<commit_message>
added 7dec22 dhr session
</commit_message>
<xml_diff>
--- a/dhr/ملاحظات_مادة_الحقوق.docx
+++ b/dhr/ملاحظات_مادة_الحقوق.docx
@@ -16,6 +16,38 @@
           <w:rtl/>
           <w:lang w:val="en-US" w:bidi="ar-LB"/>
         </w:rPr>
+        <w:t xml:space="preserve">المحاضرة الأولى </w:t>
+      </w:r>
+      <w:r>
+        <w:rPr>
+          <w:rtl/>
+          <w:lang w:val="en-US" w:bidi="ar-LB"/>
+        </w:rPr>
+        <w:t>–</w:t>
+      </w:r>
+      <w:r>
+        <w:rPr>
+          <w:rFonts w:hint="cs"/>
+          <w:rtl/>
+          <w:lang w:val="en-US" w:bidi="ar-LB"/>
+        </w:rPr>
+        <w:t xml:space="preserve"> 30 تشرين الثاني 2022</w:t>
+      </w:r>
+    </w:p>
+    <w:p>
+      <w:pPr>
+        <w:bidi/>
+        <w:rPr>
+          <w:rtl/>
+          <w:lang w:val="en-US" w:bidi="ar-LB"/>
+        </w:rPr>
+      </w:pPr>
+      <w:r>
+        <w:rPr>
+          <w:rFonts w:hint="cs"/>
+          <w:rtl/>
+          <w:lang w:val="en-US" w:bidi="ar-LB"/>
+        </w:rPr>
         <w:t xml:space="preserve">احدى فوائد هذه المادة هي </w:t>
       </w:r>
       <w:r>
@@ -1192,8 +1224,6 @@
       <w:pPr>
         <w:bidi/>
         <w:rPr>
-          <w:rFonts w:hint="cs"/>
-          <w:rtl/>
           <w:lang w:val="en-US" w:bidi="ar-LB"/>
         </w:rPr>
       </w:pPr>
@@ -1204,6 +1234,2347 @@
           <w:lang w:val="en-US" w:bidi="ar-LB"/>
         </w:rPr>
         <w:t>وهنا تكمن أهمية تعريف الإنسان بحقوق وذلك لتحفيزه على تحصيلها.</w:t>
+      </w:r>
+    </w:p>
+    <w:p>
+      <w:pPr>
+        <w:rPr>
+          <w:lang w:val="en-US" w:bidi="ar-LB"/>
+        </w:rPr>
+      </w:pPr>
+      <w:r>
+        <w:rPr>
+          <w:lang w:val="en-US" w:bidi="ar-LB"/>
+        </w:rPr>
+        <w:br w:type="page"/>
+      </w:r>
+    </w:p>
+    <w:p>
+      <w:pPr>
+        <w:bidi/>
+        <w:rPr>
+          <w:rtl/>
+          <w:lang w:val="en-US" w:bidi="ar-LB"/>
+        </w:rPr>
+      </w:pPr>
+      <w:r>
+        <w:rPr>
+          <w:rFonts w:hint="cs"/>
+          <w:rtl/>
+          <w:lang w:val="en-US" w:bidi="ar-LB"/>
+        </w:rPr>
+        <w:lastRenderedPageBreak/>
+        <w:t xml:space="preserve">المحاضرة الثانية </w:t>
+      </w:r>
+      <w:r>
+        <w:rPr>
+          <w:rtl/>
+          <w:lang w:val="en-US" w:bidi="ar-LB"/>
+        </w:rPr>
+        <w:t>–</w:t>
+      </w:r>
+      <w:r>
+        <w:rPr>
+          <w:rFonts w:hint="cs"/>
+          <w:rtl/>
+          <w:lang w:val="en-US" w:bidi="ar-LB"/>
+        </w:rPr>
+        <w:t xml:space="preserve"> 7 كانون الأول 2022</w:t>
+      </w:r>
+    </w:p>
+    <w:p>
+      <w:pPr>
+        <w:bidi/>
+        <w:rPr>
+          <w:rtl/>
+          <w:lang w:val="en-US" w:bidi="ar-LB"/>
+        </w:rPr>
+      </w:pPr>
+      <w:r>
+        <w:rPr>
+          <w:rFonts w:hint="cs"/>
+          <w:sz w:val="24"/>
+          <w:szCs w:val="24"/>
+          <w:u w:val="single"/>
+          <w:rtl/>
+          <w:lang w:val="en-US" w:bidi="ar-LB"/>
+        </w:rPr>
+        <w:t>مراجعة للحصة السابقة:</w:t>
+      </w:r>
+      <w:r>
+        <w:rPr>
+          <w:rFonts w:hint="cs"/>
+          <w:sz w:val="24"/>
+          <w:szCs w:val="24"/>
+          <w:rtl/>
+          <w:lang w:val="en-US" w:bidi="ar-LB"/>
+        </w:rPr>
+        <w:t xml:space="preserve"> </w:t>
+      </w:r>
+      <w:r>
+        <w:rPr>
+          <w:rFonts w:hint="cs"/>
+          <w:rtl/>
+          <w:lang w:val="en-US" w:bidi="ar-LB"/>
+        </w:rPr>
+        <w:t>(التلخيص غير كامل)</w:t>
+      </w:r>
+      <w:r>
+        <w:rPr>
+          <w:rtl/>
+          <w:lang w:val="en-US" w:bidi="ar-LB"/>
+        </w:rPr>
+        <w:br/>
+      </w:r>
+      <w:r>
+        <w:rPr>
+          <w:rFonts w:hint="cs"/>
+          <w:rtl/>
+          <w:lang w:val="en-US" w:bidi="ar-LB"/>
+        </w:rPr>
+        <w:t>الحقوق الشرعية</w:t>
+      </w:r>
+      <w:r>
+        <w:rPr>
+          <w:rFonts w:hint="cs"/>
+          <w:rtl/>
+          <w:lang w:val="en-US" w:bidi="ar-LB"/>
+        </w:rPr>
+        <w:t xml:space="preserve">: هي حقوق لا تحتاج في وجودها </w:t>
+      </w:r>
+      <w:r>
+        <w:rPr>
+          <w:rFonts w:hint="cs"/>
+          <w:rtl/>
+          <w:lang w:val="en-US" w:bidi="ar-LB"/>
+        </w:rPr>
+        <w:t xml:space="preserve">الى </w:t>
+      </w:r>
+      <w:r>
+        <w:rPr>
+          <w:rFonts w:hint="cs"/>
+          <w:rtl/>
+          <w:lang w:val="en-US" w:bidi="ar-LB"/>
+        </w:rPr>
+        <w:t xml:space="preserve">اعتراف القانون بها، </w:t>
+      </w:r>
+      <w:r>
+        <w:rPr>
+          <w:rFonts w:hint="cs"/>
+          <w:rtl/>
+          <w:lang w:val="en-US" w:bidi="ar-LB"/>
+        </w:rPr>
+        <w:t xml:space="preserve">ولكن في حال اعترف القانون بها </w:t>
+      </w:r>
+      <w:r>
+        <w:rPr>
+          <w:rFonts w:hint="cs"/>
+          <w:rtl/>
+          <w:lang w:val="en-US" w:bidi="ar-LB"/>
+        </w:rPr>
+        <w:t>يلزمها بتأمينها.</w:t>
+      </w:r>
+      <w:r>
+        <w:rPr>
+          <w:rFonts w:hint="cs"/>
+          <w:rtl/>
+          <w:lang w:val="en-US" w:bidi="ar-LB"/>
+        </w:rPr>
+        <w:t xml:space="preserve"> شرعية هذه الحقوق مستمدة من كونها جزءًا من حقوق الإنسان الأساسية.</w:t>
+      </w:r>
+      <w:r>
+        <w:rPr>
+          <w:rFonts w:hint="cs"/>
+          <w:rtl/>
+          <w:lang w:val="en-US" w:bidi="ar-LB"/>
+        </w:rPr>
+        <w:t xml:space="preserve"> وأي عقاب على هذه القوانين يعتبر </w:t>
+      </w:r>
+      <w:r>
+        <w:rPr>
+          <w:rFonts w:hint="cs"/>
+          <w:rtl/>
+          <w:lang w:val="en-US" w:bidi="ar-LB"/>
+        </w:rPr>
+        <w:t>باطلًا.</w:t>
+      </w:r>
+    </w:p>
+    <w:p>
+      <w:pPr>
+        <w:bidi/>
+        <w:rPr>
+          <w:rtl/>
+          <w:lang w:val="en-US" w:bidi="ar-LB"/>
+        </w:rPr>
+      </w:pPr>
+      <w:r>
+        <w:rPr>
+          <w:rFonts w:hint="cs"/>
+          <w:rtl/>
+          <w:lang w:val="en-US" w:bidi="ar-LB"/>
+        </w:rPr>
+        <w:t>حقوق الإنسان هي اما طبيعية واما مكتسبة.</w:t>
+      </w:r>
+    </w:p>
+    <w:p>
+      <w:pPr>
+        <w:bidi/>
+        <w:rPr>
+          <w:rtl/>
+          <w:lang w:val="en-US" w:bidi="ar-LB"/>
+        </w:rPr>
+      </w:pPr>
+      <w:r>
+        <w:rPr>
+          <w:rFonts w:hint="cs"/>
+          <w:sz w:val="26"/>
+          <w:szCs w:val="26"/>
+          <w:u w:val="single"/>
+          <w:rtl/>
+          <w:lang w:val="en-US" w:bidi="ar-LB"/>
+        </w:rPr>
+        <w:t>تصنيف حقوق الإنسان:</w:t>
+      </w:r>
+      <w:r>
+        <w:rPr>
+          <w:b/>
+          <w:bCs/>
+          <w:u w:val="single"/>
+          <w:rtl/>
+          <w:lang w:val="en-US" w:bidi="ar-LB"/>
+        </w:rPr>
+        <w:br/>
+      </w:r>
+      <w:r>
+        <w:rPr>
+          <w:rFonts w:hint="cs"/>
+          <w:rtl/>
+          <w:lang w:val="en-US" w:bidi="ar-LB"/>
+        </w:rPr>
+        <w:t>هناك عدة تصانيف، من جهة</w:t>
+      </w:r>
+      <w:r>
+        <w:rPr>
+          <w:rFonts w:hint="cs"/>
+          <w:rtl/>
+          <w:lang w:val="en-US" w:bidi="ar-LB"/>
+        </w:rPr>
+        <w:t xml:space="preserve"> (1)</w:t>
+      </w:r>
+      <w:r>
+        <w:rPr>
+          <w:rFonts w:hint="cs"/>
+          <w:rtl/>
+          <w:lang w:val="en-US" w:bidi="ar-LB"/>
+        </w:rPr>
+        <w:t xml:space="preserve"> </w:t>
+      </w:r>
+      <w:r>
+        <w:rPr>
+          <w:rFonts w:hint="cs"/>
+          <w:b/>
+          <w:bCs/>
+          <w:rtl/>
+          <w:lang w:val="en-US" w:bidi="ar-LB"/>
+        </w:rPr>
+        <w:t>يمكن تصنفيها</w:t>
+      </w:r>
+      <w:r>
+        <w:rPr>
+          <w:rFonts w:hint="cs"/>
+          <w:rtl/>
+          <w:lang w:val="en-US" w:bidi="ar-LB"/>
+        </w:rPr>
+        <w:t xml:space="preserve"> الى </w:t>
+      </w:r>
+      <w:r>
+        <w:rPr>
+          <w:rFonts w:hint="cs"/>
+          <w:rtl/>
+          <w:lang w:val="en-US" w:bidi="ar-LB"/>
+        </w:rPr>
+        <w:t>حقوق</w:t>
+      </w:r>
+      <w:r>
+        <w:rPr>
+          <w:rFonts w:hint="cs"/>
+          <w:rtl/>
+          <w:lang w:val="en-US" w:bidi="ar-LB"/>
+        </w:rPr>
+        <w:t xml:space="preserve"> </w:t>
+      </w:r>
+      <w:r>
+        <w:rPr>
+          <w:rFonts w:hint="cs"/>
+          <w:b/>
+          <w:bCs/>
+          <w:rtl/>
+          <w:lang w:val="en-US" w:bidi="ar-LB"/>
+        </w:rPr>
+        <w:t>معنوية</w:t>
+      </w:r>
+      <w:r>
+        <w:rPr>
+          <w:rFonts w:hint="cs"/>
+          <w:rtl/>
+          <w:lang w:val="en-US" w:bidi="ar-LB"/>
+        </w:rPr>
+        <w:t xml:space="preserve"> </w:t>
+      </w:r>
+      <w:r>
+        <w:rPr>
+          <w:rFonts w:hint="cs"/>
+          <w:rtl/>
+          <w:lang w:val="en-US" w:bidi="ar-LB"/>
+        </w:rPr>
+        <w:t>(حرية الفكر، حرية ال</w:t>
+      </w:r>
+      <w:r>
+        <w:rPr>
+          <w:rFonts w:hint="cs"/>
+          <w:rtl/>
+          <w:lang w:val="en-US" w:bidi="ar-LB"/>
+        </w:rPr>
+        <w:t>ا</w:t>
+      </w:r>
+      <w:r>
+        <w:rPr>
+          <w:rFonts w:hint="cs"/>
+          <w:rtl/>
+          <w:lang w:val="en-US" w:bidi="ar-LB"/>
+        </w:rPr>
+        <w:t xml:space="preserve">عتقاد، ...) </w:t>
+      </w:r>
+      <w:r>
+        <w:rPr>
+          <w:rFonts w:hint="cs"/>
+          <w:b/>
+          <w:bCs/>
+          <w:rtl/>
+          <w:lang w:val="en-US" w:bidi="ar-LB"/>
+        </w:rPr>
+        <w:t>وجسدية</w:t>
+      </w:r>
+      <w:r>
+        <w:rPr>
+          <w:rFonts w:hint="cs"/>
+          <w:rtl/>
+          <w:lang w:val="en-US" w:bidi="ar-LB"/>
+        </w:rPr>
+        <w:t xml:space="preserve"> (حق العمل، ...).</w:t>
+      </w:r>
+    </w:p>
+    <w:p>
+      <w:pPr>
+        <w:bidi/>
+        <w:rPr>
+          <w:rtl/>
+          <w:lang w:val="en-US" w:bidi="ar-LB"/>
+        </w:rPr>
+      </w:pPr>
+      <w:r>
+        <w:rPr>
+          <w:rFonts w:hint="cs"/>
+          <w:rtl/>
+          <w:lang w:val="en-US" w:bidi="ar-LB"/>
+        </w:rPr>
+        <w:t xml:space="preserve">ومن جهة </w:t>
+      </w:r>
+      <w:r>
+        <w:rPr>
+          <w:rFonts w:hint="cs"/>
+          <w:rtl/>
+          <w:lang w:val="en-US" w:bidi="ar-LB"/>
+        </w:rPr>
+        <w:t>أخرى (2)</w:t>
+      </w:r>
+      <w:r>
+        <w:rPr>
+          <w:rFonts w:hint="cs"/>
+          <w:rtl/>
+          <w:lang w:val="en-US" w:bidi="ar-LB"/>
+        </w:rPr>
+        <w:t xml:space="preserve"> </w:t>
+      </w:r>
+      <w:r>
+        <w:rPr>
+          <w:rFonts w:hint="cs"/>
+          <w:b/>
+          <w:bCs/>
+          <w:rtl/>
+          <w:lang w:val="en-US" w:bidi="ar-LB"/>
+        </w:rPr>
+        <w:t xml:space="preserve">يمكن تصنيفها </w:t>
+      </w:r>
+      <w:r>
+        <w:rPr>
+          <w:rFonts w:hint="cs"/>
+          <w:rtl/>
+          <w:lang w:val="en-US" w:bidi="ar-LB"/>
+        </w:rPr>
+        <w:t xml:space="preserve">الى </w:t>
+      </w:r>
+      <w:r>
+        <w:rPr>
+          <w:rFonts w:hint="cs"/>
+          <w:rtl/>
+          <w:lang w:val="en-US" w:bidi="ar-LB"/>
+        </w:rPr>
+        <w:t xml:space="preserve">حقوق </w:t>
+      </w:r>
+      <w:r>
+        <w:rPr>
+          <w:rFonts w:hint="cs"/>
+          <w:b/>
+          <w:bCs/>
+          <w:rtl/>
+          <w:lang w:val="en-US" w:bidi="ar-LB"/>
+        </w:rPr>
+        <w:t xml:space="preserve">سلبية </w:t>
+      </w:r>
+      <w:r>
+        <w:rPr>
+          <w:rFonts w:hint="cs"/>
+          <w:rtl/>
+          <w:lang w:val="en-US" w:bidi="ar-LB"/>
+        </w:rPr>
+        <w:t xml:space="preserve">او حقوق </w:t>
+      </w:r>
+      <w:r>
+        <w:rPr>
+          <w:rFonts w:hint="cs"/>
+          <w:b/>
+          <w:bCs/>
+          <w:rtl/>
+          <w:lang w:val="en-US" w:bidi="ar-LB"/>
+        </w:rPr>
+        <w:t>ايجابيّة</w:t>
+      </w:r>
+      <w:r>
+        <w:rPr>
+          <w:rFonts w:hint="cs"/>
+          <w:rtl/>
+          <w:lang w:val="en-US" w:bidi="ar-LB"/>
+        </w:rPr>
+        <w:t xml:space="preserve">، </w:t>
+      </w:r>
+      <w:r>
+        <w:rPr>
+          <w:rFonts w:hint="cs"/>
+          <w:rtl/>
+          <w:lang w:val="en-US" w:bidi="ar-LB"/>
+        </w:rPr>
+        <w:t>وهذا بالنظر الى الدور المطلوب ممن يتوجب عليه تأمين الحق (أي الدولة)</w:t>
+      </w:r>
+      <w:r>
+        <w:rPr>
+          <w:rFonts w:hint="cs"/>
+          <w:rtl/>
+          <w:lang w:val="en-US" w:bidi="ar-LB"/>
+        </w:rPr>
+        <w:t xml:space="preserve">، </w:t>
+      </w:r>
+      <w:r>
+        <w:rPr>
+          <w:rFonts w:hint="cs"/>
+          <w:rtl/>
+          <w:lang w:val="en-US" w:bidi="ar-LB"/>
+        </w:rPr>
+        <w:t>وقبل التوضيح لابد من توضيح رؤيتين مختلفتين عن دور الدولة حول الرعاية</w:t>
+      </w:r>
+      <w:r>
+        <w:rPr>
+          <w:rFonts w:hint="cs"/>
+          <w:rtl/>
+          <w:lang w:val="en-US" w:bidi="ar-LB"/>
+        </w:rPr>
+        <w:t>.</w:t>
+      </w:r>
+      <w:r>
+        <w:rPr>
+          <w:rtl/>
+          <w:lang w:val="en-US" w:bidi="ar-LB"/>
+        </w:rPr>
+        <w:br/>
+      </w:r>
+      <w:r>
+        <w:rPr>
+          <w:rFonts w:hint="cs"/>
+          <w:rtl/>
+          <w:lang w:val="en-US" w:bidi="ar-LB"/>
+        </w:rPr>
+        <w:t xml:space="preserve">اما تكون هذه الرعاية على الصعيد الفردي كما في الأنظمة في الرأسمالية، </w:t>
+      </w:r>
+      <w:r>
+        <w:rPr>
+          <w:rFonts w:hint="cs"/>
+          <w:rtl/>
+          <w:lang w:val="en-US" w:bidi="ar-LB"/>
+        </w:rPr>
+        <w:t xml:space="preserve">او تكون على الصعيد </w:t>
+      </w:r>
+      <w:r>
+        <w:rPr>
+          <w:rFonts w:hint="cs"/>
+          <w:rtl/>
+          <w:lang w:val="en-US" w:bidi="ar-LB"/>
+        </w:rPr>
+        <w:t>الاجتماعي كما في الأنظمة الاشتراكية.</w:t>
+      </w:r>
+      <w:r>
+        <w:rPr>
+          <w:rtl/>
+          <w:lang w:val="en-US" w:bidi="ar-LB"/>
+        </w:rPr>
+        <w:br/>
+      </w:r>
+      <w:r>
+        <w:rPr>
+          <w:rFonts w:hint="cs"/>
+          <w:rtl/>
+          <w:lang w:val="en-US" w:bidi="ar-LB"/>
+        </w:rPr>
+        <w:t>في حالة الدو</w:t>
+      </w:r>
+      <w:r>
+        <w:rPr>
+          <w:rFonts w:hint="cs"/>
+          <w:rtl/>
+          <w:lang w:val="en-US" w:bidi="ar-LB"/>
+        </w:rPr>
+        <w:t xml:space="preserve">لة </w:t>
+      </w:r>
+      <w:r>
+        <w:rPr>
+          <w:rFonts w:hint="cs"/>
+          <w:rtl/>
+          <w:lang w:val="en-US" w:bidi="ar-LB"/>
+        </w:rPr>
+        <w:t xml:space="preserve">الرأسمالية يكون دور رعايتها </w:t>
+      </w:r>
+      <w:r>
+        <w:rPr>
+          <w:rFonts w:hint="cs"/>
+          <w:rtl/>
+          <w:lang w:val="en-US" w:bidi="ar-LB"/>
+        </w:rPr>
+        <w:t xml:space="preserve">في تنظيم الحريات الفردية </w:t>
+      </w:r>
+      <w:r>
+        <w:rPr>
+          <w:rFonts w:hint="cs"/>
+          <w:rtl/>
+          <w:lang w:val="en-US" w:bidi="ar-LB"/>
+        </w:rPr>
+        <w:t>في التعبير والم</w:t>
+      </w:r>
+      <w:r>
+        <w:rPr>
+          <w:rFonts w:hint="cs"/>
+          <w:rtl/>
+          <w:lang w:val="en-US" w:bidi="ar-LB"/>
+        </w:rPr>
+        <w:t>لكية</w:t>
+      </w:r>
+      <w:r>
+        <w:rPr>
+          <w:rFonts w:hint="cs"/>
+          <w:rtl/>
+          <w:lang w:val="en-US" w:bidi="ar-LB"/>
+        </w:rPr>
+        <w:t xml:space="preserve"> (وهذا النظام هو سبب في معاناة الكثير من الشعوب بسبب </w:t>
+      </w:r>
+      <w:r>
+        <w:rPr>
+          <w:rFonts w:hint="cs"/>
+          <w:rtl/>
+          <w:lang w:val="en-US" w:bidi="ar-LB"/>
+        </w:rPr>
+        <w:t xml:space="preserve">احتكار </w:t>
+      </w:r>
+      <w:r>
+        <w:rPr>
+          <w:rFonts w:hint="cs"/>
+          <w:rtl/>
+          <w:lang w:val="en-US" w:bidi="ar-LB"/>
+        </w:rPr>
+        <w:t xml:space="preserve">أصحاب الأموال </w:t>
+      </w:r>
+      <w:r>
+        <w:rPr>
+          <w:rFonts w:hint="cs"/>
+          <w:rtl/>
+          <w:lang w:val="en-US" w:bidi="ar-LB"/>
+        </w:rPr>
+        <w:t>للموارد</w:t>
+      </w:r>
+      <w:r>
+        <w:rPr>
+          <w:rFonts w:hint="cs"/>
+          <w:rtl/>
+          <w:lang w:val="en-US" w:bidi="ar-LB"/>
+        </w:rPr>
+        <w:t xml:space="preserve">، وحتى تأثيرهم من خلال هذه الموارد </w:t>
+      </w:r>
+      <w:r>
+        <w:rPr>
+          <w:rFonts w:hint="cs"/>
+          <w:rtl/>
+          <w:lang w:val="en-US" w:bidi="ar-LB"/>
+        </w:rPr>
+        <w:t>على العملية الديموقراطية)</w:t>
+      </w:r>
+      <w:r>
+        <w:rPr>
+          <w:rFonts w:hint="cs"/>
+          <w:rtl/>
+          <w:lang w:val="en-US" w:bidi="ar-LB"/>
+        </w:rPr>
+        <w:t>.</w:t>
+      </w:r>
+      <w:r>
+        <w:rPr>
+          <w:rtl/>
+          <w:lang w:val="en-US" w:bidi="ar-LB"/>
+        </w:rPr>
+        <w:br/>
+      </w:r>
+      <w:r>
+        <w:rPr>
+          <w:rFonts w:hint="cs"/>
+          <w:rtl/>
+          <w:lang w:val="en-US" w:bidi="ar-LB"/>
+        </w:rPr>
+        <w:t xml:space="preserve">في حالة الدولة الاشتراكية يكون دور رعايتها في </w:t>
+      </w:r>
+      <w:r>
+        <w:rPr>
+          <w:rFonts w:hint="cs"/>
+          <w:rtl/>
+          <w:lang w:val="en-US" w:bidi="ar-LB"/>
+        </w:rPr>
+        <w:t xml:space="preserve">تأمين مصلحة المجتمع </w:t>
+      </w:r>
+      <w:r>
+        <w:rPr>
+          <w:rFonts w:hint="cs"/>
+          <w:rtl/>
+          <w:lang w:val="en-US" w:bidi="ar-LB"/>
+        </w:rPr>
+        <w:t xml:space="preserve">كونها </w:t>
+      </w:r>
+      <w:r>
+        <w:rPr>
+          <w:rFonts w:hint="cs"/>
+          <w:rtl/>
+          <w:lang w:val="en-US" w:bidi="ar-LB"/>
+        </w:rPr>
+        <w:t xml:space="preserve">الأولوية، </w:t>
+      </w:r>
+      <w:r>
+        <w:rPr>
+          <w:rFonts w:hint="cs"/>
+          <w:rtl/>
+          <w:lang w:val="en-US" w:bidi="ar-LB"/>
+        </w:rPr>
+        <w:t xml:space="preserve">أي ان الدولة </w:t>
+      </w:r>
+      <w:r>
+        <w:rPr>
+          <w:rFonts w:hint="cs"/>
+          <w:rtl/>
+          <w:lang w:val="en-US" w:bidi="ar-LB"/>
+        </w:rPr>
+        <w:t>تتحكم في مكامن الثورة وآلية الإنتاج، والافراد يكونون مجرد عمال عندها ان صح التعبير.</w:t>
+      </w:r>
+    </w:p>
+    <w:p>
+      <w:pPr>
+        <w:bidi/>
+        <w:rPr>
+          <w:rtl/>
+          <w:lang w:val="en-US" w:bidi="ar-LB"/>
+        </w:rPr>
+      </w:pPr>
+      <w:r>
+        <w:rPr>
+          <w:rFonts w:hint="cs"/>
+          <w:rtl/>
+          <w:lang w:val="en-US" w:bidi="ar-LB"/>
+        </w:rPr>
+        <w:t xml:space="preserve">وعليه </w:t>
+      </w:r>
+      <w:r>
+        <w:rPr>
+          <w:rFonts w:hint="cs"/>
+          <w:b/>
+          <w:bCs/>
+          <w:rtl/>
+          <w:lang w:val="en-US" w:bidi="ar-LB"/>
+        </w:rPr>
+        <w:t>الحقوق</w:t>
+      </w:r>
+      <w:r>
+        <w:rPr>
+          <w:rFonts w:hint="cs"/>
+          <w:rtl/>
+          <w:lang w:val="en-US" w:bidi="ar-LB"/>
+        </w:rPr>
+        <w:t xml:space="preserve"> </w:t>
+      </w:r>
+      <w:r>
+        <w:rPr>
+          <w:rFonts w:hint="cs"/>
+          <w:b/>
+          <w:bCs/>
+          <w:rtl/>
+          <w:lang w:val="en-US" w:bidi="ar-LB"/>
+        </w:rPr>
+        <w:t>السلبية</w:t>
+      </w:r>
+      <w:r>
+        <w:rPr>
+          <w:rFonts w:hint="cs"/>
+          <w:rtl/>
+          <w:lang w:val="en-US" w:bidi="ar-LB"/>
+        </w:rPr>
+        <w:t xml:space="preserve"> </w:t>
+      </w:r>
+      <w:r>
+        <w:rPr>
+          <w:rFonts w:hint="cs"/>
+          <w:b/>
+          <w:bCs/>
+          <w:rtl/>
+          <w:lang w:val="en-US" w:bidi="ar-LB"/>
+        </w:rPr>
+        <w:t>لا</w:t>
+      </w:r>
+      <w:r>
+        <w:rPr>
+          <w:rFonts w:hint="cs"/>
+          <w:rtl/>
+          <w:lang w:val="en-US" w:bidi="ar-LB"/>
+        </w:rPr>
+        <w:t xml:space="preserve"> </w:t>
+      </w:r>
+      <w:r>
+        <w:rPr>
+          <w:rFonts w:hint="cs"/>
+          <w:b/>
+          <w:bCs/>
+          <w:rtl/>
+          <w:lang w:val="en-US" w:bidi="ar-LB"/>
+        </w:rPr>
+        <w:t>تتطلب</w:t>
+      </w:r>
+      <w:r>
+        <w:rPr>
+          <w:rFonts w:hint="cs"/>
+          <w:rtl/>
+          <w:lang w:val="en-US" w:bidi="ar-LB"/>
+        </w:rPr>
+        <w:t xml:space="preserve"> من الدولة أي </w:t>
+      </w:r>
+      <w:r>
+        <w:rPr>
+          <w:rFonts w:hint="cs"/>
+          <w:b/>
+          <w:bCs/>
+          <w:rtl/>
+          <w:lang w:val="en-US" w:bidi="ar-LB"/>
+        </w:rPr>
+        <w:t>إجراءات</w:t>
+      </w:r>
+      <w:r>
+        <w:rPr>
+          <w:rFonts w:hint="cs"/>
+          <w:rtl/>
+          <w:lang w:val="en-US" w:bidi="ar-LB"/>
+        </w:rPr>
+        <w:t xml:space="preserve"> سوى ال</w:t>
+      </w:r>
+      <w:r>
+        <w:rPr>
+          <w:rFonts w:hint="cs"/>
+          <w:rtl/>
+          <w:lang w:val="en-US" w:bidi="ar-LB"/>
+        </w:rPr>
+        <w:t xml:space="preserve">حماية والتأمين، </w:t>
+      </w:r>
+      <w:r>
+        <w:rPr>
+          <w:rFonts w:hint="cs"/>
+          <w:rtl/>
+          <w:lang w:val="en-US" w:bidi="ar-LB"/>
+        </w:rPr>
+        <w:t xml:space="preserve">مثل الحق في الحياة </w:t>
+      </w:r>
+      <w:r>
+        <w:rPr>
+          <w:rFonts w:hint="cs"/>
+          <w:rtl/>
+          <w:lang w:val="en-US" w:bidi="ar-LB"/>
+        </w:rPr>
+        <w:t>هو حق سلبي</w:t>
+      </w:r>
+      <w:r>
+        <w:rPr>
+          <w:rFonts w:hint="cs"/>
+          <w:rtl/>
+          <w:lang w:val="en-US" w:bidi="ar-LB"/>
+        </w:rPr>
+        <w:t xml:space="preserve">، ليس مطلوبًا من الدولة سوى تأمين الحماية ومنع التعدي، </w:t>
+      </w:r>
+      <w:r>
+        <w:rPr>
+          <w:rFonts w:hint="cs"/>
+          <w:rtl/>
+          <w:lang w:val="en-US" w:bidi="ar-LB"/>
+        </w:rPr>
+        <w:t xml:space="preserve">وكذا حق </w:t>
+      </w:r>
+      <w:r>
+        <w:rPr>
+          <w:rFonts w:hint="cs"/>
+          <w:rtl/>
+          <w:lang w:val="en-US" w:bidi="ar-LB"/>
+        </w:rPr>
+        <w:t>الدفاع عن النفس</w:t>
+      </w:r>
+      <w:r>
+        <w:rPr>
+          <w:rFonts w:hint="cs"/>
+          <w:rtl/>
+          <w:lang w:val="en-US" w:bidi="ar-LB"/>
+        </w:rPr>
+        <w:t xml:space="preserve">. أما </w:t>
+      </w:r>
+      <w:r>
+        <w:rPr>
+          <w:rFonts w:hint="cs"/>
+          <w:b/>
+          <w:bCs/>
+          <w:rtl/>
+          <w:lang w:val="en-US" w:bidi="ar-LB"/>
+        </w:rPr>
+        <w:t>الحقوق</w:t>
+      </w:r>
+      <w:r>
+        <w:rPr>
+          <w:rFonts w:hint="cs"/>
+          <w:rtl/>
+          <w:lang w:val="en-US" w:bidi="ar-LB"/>
+        </w:rPr>
+        <w:t xml:space="preserve"> </w:t>
+      </w:r>
+      <w:r>
+        <w:rPr>
+          <w:rFonts w:hint="cs"/>
+          <w:b/>
+          <w:bCs/>
+          <w:rtl/>
+          <w:lang w:val="en-US" w:bidi="ar-LB"/>
+        </w:rPr>
+        <w:t>الإيجابية</w:t>
+      </w:r>
+      <w:r>
+        <w:rPr>
+          <w:rFonts w:hint="cs"/>
+          <w:rtl/>
+          <w:lang w:val="en-US" w:bidi="ar-LB"/>
+        </w:rPr>
+        <w:t xml:space="preserve"> </w:t>
+      </w:r>
+      <w:r>
+        <w:rPr>
+          <w:rFonts w:hint="cs"/>
+          <w:b/>
+          <w:bCs/>
+          <w:rtl/>
+          <w:lang w:val="en-US" w:bidi="ar-LB"/>
+        </w:rPr>
+        <w:t>تتطلب</w:t>
+      </w:r>
+      <w:r>
+        <w:rPr>
+          <w:rFonts w:hint="cs"/>
+          <w:rtl/>
+          <w:lang w:val="en-US" w:bidi="ar-LB"/>
+        </w:rPr>
+        <w:t xml:space="preserve"> بعض </w:t>
+      </w:r>
+      <w:r>
+        <w:rPr>
+          <w:rFonts w:hint="cs"/>
+          <w:b/>
+          <w:bCs/>
+          <w:rtl/>
+          <w:lang w:val="en-US" w:bidi="ar-LB"/>
+        </w:rPr>
+        <w:t>الإجراءات</w:t>
+      </w:r>
+      <w:r>
+        <w:rPr>
+          <w:rFonts w:hint="cs"/>
+          <w:rtl/>
+          <w:lang w:val="en-US" w:bidi="ar-LB"/>
+        </w:rPr>
+        <w:t xml:space="preserve"> من قبل الدولة، كحق العمل، </w:t>
+      </w:r>
+      <w:r>
+        <w:rPr>
+          <w:rFonts w:hint="cs"/>
+          <w:rtl/>
+          <w:lang w:val="en-US" w:bidi="ar-LB"/>
+        </w:rPr>
+        <w:t xml:space="preserve">حيث يجب على الدولة تأمين فرص العمل، </w:t>
+      </w:r>
+      <w:r>
+        <w:rPr>
+          <w:rFonts w:hint="cs"/>
+          <w:rtl/>
+          <w:lang w:val="en-US" w:bidi="ar-LB"/>
+        </w:rPr>
+        <w:t xml:space="preserve">وحق السكن، </w:t>
+      </w:r>
+      <w:r>
+        <w:rPr>
+          <w:rFonts w:hint="cs"/>
+          <w:rtl/>
+          <w:lang w:val="en-US" w:bidi="ar-LB"/>
+        </w:rPr>
+        <w:t xml:space="preserve">حيث يجب عليها اتخاذ إجراءات مناسبة مثل التدخل في عقود الإيجار او بناء المساكن وبيعها على أقساط </w:t>
+      </w:r>
+      <w:r>
+        <w:rPr>
+          <w:rFonts w:hint="cs"/>
+          <w:rtl/>
+          <w:lang w:val="en-US" w:bidi="ar-LB"/>
+        </w:rPr>
+        <w:t>مريحة.</w:t>
+      </w:r>
+    </w:p>
+    <w:p>
+      <w:pPr>
+        <w:bidi/>
+        <w:rPr>
+          <w:rtl/>
+          <w:lang w:val="en-US" w:bidi="ar-LB"/>
+        </w:rPr>
+      </w:pPr>
+      <w:r>
+        <w:rPr>
+          <w:rFonts w:hint="cs"/>
+          <w:b/>
+          <w:bCs/>
+          <w:rtl/>
+          <w:lang w:val="en-US" w:bidi="ar-LB"/>
+        </w:rPr>
+        <w:t>تقسيم</w:t>
+      </w:r>
+      <w:r>
+        <w:rPr>
+          <w:rFonts w:hint="cs"/>
+          <w:rtl/>
+          <w:lang w:val="en-US" w:bidi="ar-LB"/>
+        </w:rPr>
+        <w:t xml:space="preserve"> </w:t>
+      </w:r>
+      <w:r>
+        <w:rPr>
+          <w:rFonts w:hint="cs"/>
+          <w:b/>
+          <w:bCs/>
+          <w:rtl/>
+          <w:lang w:val="en-US" w:bidi="ar-LB"/>
+        </w:rPr>
+        <w:t>ثالث</w:t>
+      </w:r>
+      <w:r>
+        <w:rPr>
+          <w:rFonts w:hint="cs"/>
+          <w:rtl/>
+          <w:lang w:val="en-US" w:bidi="ar-LB"/>
+        </w:rPr>
+        <w:t xml:space="preserve"> (3)</w:t>
+      </w:r>
+      <w:r>
+        <w:rPr>
+          <w:rFonts w:hint="cs"/>
+          <w:rtl/>
+          <w:lang w:val="en-US" w:bidi="ar-LB"/>
+        </w:rPr>
+        <w:t xml:space="preserve"> يقوم على تقسيمها الى حقوق </w:t>
+      </w:r>
+      <w:r>
+        <w:rPr>
+          <w:rFonts w:hint="cs"/>
+          <w:b/>
+          <w:bCs/>
+          <w:rtl/>
+          <w:lang w:val="en-US" w:bidi="ar-LB"/>
+        </w:rPr>
+        <w:t>أساسية</w:t>
+      </w:r>
+      <w:r>
+        <w:rPr>
+          <w:rFonts w:hint="cs"/>
+          <w:rtl/>
+          <w:lang w:val="en-US" w:bidi="ar-LB"/>
+        </w:rPr>
+        <w:t xml:space="preserve"> وحقوق </w:t>
+      </w:r>
+      <w:r>
+        <w:rPr>
+          <w:rFonts w:hint="cs"/>
+          <w:b/>
+          <w:bCs/>
+          <w:rtl/>
+          <w:lang w:val="en-US" w:bidi="ar-LB"/>
+        </w:rPr>
+        <w:t>عادية</w:t>
+      </w:r>
+      <w:r>
+        <w:rPr>
+          <w:rFonts w:hint="cs"/>
+          <w:rtl/>
+          <w:lang w:val="en-US" w:bidi="ar-LB"/>
+        </w:rPr>
+        <w:t xml:space="preserve">، </w:t>
+      </w:r>
+      <w:r>
+        <w:rPr>
+          <w:rFonts w:hint="cs"/>
+          <w:rtl/>
+          <w:lang w:val="en-US" w:bidi="ar-LB"/>
+        </w:rPr>
+        <w:t xml:space="preserve">الحقوق الأساسية </w:t>
+      </w:r>
+      <w:r>
+        <w:rPr>
+          <w:rFonts w:hint="cs"/>
+          <w:rtl/>
+          <w:lang w:val="en-US" w:bidi="ar-LB"/>
+        </w:rPr>
+        <w:t xml:space="preserve">هي التي تكون </w:t>
+      </w:r>
+      <w:r>
+        <w:rPr>
+          <w:rFonts w:hint="cs"/>
+          <w:b/>
+          <w:bCs/>
+          <w:rtl/>
+          <w:lang w:val="en-US" w:bidi="ar-LB"/>
+        </w:rPr>
+        <w:t xml:space="preserve">لصيقة </w:t>
+      </w:r>
+      <w:r>
+        <w:rPr>
+          <w:rFonts w:hint="cs"/>
+          <w:rtl/>
+          <w:lang w:val="en-US" w:bidi="ar-LB"/>
+        </w:rPr>
+        <w:t>بالإنسان منذ ولادته، مثل الحق في الحياة، الحق في المأكل والمشرب وغيرها</w:t>
+      </w:r>
+      <w:r>
+        <w:rPr>
+          <w:rFonts w:hint="cs"/>
+          <w:rtl/>
+          <w:lang w:val="en-US" w:bidi="ar-LB"/>
+        </w:rPr>
+        <w:t xml:space="preserve">، أما الحقوق العادية </w:t>
+      </w:r>
+      <w:r>
+        <w:rPr>
+          <w:rFonts w:hint="cs"/>
+          <w:rtl/>
+          <w:lang w:val="en-US" w:bidi="ar-LB"/>
+        </w:rPr>
+        <w:t xml:space="preserve">فهي التي </w:t>
+      </w:r>
+      <w:r>
+        <w:rPr>
+          <w:rFonts w:hint="cs"/>
+          <w:rtl/>
+          <w:lang w:val="en-US" w:bidi="ar-LB"/>
+        </w:rPr>
+        <w:t xml:space="preserve">لا </w:t>
+      </w:r>
+      <w:r>
+        <w:rPr>
+          <w:rFonts w:hint="cs"/>
+          <w:rtl/>
+          <w:lang w:val="en-US" w:bidi="ar-LB"/>
+        </w:rPr>
+        <w:t xml:space="preserve">تؤثر على حياة الأفراد كالحق في الفكر، </w:t>
+      </w:r>
+      <w:r>
+        <w:rPr>
+          <w:rFonts w:hint="cs"/>
+          <w:rtl/>
+          <w:lang w:val="en-US" w:bidi="ar-LB"/>
+        </w:rPr>
+        <w:t>فيمكن للإنسان ان يكون مقموعًا وحيًا.</w:t>
+      </w:r>
+    </w:p>
+    <w:p>
+      <w:pPr>
+        <w:bidi/>
+        <w:rPr>
+          <w:rtl/>
+          <w:lang w:val="en-US" w:bidi="ar-LB"/>
+        </w:rPr>
+      </w:pPr>
+      <w:r>
+        <w:rPr>
+          <w:rFonts w:hint="cs"/>
+          <w:b/>
+          <w:bCs/>
+          <w:rtl/>
+          <w:lang w:val="en-US" w:bidi="ar-LB"/>
+        </w:rPr>
+        <w:t>تقسيم رابع</w:t>
+      </w:r>
+      <w:r>
+        <w:rPr>
+          <w:rFonts w:hint="cs"/>
+          <w:rtl/>
+          <w:lang w:val="en-US" w:bidi="ar-LB"/>
+        </w:rPr>
+        <w:t xml:space="preserve"> </w:t>
+      </w:r>
+      <w:r>
+        <w:rPr>
+          <w:rFonts w:hint="cs"/>
+          <w:rtl/>
+          <w:lang w:val="en-US" w:bidi="ar-LB"/>
+        </w:rPr>
+        <w:t>(4)</w:t>
+      </w:r>
+      <w:r>
+        <w:rPr>
+          <w:rFonts w:hint="cs"/>
+          <w:rtl/>
+          <w:lang w:val="en-US" w:bidi="ar-LB"/>
+        </w:rPr>
+        <w:t xml:space="preserve"> </w:t>
+      </w:r>
+      <w:r>
+        <w:rPr>
+          <w:rFonts w:hint="cs"/>
+          <w:rtl/>
+          <w:lang w:val="en-US" w:bidi="ar-LB"/>
+        </w:rPr>
+        <w:t xml:space="preserve">حيث تتقسم على اعتبارها حقوق </w:t>
+      </w:r>
+      <w:r>
+        <w:rPr>
+          <w:rFonts w:hint="cs"/>
+          <w:b/>
+          <w:bCs/>
+          <w:rtl/>
+          <w:lang w:val="en-US" w:bidi="ar-LB"/>
+        </w:rPr>
+        <w:t>اجتماعية</w:t>
+      </w:r>
+      <w:r>
+        <w:rPr>
+          <w:rFonts w:hint="cs"/>
+          <w:rtl/>
+          <w:lang w:val="en-US" w:bidi="ar-LB"/>
+        </w:rPr>
+        <w:t xml:space="preserve"> او حقوق </w:t>
+      </w:r>
+      <w:r>
+        <w:rPr>
+          <w:rFonts w:hint="cs"/>
+          <w:b/>
+          <w:bCs/>
+          <w:rtl/>
+          <w:lang w:val="en-US" w:bidi="ar-LB"/>
+        </w:rPr>
+        <w:t>فردية</w:t>
+      </w:r>
+      <w:r>
+        <w:rPr>
+          <w:rFonts w:hint="cs"/>
+          <w:rtl/>
+          <w:lang w:val="en-US" w:bidi="ar-LB"/>
+        </w:rPr>
+        <w:t>.</w:t>
+      </w:r>
+    </w:p>
+    <w:p>
+      <w:pPr>
+        <w:bidi/>
+        <w:rPr>
+          <w:rtl/>
+          <w:lang w:val="en-US" w:bidi="ar-LB"/>
+        </w:rPr>
+      </w:pPr>
+      <w:r>
+        <w:rPr>
+          <w:rFonts w:hint="cs"/>
+          <w:rtl/>
+          <w:lang w:val="en-US" w:bidi="ar-LB"/>
+        </w:rPr>
+        <w:t xml:space="preserve">الإعلان العالمي لحقوق الإنسان هو دعوة تعريفية وليست ملزمة، </w:t>
+      </w:r>
+      <w:r>
+        <w:rPr>
+          <w:rFonts w:hint="cs"/>
+          <w:rtl/>
+          <w:lang w:val="en-US" w:bidi="ar-LB"/>
+        </w:rPr>
+        <w:t xml:space="preserve">ولذا هناك </w:t>
+      </w:r>
+      <w:r>
+        <w:rPr>
+          <w:rFonts w:hint="cs"/>
+          <w:rtl/>
+          <w:lang w:val="en-US" w:bidi="ar-LB"/>
+        </w:rPr>
+        <w:t>عهدين دولي</w:t>
+      </w:r>
+      <w:r>
+        <w:rPr>
+          <w:rFonts w:hint="cs"/>
+          <w:rtl/>
+          <w:lang w:val="en-US" w:bidi="ar-LB"/>
+        </w:rPr>
+        <w:t xml:space="preserve">ين </w:t>
+      </w:r>
+      <w:r>
+        <w:rPr>
+          <w:rFonts w:hint="cs"/>
+          <w:rtl/>
+          <w:lang w:val="en-US" w:bidi="ar-LB"/>
+        </w:rPr>
+        <w:t xml:space="preserve">ملزمان حول </w:t>
+      </w:r>
+      <w:r>
+        <w:rPr>
+          <w:rFonts w:hint="cs"/>
+          <w:rtl/>
+          <w:lang w:val="en-US" w:bidi="ar-LB"/>
+        </w:rPr>
+        <w:t>الحقوق</w:t>
+      </w:r>
+      <w:r>
+        <w:rPr>
+          <w:rFonts w:hint="cs"/>
+          <w:b/>
+          <w:bCs/>
+          <w:rtl/>
+          <w:lang w:val="en-US" w:bidi="ar-LB"/>
+        </w:rPr>
+        <w:t xml:space="preserve"> </w:t>
+      </w:r>
+      <w:r>
+        <w:rPr>
+          <w:rFonts w:hint="cs"/>
+          <w:b/>
+          <w:bCs/>
+          <w:rtl/>
+          <w:lang w:val="en-US" w:bidi="ar-LB"/>
+        </w:rPr>
+        <w:t>المدنية والسياسية</w:t>
+      </w:r>
+      <w:r>
+        <w:rPr>
+          <w:rFonts w:hint="cs"/>
+          <w:rtl/>
+          <w:lang w:val="en-US" w:bidi="ar-LB"/>
+        </w:rPr>
+        <w:t xml:space="preserve"> من جهة، </w:t>
+      </w:r>
+      <w:r>
+        <w:rPr>
+          <w:rFonts w:hint="cs"/>
+          <w:rtl/>
+          <w:lang w:val="en-US" w:bidi="ar-LB"/>
+        </w:rPr>
+        <w:t xml:space="preserve">والحقوق </w:t>
+      </w:r>
+      <w:r>
+        <w:rPr>
+          <w:rFonts w:hint="cs"/>
+          <w:b/>
+          <w:bCs/>
+          <w:rtl/>
+          <w:lang w:val="en-US" w:bidi="ar-LB"/>
+        </w:rPr>
+        <w:t>الاجتماعية وال</w:t>
+      </w:r>
+      <w:r>
+        <w:rPr>
+          <w:rFonts w:hint="cs"/>
+          <w:b/>
+          <w:bCs/>
+          <w:rtl/>
+          <w:lang w:val="en-US" w:bidi="ar-LB"/>
+        </w:rPr>
+        <w:t>ا</w:t>
+      </w:r>
+      <w:r>
+        <w:rPr>
+          <w:rFonts w:hint="cs"/>
+          <w:b/>
+          <w:bCs/>
+          <w:rtl/>
+          <w:lang w:val="en-US" w:bidi="ar-LB"/>
+        </w:rPr>
+        <w:t>قتصادية</w:t>
+      </w:r>
+      <w:r>
+        <w:rPr>
+          <w:rFonts w:hint="cs"/>
+          <w:rtl/>
+          <w:lang w:val="en-US" w:bidi="ar-LB"/>
+        </w:rPr>
+        <w:t xml:space="preserve"> </w:t>
+      </w:r>
+      <w:r>
+        <w:rPr>
+          <w:rFonts w:hint="cs"/>
+          <w:rtl/>
+          <w:lang w:val="en-US" w:bidi="ar-LB"/>
+        </w:rPr>
+        <w:t>من جهة أخرى</w:t>
+      </w:r>
+      <w:r>
+        <w:rPr>
+          <w:rFonts w:hint="cs"/>
+          <w:rtl/>
+          <w:lang w:val="en-US" w:bidi="ar-LB"/>
+        </w:rPr>
+        <w:t xml:space="preserve"> ويمكن اعتماده </w:t>
+      </w:r>
+      <w:r>
+        <w:rPr>
+          <w:rFonts w:hint="cs"/>
+          <w:b/>
+          <w:bCs/>
+          <w:rtl/>
+          <w:lang w:val="en-US" w:bidi="ar-LB"/>
+        </w:rPr>
+        <w:t>كتقسيم</w:t>
+      </w:r>
+      <w:r>
+        <w:rPr>
+          <w:rFonts w:hint="cs"/>
+          <w:rtl/>
+          <w:lang w:val="en-US" w:bidi="ar-LB"/>
+        </w:rPr>
+        <w:t xml:space="preserve"> (5).</w:t>
+      </w:r>
+    </w:p>
+    <w:p>
+      <w:pPr>
+        <w:bidi/>
+        <w:rPr>
+          <w:rtl/>
+          <w:lang w:val="en-US" w:bidi="ar-LB"/>
+        </w:rPr>
+      </w:pPr>
+      <w:r>
+        <w:rPr>
+          <w:rFonts w:hint="cs"/>
+          <w:rtl/>
+          <w:lang w:val="en-US" w:bidi="ar-LB"/>
+        </w:rPr>
+        <w:t xml:space="preserve">هذا المقرر يقسم الحقوق (6) الى </w:t>
+      </w:r>
+      <w:r>
+        <w:rPr>
+          <w:rFonts w:hint="cs"/>
+          <w:rtl/>
+          <w:lang w:val="en-US" w:bidi="ar-LB"/>
+        </w:rPr>
+        <w:t>ثلاثة أقسام</w:t>
+      </w:r>
+      <w:r>
+        <w:rPr>
+          <w:rFonts w:hint="cs"/>
+          <w:rtl/>
+          <w:lang w:val="en-US" w:bidi="ar-LB"/>
+        </w:rPr>
+        <w:t>:</w:t>
+      </w:r>
+    </w:p>
+    <w:p>
+      <w:pPr>
+        <w:pStyle w:val="ListParagraph"/>
+        <w:numPr>
+          <w:ilvl w:val="0"/>
+          <w:numId w:val="1"/>
+        </w:numPr>
+        <w:bidi/>
+        <w:rPr>
+          <w:lang w:val="en-US" w:bidi="ar-LB"/>
+        </w:rPr>
+      </w:pPr>
+      <w:r>
+        <w:rPr>
+          <w:rFonts w:hint="cs"/>
+          <w:rtl/>
+          <w:lang w:val="en-US" w:bidi="ar-LB"/>
+        </w:rPr>
+        <w:t>بدنية</w:t>
+      </w:r>
+    </w:p>
+    <w:p>
+      <w:pPr>
+        <w:pStyle w:val="ListParagraph"/>
+        <w:numPr>
+          <w:ilvl w:val="0"/>
+          <w:numId w:val="1"/>
+        </w:numPr>
+        <w:bidi/>
+        <w:rPr>
+          <w:lang w:val="en-US" w:bidi="ar-LB"/>
+        </w:rPr>
+      </w:pPr>
+      <w:r>
+        <w:rPr>
+          <w:rFonts w:hint="cs"/>
+          <w:rtl/>
+          <w:lang w:val="en-US" w:bidi="ar-LB"/>
+        </w:rPr>
+        <w:t>فكرية</w:t>
+      </w:r>
+    </w:p>
+    <w:p>
+      <w:pPr>
+        <w:pStyle w:val="ListParagraph"/>
+        <w:numPr>
+          <w:ilvl w:val="0"/>
+          <w:numId w:val="1"/>
+        </w:numPr>
+        <w:bidi/>
+        <w:rPr>
+          <w:lang w:val="en-US" w:bidi="ar-LB"/>
+        </w:rPr>
+      </w:pPr>
+      <w:r>
+        <w:rPr>
+          <w:rFonts w:hint="cs"/>
+          <w:rtl/>
+          <w:lang w:val="en-US" w:bidi="ar-LB"/>
+        </w:rPr>
+        <w:t>اجتماعية اقتصادية.</w:t>
+      </w:r>
+    </w:p>
+    <w:p>
+      <w:pPr>
+        <w:bidi/>
+        <w:rPr>
+          <w:rtl/>
+          <w:lang w:val="en-US" w:bidi="ar-LB"/>
+        </w:rPr>
+      </w:pPr>
+      <w:r>
+        <w:rPr>
+          <w:rFonts w:hint="cs"/>
+          <w:rtl/>
+          <w:lang w:val="en-US" w:bidi="ar-LB"/>
+        </w:rPr>
+        <w:t>الأمم المتحدة ربطت ما بين حقوق الإنسان من جهة والأمن والسلم العالمي من جهةٍ أخرى.</w:t>
+      </w:r>
+    </w:p>
+    <w:p>
+      <w:pPr>
+        <w:bidi/>
+        <w:rPr>
+          <w:rtl/>
+          <w:lang w:val="en-US" w:bidi="ar-LB"/>
+        </w:rPr>
+      </w:pPr>
+      <w:r>
+        <w:rPr>
+          <w:rFonts w:hint="cs"/>
+          <w:sz w:val="26"/>
+          <w:szCs w:val="26"/>
+          <w:u w:val="single"/>
+          <w:rtl/>
+          <w:lang w:val="en-US" w:bidi="ar-LB"/>
+        </w:rPr>
+        <w:t xml:space="preserve">أهمية </w:t>
+      </w:r>
+      <w:r>
+        <w:rPr>
+          <w:rFonts w:hint="cs"/>
+          <w:sz w:val="26"/>
+          <w:szCs w:val="26"/>
+          <w:u w:val="single"/>
+          <w:rtl/>
+          <w:lang w:val="en-US" w:bidi="ar-LB"/>
+        </w:rPr>
+        <w:t xml:space="preserve">نشر </w:t>
+      </w:r>
+      <w:r>
+        <w:rPr>
+          <w:rFonts w:hint="cs"/>
+          <w:sz w:val="26"/>
+          <w:szCs w:val="26"/>
+          <w:u w:val="single"/>
+          <w:rtl/>
+          <w:lang w:val="en-US" w:bidi="ar-LB"/>
+        </w:rPr>
+        <w:t>حقوق الإنسان</w:t>
+      </w:r>
+      <w:r>
+        <w:rPr>
+          <w:rFonts w:hint="cs"/>
+          <w:sz w:val="26"/>
+          <w:szCs w:val="26"/>
+          <w:u w:val="single"/>
+          <w:rtl/>
+          <w:lang w:val="en-US" w:bidi="ar-LB"/>
+        </w:rPr>
+        <w:t>:</w:t>
+      </w:r>
+    </w:p>
+    <w:p>
+      <w:pPr>
+        <w:pStyle w:val="ListParagraph"/>
+        <w:numPr>
+          <w:ilvl w:val="0"/>
+          <w:numId w:val="2"/>
+        </w:numPr>
+        <w:bidi/>
+        <w:rPr>
+          <w:lang w:val="en-US" w:bidi="ar-LB"/>
+        </w:rPr>
+      </w:pPr>
+      <w:r>
+        <w:rPr>
+          <w:rFonts w:hint="cs"/>
+          <w:rtl/>
+          <w:lang w:val="en-US" w:bidi="ar-LB"/>
+        </w:rPr>
+        <w:t>تشكل أساس للعيش بسلام وطمأني</w:t>
+      </w:r>
+      <w:r>
+        <w:rPr>
+          <w:rFonts w:hint="cs"/>
+          <w:rtl/>
+          <w:lang w:val="en-US" w:bidi="ar-LB"/>
+        </w:rPr>
+        <w:t>ن</w:t>
+      </w:r>
+      <w:r>
+        <w:rPr>
+          <w:rFonts w:hint="cs"/>
+          <w:rtl/>
+          <w:lang w:val="en-US" w:bidi="ar-LB"/>
+        </w:rPr>
+        <w:t>ة</w:t>
+      </w:r>
+    </w:p>
+    <w:p>
+      <w:pPr>
+        <w:pStyle w:val="ListParagraph"/>
+        <w:numPr>
+          <w:ilvl w:val="0"/>
+          <w:numId w:val="2"/>
+        </w:numPr>
+        <w:bidi/>
+        <w:rPr>
+          <w:lang w:val="en-US" w:bidi="ar-LB"/>
+        </w:rPr>
+      </w:pPr>
+      <w:r>
+        <w:rPr>
+          <w:rFonts w:hint="cs"/>
+          <w:rtl/>
+          <w:lang w:val="en-US" w:bidi="ar-LB"/>
+        </w:rPr>
+        <w:t>انكارها يؤدي</w:t>
+      </w:r>
+      <w:r>
+        <w:rPr>
+          <w:rFonts w:hint="cs"/>
+          <w:rtl/>
+          <w:lang w:val="en-US" w:bidi="ar-LB"/>
+        </w:rPr>
+        <w:t xml:space="preserve"> الى </w:t>
+      </w:r>
+      <w:r>
+        <w:rPr>
+          <w:rFonts w:hint="cs"/>
+          <w:rtl/>
+          <w:lang w:val="en-US" w:bidi="ar-LB"/>
+        </w:rPr>
+        <w:t>دمار البشرية</w:t>
+      </w:r>
+    </w:p>
+    <w:p>
+      <w:pPr>
+        <w:pStyle w:val="ListParagraph"/>
+        <w:numPr>
+          <w:ilvl w:val="0"/>
+          <w:numId w:val="2"/>
+        </w:numPr>
+        <w:bidi/>
+        <w:rPr>
+          <w:lang w:val="en-US" w:bidi="ar-LB"/>
+        </w:rPr>
+      </w:pPr>
+      <w:r>
+        <w:rPr>
+          <w:rFonts w:hint="cs"/>
+          <w:rtl/>
+          <w:lang w:val="en-US" w:bidi="ar-LB"/>
+        </w:rPr>
+        <w:t xml:space="preserve">تشكل أساس لتنمية واستثمارات </w:t>
+      </w:r>
+      <w:r>
+        <w:rPr>
+          <w:rFonts w:hint="cs"/>
+          <w:rtl/>
+          <w:lang w:val="en-US" w:bidi="ar-LB"/>
+        </w:rPr>
+        <w:t>الإمكانيات البشرية</w:t>
+      </w:r>
+    </w:p>
+    <w:p>
+      <w:pPr>
+        <w:pStyle w:val="ListParagraph"/>
+        <w:numPr>
+          <w:ilvl w:val="0"/>
+          <w:numId w:val="2"/>
+        </w:numPr>
+        <w:bidi/>
+        <w:rPr>
+          <w:lang w:val="en-US" w:bidi="ar-LB"/>
+        </w:rPr>
+      </w:pPr>
+      <w:r>
+        <w:rPr>
+          <w:rFonts w:hint="cs"/>
+          <w:rtl/>
+          <w:lang w:val="en-US" w:bidi="ar-LB"/>
+        </w:rPr>
+        <w:t>تشكل أساس لبناء مجتمع ديموقراطي</w:t>
+      </w:r>
+    </w:p>
+    <w:p>
+      <w:pPr>
+        <w:pStyle w:val="ListParagraph"/>
+        <w:numPr>
+          <w:ilvl w:val="0"/>
+          <w:numId w:val="2"/>
+        </w:numPr>
+        <w:bidi/>
+        <w:rPr>
+          <w:lang w:val="en-US" w:bidi="ar-LB"/>
+        </w:rPr>
+      </w:pPr>
+      <w:r>
+        <w:rPr>
+          <w:rFonts w:hint="cs"/>
+          <w:rtl/>
+          <w:lang w:val="en-US" w:bidi="ar-LB"/>
+        </w:rPr>
+        <w:t xml:space="preserve">تشكل </w:t>
+      </w:r>
+      <w:r>
+        <w:rPr>
+          <w:rFonts w:hint="cs"/>
+          <w:rtl/>
+          <w:lang w:val="en-US" w:bidi="ar-LB"/>
+        </w:rPr>
+        <w:t xml:space="preserve">وسيلة لبناء دولة القانون </w:t>
+      </w:r>
+    </w:p>
+    <w:p>
+      <w:pPr>
+        <w:pStyle w:val="ListParagraph"/>
+        <w:numPr>
+          <w:ilvl w:val="0"/>
+          <w:numId w:val="2"/>
+        </w:numPr>
+        <w:bidi/>
+        <w:rPr>
+          <w:lang w:val="en-US" w:bidi="ar-LB"/>
+        </w:rPr>
+      </w:pPr>
+      <w:r>
+        <w:rPr>
+          <w:rFonts w:hint="cs"/>
+          <w:rtl/>
+          <w:lang w:val="en-US" w:bidi="ar-LB"/>
+        </w:rPr>
+        <w:t>تطوير المجتمعات</w:t>
+      </w:r>
+    </w:p>
+    <w:p>
+      <w:pPr>
+        <w:pStyle w:val="ListParagraph"/>
+        <w:numPr>
+          <w:ilvl w:val="0"/>
+          <w:numId w:val="2"/>
+        </w:numPr>
+        <w:bidi/>
+        <w:rPr>
+          <w:lang w:val="en-US" w:bidi="ar-LB"/>
+        </w:rPr>
+      </w:pPr>
+      <w:r>
+        <w:rPr>
+          <w:rFonts w:hint="cs"/>
+          <w:rtl/>
+          <w:lang w:val="en-US" w:bidi="ar-LB"/>
+        </w:rPr>
+        <w:t>تقليص ال</w:t>
+      </w:r>
+      <w:r>
+        <w:rPr>
+          <w:rFonts w:hint="cs"/>
+          <w:rtl/>
+          <w:lang w:val="en-US" w:bidi="ar-LB"/>
+        </w:rPr>
+        <w:t>ا</w:t>
+      </w:r>
+      <w:r>
+        <w:rPr>
+          <w:rFonts w:hint="cs"/>
+          <w:rtl/>
+          <w:lang w:val="en-US" w:bidi="ar-LB"/>
+        </w:rPr>
+        <w:t>ختلافات بين الشعوب</w:t>
+      </w:r>
+    </w:p>
+    <w:p>
+      <w:pPr>
+        <w:bidi/>
+        <w:rPr>
+          <w:b/>
+          <w:bCs/>
+          <w:rtl/>
+          <w:lang w:val="en-US" w:bidi="ar-LB"/>
+        </w:rPr>
+      </w:pPr>
+      <w:r>
+        <w:rPr>
+          <w:rFonts w:hint="cs"/>
+          <w:sz w:val="26"/>
+          <w:szCs w:val="26"/>
+          <w:u w:val="single"/>
+          <w:rtl/>
+          <w:lang w:val="en-US" w:bidi="ar-LB"/>
+        </w:rPr>
+        <w:t>المبادئ التي تقوم عليها حقوق الإنسان:</w:t>
+      </w:r>
+    </w:p>
+    <w:p>
+      <w:pPr>
+        <w:pStyle w:val="ListParagraph"/>
+        <w:numPr>
+          <w:ilvl w:val="0"/>
+          <w:numId w:val="3"/>
+        </w:numPr>
+        <w:bidi/>
+        <w:rPr>
+          <w:lang w:val="en-US" w:bidi="ar-LB"/>
+        </w:rPr>
+      </w:pPr>
+      <w:r>
+        <w:rPr>
+          <w:rFonts w:hint="cs"/>
+          <w:rtl/>
+          <w:lang w:val="en-US" w:bidi="ar-LB"/>
+        </w:rPr>
+        <w:t>الأصالة</w:t>
+      </w:r>
+    </w:p>
+    <w:p>
+      <w:pPr>
+        <w:pStyle w:val="ListParagraph"/>
+        <w:bidi/>
+        <w:rPr>
+          <w:lang w:val="en-US" w:bidi="ar-LB"/>
+        </w:rPr>
+      </w:pPr>
+      <w:r>
+        <w:rPr>
+          <w:rFonts w:hint="cs"/>
+          <w:rtl/>
+          <w:lang w:val="en-US" w:bidi="ar-LB"/>
+        </w:rPr>
+        <w:t>هذه الحقوق متأصلة في النفس الإنسانية</w:t>
+      </w:r>
+      <w:r>
+        <w:rPr>
+          <w:rFonts w:hint="cs"/>
+          <w:rtl/>
+          <w:lang w:val="en-US" w:bidi="ar-LB"/>
+        </w:rPr>
+        <w:t>، أي انها لا تشترى ولا تباع</w:t>
+      </w:r>
+    </w:p>
+    <w:p>
+      <w:pPr>
+        <w:pStyle w:val="ListParagraph"/>
+        <w:numPr>
+          <w:ilvl w:val="0"/>
+          <w:numId w:val="3"/>
+        </w:numPr>
+        <w:bidi/>
+        <w:rPr>
+          <w:lang w:val="en-US" w:bidi="ar-LB"/>
+        </w:rPr>
+      </w:pPr>
+      <w:r>
+        <w:rPr>
+          <w:rFonts w:hint="cs"/>
+          <w:rtl/>
+          <w:lang w:val="en-US" w:bidi="ar-LB"/>
+        </w:rPr>
+        <w:lastRenderedPageBreak/>
+        <w:t xml:space="preserve">حقوق الإنسان </w:t>
+      </w:r>
+      <w:r>
+        <w:rPr>
+          <w:rFonts w:hint="cs"/>
+          <w:rtl/>
+          <w:lang w:val="en-US" w:bidi="ar-LB"/>
+        </w:rPr>
+        <w:t>لا يمكن التنازل عنها</w:t>
+      </w:r>
+    </w:p>
+    <w:p>
+      <w:pPr>
+        <w:pStyle w:val="ListParagraph"/>
+        <w:numPr>
+          <w:ilvl w:val="0"/>
+          <w:numId w:val="3"/>
+        </w:numPr>
+        <w:bidi/>
+        <w:rPr>
+          <w:lang w:val="en-US" w:bidi="ar-LB"/>
+        </w:rPr>
+      </w:pPr>
+      <w:r>
+        <w:rPr>
+          <w:rFonts w:hint="cs"/>
+          <w:rtl/>
+          <w:lang w:val="en-US" w:bidi="ar-LB"/>
+        </w:rPr>
+        <w:t>العالمية والشمولية</w:t>
+      </w:r>
+    </w:p>
+    <w:p>
+      <w:pPr>
+        <w:pStyle w:val="ListParagraph"/>
+        <w:bidi/>
+        <w:rPr>
+          <w:rtl/>
+          <w:lang w:val="en-US" w:bidi="ar-LB"/>
+        </w:rPr>
+      </w:pPr>
+      <w:r>
+        <w:rPr>
+          <w:rFonts w:hint="cs"/>
+          <w:rtl/>
+          <w:lang w:val="en-US" w:bidi="ar-LB"/>
+        </w:rPr>
+        <w:t xml:space="preserve">أي أصبحت تشكل </w:t>
+      </w:r>
+      <w:r>
+        <w:rPr>
+          <w:rFonts w:hint="cs"/>
+          <w:rtl/>
+          <w:lang w:val="en-US" w:bidi="ar-LB"/>
+        </w:rPr>
+        <w:t xml:space="preserve">قضية </w:t>
+      </w:r>
+      <w:r>
+        <w:rPr>
+          <w:rFonts w:hint="cs"/>
+          <w:rtl/>
+          <w:lang w:val="en-US" w:bidi="ar-LB"/>
+        </w:rPr>
+        <w:t>رأي عام دولي</w:t>
+      </w:r>
+      <w:r>
+        <w:rPr>
+          <w:rFonts w:hint="cs"/>
+          <w:rtl/>
+          <w:lang w:val="en-US" w:bidi="ar-LB"/>
+        </w:rPr>
+        <w:t>، ولكن ينبغي الإشارة الى ان</w:t>
+      </w:r>
+      <w:r>
+        <w:rPr>
+          <w:rFonts w:hint="cs"/>
+          <w:rtl/>
+          <w:lang w:val="en-US" w:bidi="ar-LB"/>
+        </w:rPr>
+        <w:t xml:space="preserve"> </w:t>
+      </w:r>
+      <w:r>
+        <w:rPr>
+          <w:rFonts w:hint="cs"/>
+          <w:rtl/>
+          <w:lang w:val="en-US" w:bidi="ar-LB"/>
+        </w:rPr>
+        <w:t xml:space="preserve">هذا الرأي </w:t>
+      </w:r>
+      <w:r>
+        <w:rPr>
+          <w:rFonts w:hint="cs"/>
+          <w:rtl/>
+          <w:lang w:val="en-US" w:bidi="ar-LB"/>
+        </w:rPr>
+        <w:t xml:space="preserve">يتأثر بكمية التغطية الإعلامية </w:t>
+      </w:r>
+      <w:r>
+        <w:rPr>
+          <w:rFonts w:hint="cs"/>
+          <w:rtl/>
+          <w:lang w:val="en-US" w:bidi="ar-LB"/>
+        </w:rPr>
+        <w:t xml:space="preserve">حول حدثٍ ما (مثلًا </w:t>
+      </w:r>
+      <w:r>
+        <w:rPr>
+          <w:rFonts w:hint="cs"/>
+          <w:rtl/>
+          <w:lang w:val="en-US" w:bidi="ar-LB"/>
+        </w:rPr>
+        <w:t xml:space="preserve">مجزرة قانا ومجازر صبرا وشاتيلا </w:t>
+      </w:r>
+      <w:r>
+        <w:rPr>
+          <w:rFonts w:hint="cs"/>
+          <w:rtl/>
+          <w:lang w:val="en-US" w:bidi="ar-LB"/>
+        </w:rPr>
+        <w:t xml:space="preserve">لم تحظى </w:t>
+      </w:r>
+      <w:r>
+        <w:rPr>
+          <w:rFonts w:hint="cs"/>
+          <w:rtl/>
+          <w:lang w:val="en-US" w:bidi="ar-LB"/>
+        </w:rPr>
+        <w:t xml:space="preserve">بتفاعل عالمي بسبب </w:t>
+      </w:r>
+      <w:r>
+        <w:rPr>
+          <w:rFonts w:hint="cs"/>
+          <w:rtl/>
+          <w:lang w:val="en-US" w:bidi="ar-LB"/>
+        </w:rPr>
+        <w:t>ضعف التغطية العالمية)</w:t>
+      </w:r>
+    </w:p>
+    <w:p>
+      <w:pPr>
+        <w:pStyle w:val="ListParagraph"/>
+        <w:numPr>
+          <w:ilvl w:val="0"/>
+          <w:numId w:val="3"/>
+        </w:numPr>
+        <w:bidi/>
+        <w:rPr>
+          <w:lang w:val="en-US" w:bidi="ar-LB"/>
+        </w:rPr>
+      </w:pPr>
+      <w:r>
+        <w:rPr>
+          <w:rFonts w:hint="cs"/>
+          <w:rtl/>
+          <w:lang w:val="en-US" w:bidi="ar-LB"/>
+        </w:rPr>
+        <w:t>الترابط وعدم قابليتها لل</w:t>
+      </w:r>
+      <w:r>
+        <w:rPr>
+          <w:rFonts w:hint="cs"/>
+          <w:rtl/>
+          <w:lang w:val="en-US" w:bidi="ar-LB"/>
+        </w:rPr>
+        <w:t>ا</w:t>
+      </w:r>
+      <w:r>
+        <w:rPr>
+          <w:rFonts w:hint="cs"/>
+          <w:rtl/>
+          <w:lang w:val="en-US" w:bidi="ar-LB"/>
+        </w:rPr>
+        <w:t>نقسام</w:t>
+      </w:r>
+    </w:p>
+    <w:p>
+      <w:pPr>
+        <w:pStyle w:val="ListParagraph"/>
+        <w:numPr>
+          <w:ilvl w:val="0"/>
+          <w:numId w:val="3"/>
+        </w:numPr>
+        <w:bidi/>
+        <w:rPr>
+          <w:lang w:val="en-US" w:bidi="ar-LB"/>
+        </w:rPr>
+      </w:pPr>
+      <w:r>
+        <w:rPr>
+          <w:rFonts w:hint="cs"/>
+          <w:rtl/>
+          <w:lang w:val="en-US" w:bidi="ar-LB"/>
+        </w:rPr>
+        <w:t>المساواة</w:t>
+      </w:r>
+    </w:p>
+    <w:p>
+      <w:pPr>
+        <w:pStyle w:val="ListParagraph"/>
+        <w:numPr>
+          <w:ilvl w:val="0"/>
+          <w:numId w:val="3"/>
+        </w:numPr>
+        <w:bidi/>
+        <w:rPr>
+          <w:lang w:val="en-US" w:bidi="ar-LB"/>
+        </w:rPr>
+      </w:pPr>
+      <w:r>
+        <w:rPr>
+          <w:rFonts w:hint="cs"/>
+          <w:rtl/>
+          <w:lang w:val="en-US" w:bidi="ar-LB"/>
+        </w:rPr>
+        <w:t xml:space="preserve">لا وجود </w:t>
+      </w:r>
+      <w:r>
+        <w:rPr>
+          <w:rFonts w:hint="cs"/>
+          <w:rtl/>
+          <w:lang w:val="en-US" w:bidi="ar-LB"/>
+        </w:rPr>
+        <w:t>للتحفظات</w:t>
+      </w:r>
+    </w:p>
+    <w:p>
+      <w:pPr>
+        <w:pStyle w:val="ListParagraph"/>
+        <w:numPr>
+          <w:ilvl w:val="0"/>
+          <w:numId w:val="3"/>
+        </w:numPr>
+        <w:bidi/>
+        <w:rPr>
+          <w:lang w:val="en-US" w:bidi="ar-LB"/>
+        </w:rPr>
+      </w:pPr>
+      <w:r>
+        <w:rPr>
+          <w:rFonts w:hint="cs"/>
+          <w:rtl/>
+          <w:lang w:val="en-US" w:bidi="ar-LB"/>
+        </w:rPr>
+        <w:t>لا وجود للتقيد</w:t>
+      </w:r>
+    </w:p>
+    <w:p>
+      <w:pPr>
+        <w:pStyle w:val="ListParagraph"/>
+        <w:bidi/>
+        <w:rPr>
+          <w:rtl/>
+          <w:lang w:val="en-US" w:bidi="ar-LB"/>
+        </w:rPr>
+      </w:pPr>
+      <w:r>
+        <w:rPr>
+          <w:rFonts w:hint="cs"/>
+          <w:rtl/>
+          <w:lang w:val="en-US" w:bidi="ar-LB"/>
+        </w:rPr>
+        <w:t>التحفظ هو رفض كلي</w:t>
+      </w:r>
+      <w:r>
+        <w:rPr>
+          <w:rFonts w:hint="cs"/>
+          <w:rtl/>
+          <w:lang w:val="en-US" w:bidi="ar-LB"/>
+        </w:rPr>
+        <w:t>، التقيد هو قبول جزئي</w:t>
+      </w:r>
+      <w:r>
+        <w:rPr>
+          <w:rFonts w:hint="cs"/>
+          <w:rtl/>
+          <w:lang w:val="en-US" w:bidi="ar-LB"/>
+        </w:rPr>
+        <w:t xml:space="preserve">، الحق في الحماية من التعذيب </w:t>
+      </w:r>
+      <w:r>
+        <w:rPr>
+          <w:rFonts w:hint="cs"/>
+          <w:rtl/>
+          <w:lang w:val="en-US" w:bidi="ar-LB"/>
+        </w:rPr>
+        <w:t>لا يقبل التقييد</w:t>
+      </w:r>
+      <w:r>
+        <w:rPr>
+          <w:rFonts w:hint="cs"/>
+          <w:rtl/>
+          <w:lang w:val="en-US" w:bidi="ar-LB"/>
+        </w:rPr>
+        <w:t xml:space="preserve">، في حين ان </w:t>
+      </w:r>
+      <w:r>
+        <w:rPr>
+          <w:rFonts w:hint="cs"/>
+          <w:rtl/>
+          <w:lang w:val="en-US" w:bidi="ar-LB"/>
+        </w:rPr>
+        <w:t>الحق في التجمع والاجتماع</w:t>
+      </w:r>
+      <w:r>
+        <w:rPr>
+          <w:rFonts w:hint="cs"/>
+          <w:rtl/>
+          <w:lang w:val="en-US" w:bidi="ar-LB"/>
+        </w:rPr>
+        <w:t xml:space="preserve"> يقبل التقييد ضمن ظروف استثنائية ولمدة مؤقتة </w:t>
+      </w:r>
+      <w:r>
+        <w:rPr>
+          <w:rFonts w:hint="cs"/>
+          <w:rtl/>
+          <w:lang w:val="en-US" w:bidi="ar-LB"/>
+        </w:rPr>
+        <w:t>(مثل منع التظاهرات في ظل جائحة كورونا)</w:t>
+      </w:r>
+    </w:p>
+    <w:p>
+      <w:pPr>
+        <w:pStyle w:val="ListParagraph"/>
+        <w:numPr>
+          <w:ilvl w:val="0"/>
+          <w:numId w:val="3"/>
+        </w:numPr>
+        <w:bidi/>
+        <w:rPr>
+          <w:lang w:val="en-US" w:bidi="ar-LB"/>
+        </w:rPr>
+      </w:pPr>
+      <w:r>
+        <w:rPr>
+          <w:rFonts w:hint="cs"/>
+          <w:rtl/>
+          <w:lang w:val="en-US" w:bidi="ar-LB"/>
+        </w:rPr>
+        <w:t>التكامل في بينها</w:t>
+      </w:r>
+    </w:p>
+    <w:p>
+      <w:pPr>
+        <w:pStyle w:val="ListParagraph"/>
+        <w:bidi/>
+        <w:rPr>
+          <w:rtl/>
+          <w:lang w:val="en-US" w:bidi="ar-LB"/>
+        </w:rPr>
+      </w:pPr>
+      <w:r>
+        <w:rPr>
+          <w:rFonts w:hint="cs"/>
+          <w:rtl/>
+          <w:lang w:val="en-US" w:bidi="ar-LB"/>
+        </w:rPr>
+        <w:t>الحق في العيش بكرامة يحتاج الى الحق في حرية الفكر وغيرها</w:t>
+      </w:r>
+    </w:p>
+    <w:p>
+      <w:pPr>
+        <w:pStyle w:val="ListParagraph"/>
+        <w:numPr>
+          <w:ilvl w:val="0"/>
+          <w:numId w:val="3"/>
+        </w:numPr>
+        <w:bidi/>
+        <w:rPr>
+          <w:lang w:val="en-US" w:bidi="ar-LB"/>
+        </w:rPr>
+      </w:pPr>
+      <w:r>
+        <w:rPr>
+          <w:rFonts w:hint="cs"/>
+          <w:rtl/>
+          <w:lang w:val="en-US" w:bidi="ar-LB"/>
+        </w:rPr>
+        <w:t xml:space="preserve">عدم جواز معاقبة </w:t>
+      </w:r>
+      <w:r>
+        <w:rPr>
+          <w:rFonts w:hint="cs"/>
+          <w:rtl/>
+          <w:lang w:val="en-US" w:bidi="ar-LB"/>
+        </w:rPr>
+        <w:t>من ي</w:t>
+      </w:r>
+      <w:r>
+        <w:rPr>
+          <w:rFonts w:hint="cs"/>
+          <w:rtl/>
+          <w:lang w:val="en-US" w:bidi="ar-LB"/>
+        </w:rPr>
+        <w:t xml:space="preserve">دافع عن </w:t>
+      </w:r>
+      <w:r>
+        <w:rPr>
+          <w:rFonts w:hint="cs"/>
+          <w:rtl/>
+          <w:lang w:val="en-US" w:bidi="ar-LB"/>
+        </w:rPr>
+        <w:t>حقوق الانسان</w:t>
+      </w:r>
+    </w:p>
+    <w:p>
+      <w:pPr>
+        <w:pStyle w:val="ListParagraph"/>
+        <w:numPr>
+          <w:ilvl w:val="0"/>
+          <w:numId w:val="3"/>
+        </w:numPr>
+        <w:bidi/>
+        <w:rPr>
+          <w:lang w:val="en-US" w:bidi="ar-LB"/>
+        </w:rPr>
+      </w:pPr>
+      <w:r>
+        <w:rPr>
+          <w:rFonts w:hint="cs"/>
+          <w:rtl/>
+          <w:lang w:val="en-US" w:bidi="ar-LB"/>
+        </w:rPr>
+        <w:t>قابلية هذه الحقوق للتطور</w:t>
+      </w:r>
+      <w:r>
+        <w:rPr>
+          <w:rtl/>
+          <w:lang w:val="en-US" w:bidi="ar-LB"/>
+        </w:rPr>
+        <w:br/>
+      </w:r>
+      <w:r>
+        <w:rPr>
+          <w:rFonts w:hint="cs"/>
+          <w:rtl/>
+          <w:lang w:val="en-US" w:bidi="ar-LB"/>
+        </w:rPr>
+        <w:t>وهذا مبدأ أساسي كون الإنسان نفسه متطور</w:t>
+      </w:r>
+    </w:p>
+    <w:p>
+      <w:pPr>
+        <w:bidi/>
+        <w:rPr>
+          <w:rtl/>
+          <w:lang w:val="en-US" w:bidi="ar-LB"/>
+        </w:rPr>
+      </w:pPr>
+      <w:r>
+        <w:rPr>
+          <w:rFonts w:hint="cs"/>
+          <w:sz w:val="26"/>
+          <w:szCs w:val="26"/>
+          <w:u w:val="single"/>
+          <w:rtl/>
+          <w:lang w:val="en-US" w:bidi="ar-LB"/>
+        </w:rPr>
+        <w:t>مصادر حقوق الإنسان:</w:t>
+      </w:r>
+      <w:r>
+        <w:rPr>
+          <w:rFonts w:hint="cs"/>
+          <w:sz w:val="26"/>
+          <w:szCs w:val="26"/>
+          <w:u w:val="single"/>
+          <w:rtl/>
+          <w:lang w:val="en-US" w:bidi="ar-LB"/>
+        </w:rPr>
+        <w:t xml:space="preserve"> </w:t>
+      </w:r>
+      <w:r>
+        <w:rPr>
+          <w:rFonts w:hint="cs"/>
+          <w:rtl/>
+          <w:lang w:val="en-US" w:bidi="ar-LB"/>
+        </w:rPr>
+        <w:t>(للمحاضرة المقبلة)</w:t>
+      </w:r>
+    </w:p>
+    <w:p>
+      <w:pPr>
+        <w:pStyle w:val="ListParagraph"/>
+        <w:numPr>
+          <w:ilvl w:val="0"/>
+          <w:numId w:val="4"/>
+        </w:numPr>
+        <w:bidi/>
+        <w:rPr>
+          <w:lang w:val="en-US" w:bidi="ar-LB"/>
+        </w:rPr>
+      </w:pPr>
+      <w:r>
+        <w:rPr>
+          <w:rFonts w:hint="cs"/>
+          <w:rtl/>
+          <w:lang w:val="en-US" w:bidi="ar-LB"/>
+        </w:rPr>
+        <w:t>مصادر فطرية</w:t>
+      </w:r>
+    </w:p>
+    <w:p>
+      <w:pPr>
+        <w:pStyle w:val="ListParagraph"/>
+        <w:numPr>
+          <w:ilvl w:val="0"/>
+          <w:numId w:val="4"/>
+        </w:numPr>
+        <w:bidi/>
+        <w:rPr>
+          <w:lang w:val="en-US" w:bidi="ar-LB"/>
+        </w:rPr>
+      </w:pPr>
+      <w:r>
+        <w:rPr>
+          <w:rFonts w:hint="cs"/>
+          <w:rtl/>
+          <w:lang w:val="en-US" w:bidi="ar-LB"/>
+        </w:rPr>
+        <w:t>مصادر دينية</w:t>
+      </w:r>
+    </w:p>
+    <w:p>
+      <w:pPr>
+        <w:pStyle w:val="ListParagraph"/>
+        <w:numPr>
+          <w:ilvl w:val="0"/>
+          <w:numId w:val="4"/>
+        </w:numPr>
+        <w:bidi/>
+        <w:rPr>
+          <w:rtl/>
+          <w:lang w:val="en-US" w:bidi="ar-LB"/>
+        </w:rPr>
+      </w:pPr>
+      <w:r>
+        <w:rPr>
+          <w:rFonts w:hint="cs"/>
+          <w:rtl/>
+          <w:lang w:val="en-US" w:bidi="ar-LB"/>
+        </w:rPr>
+        <w:t>مصادر قانونية</w:t>
       </w:r>
     </w:p>
     <w:sectPr>
@@ -1214,6 +3585,477 @@
     </w:sectPr>
   </w:body>
 </w:document>
+</file>
+
+<file path=word/endnotes.xml><?xml version="1.0" encoding="utf-8"?>
+<w:endnotes xmlns:wpc="http://schemas.microsoft.com/office/word/2010/wordprocessingCanvas" xmlns:cx="http://schemas.microsoft.com/office/drawing/2014/chartex" xmlns:cx1="http://schemas.microsoft.com/office/drawing/2015/9/8/chartex" xmlns:cx2="http://schemas.microsoft.com/office/drawing/2015/10/21/chartex" xmlns:cx3="http://schemas.microsoft.com/office/drawing/2016/5/9/chartex" xmlns:cx4="http://schemas.microsoft.com/office/drawing/2016/5/10/chartex" xmlns:cx5="http://schemas.microsoft.com/office/drawing/2016/5/11/chartex" xmlns:cx6="http://schemas.microsoft.com/office/drawing/2016/5/12/chartex" xmlns:cx7="http://schemas.microsoft.com/office/drawing/2016/5/13/chartex" xmlns:cx8="http://schemas.microsoft.com/office/drawing/2016/5/14/chartex" xmlns:mc="http://schemas.openxmlformats.org/markup-compatibility/2006" xmlns:aink="http://schemas.microsoft.com/office/drawing/2016/ink" xmlns:am3d="http://schemas.microsoft.com/office/drawing/2017/model3d" xmlns:o="urn:schemas-microsoft-com:office:office" xmlns:oel="http://schemas.microsoft.com/office/2019/extlst" xmlns:r="http://schemas.openxmlformats.org/officeDocument/2006/relationships" xmlns:m="http://schemas.openxmlformats.org/officeDocument/2006/math" xmlns:v="urn:schemas-microsoft-com:vml" xmlns:wp14="http://schemas.microsoft.com/office/word/2010/wordprocessingDrawing" xmlns:wp="http://schemas.openxmlformats.org/drawingml/2006/wordprocessingDrawing" xmlns:w10="urn:schemas-microsoft-com:office:word" xmlns:w="http://schemas.openxmlformats.org/wordprocessingml/2006/main" xmlns:w14="http://schemas.microsoft.com/office/word/2010/wordml" xmlns:w15="http://schemas.microsoft.com/office/word/2012/wordml" xmlns:w16cex="http://schemas.microsoft.com/office/word/2018/wordml/cex" xmlns:w16cid="http://schemas.microsoft.com/office/word/2016/wordml/cid" xmlns:w16="http://schemas.microsoft.com/office/word/2018/wordml" xmlns:w16sdtdh="http://schemas.microsoft.com/office/word/2020/wordml/sdtdatahash" xmlns:w16se="http://schemas.microsoft.com/office/word/2015/wordml/symex" xmlns:wpg="http://schemas.microsoft.com/office/word/2010/wordprocessingGroup" xmlns:wpi="http://schemas.microsoft.com/office/word/2010/wordprocessingInk" xmlns:wne="http://schemas.microsoft.com/office/word/2006/wordml" xmlns:wps="http://schemas.microsoft.com/office/word/2010/wordprocessingShape" mc:Ignorable="w14 w15 w16se w16cid w16 w16cex w16sdtdh wp14">
+  <w:endnote w:type="separator" w:id="-1">
+    <w:p>
+      <w:pPr>
+        <w:spacing w:after="0" w:line="240" w:lineRule="auto"/>
+      </w:pPr>
+      <w:r>
+        <w:separator/>
+      </w:r>
+    </w:p>
+  </w:endnote>
+  <w:endnote w:type="continuationSeparator" w:id="0">
+    <w:p>
+      <w:pPr>
+        <w:spacing w:after="0" w:line="240" w:lineRule="auto"/>
+      </w:pPr>
+      <w:r>
+        <w:continuationSeparator/>
+      </w:r>
+    </w:p>
+  </w:endnote>
+</w:endnotes>
+</file>
+
+<file path=word/footnotes.xml><?xml version="1.0" encoding="utf-8"?>
+<w:footnotes xmlns:wpc="http://schemas.microsoft.com/office/word/2010/wordprocessingCanvas" xmlns:cx="http://schemas.microsoft.com/office/drawing/2014/chartex" xmlns:cx1="http://schemas.microsoft.com/office/drawing/2015/9/8/chartex" xmlns:cx2="http://schemas.microsoft.com/office/drawing/2015/10/21/chartex" xmlns:cx3="http://schemas.microsoft.com/office/drawing/2016/5/9/chartex" xmlns:cx4="http://schemas.microsoft.com/office/drawing/2016/5/10/chartex" xmlns:cx5="http://schemas.microsoft.com/office/drawing/2016/5/11/chartex" xmlns:cx6="http://schemas.microsoft.com/office/drawing/2016/5/12/chartex" xmlns:cx7="http://schemas.microsoft.com/office/drawing/2016/5/13/chartex" xmlns:cx8="http://schemas.microsoft.com/office/drawing/2016/5/14/chartex" xmlns:mc="http://schemas.openxmlformats.org/markup-compatibility/2006" xmlns:aink="http://schemas.microsoft.com/office/drawing/2016/ink" xmlns:am3d="http://schemas.microsoft.com/office/drawing/2017/model3d" xmlns:o="urn:schemas-microsoft-com:office:office" xmlns:oel="http://schemas.microsoft.com/office/2019/extlst" xmlns:r="http://schemas.openxmlformats.org/officeDocument/2006/relationships" xmlns:m="http://schemas.openxmlformats.org/officeDocument/2006/math" xmlns:v="urn:schemas-microsoft-com:vml" xmlns:wp14="http://schemas.microsoft.com/office/word/2010/wordprocessingDrawing" xmlns:wp="http://schemas.openxmlformats.org/drawingml/2006/wordprocessingDrawing" xmlns:w10="urn:schemas-microsoft-com:office:word" xmlns:w="http://schemas.openxmlformats.org/wordprocessingml/2006/main" xmlns:w14="http://schemas.microsoft.com/office/word/2010/wordml" xmlns:w15="http://schemas.microsoft.com/office/word/2012/wordml" xmlns:w16cex="http://schemas.microsoft.com/office/word/2018/wordml/cex" xmlns:w16cid="http://schemas.microsoft.com/office/word/2016/wordml/cid" xmlns:w16="http://schemas.microsoft.com/office/word/2018/wordml" xmlns:w16sdtdh="http://schemas.microsoft.com/office/word/2020/wordml/sdtdatahash" xmlns:w16se="http://schemas.microsoft.com/office/word/2015/wordml/symex" xmlns:wpg="http://schemas.microsoft.com/office/word/2010/wordprocessingGroup" xmlns:wpi="http://schemas.microsoft.com/office/word/2010/wordprocessingInk" xmlns:wne="http://schemas.microsoft.com/office/word/2006/wordml" xmlns:wps="http://schemas.microsoft.com/office/word/2010/wordprocessingShape" mc:Ignorable="w14 w15 w16se w16cid w16 w16cex w16sdtdh wp14">
+  <w:footnote w:type="separator" w:id="-1">
+    <w:p>
+      <w:pPr>
+        <w:spacing w:after="0" w:line="240" w:lineRule="auto"/>
+      </w:pPr>
+      <w:r>
+        <w:separator/>
+      </w:r>
+    </w:p>
+  </w:footnote>
+  <w:footnote w:type="continuationSeparator" w:id="0">
+    <w:p>
+      <w:pPr>
+        <w:spacing w:after="0" w:line="240" w:lineRule="auto"/>
+      </w:pPr>
+      <w:r>
+        <w:continuationSeparator/>
+      </w:r>
+    </w:p>
+  </w:footnote>
+</w:footnotes>
+</file>
+
+<file path=word/numbering.xml><?xml version="1.0" encoding="utf-8"?>
+<w:numbering xmlns:wpc="http://schemas.microsoft.com/office/word/2010/wordprocessingCanvas" xmlns:cx="http://schemas.microsoft.com/office/drawing/2014/chartex" xmlns:cx1="http://schemas.microsoft.com/office/drawing/2015/9/8/chartex" xmlns:cx2="http://schemas.microsoft.com/office/drawing/2015/10/21/chartex" xmlns:cx3="http://schemas.microsoft.com/office/drawing/2016/5/9/chartex" xmlns:cx4="http://schemas.microsoft.com/office/drawing/2016/5/10/chartex" xmlns:cx5="http://schemas.microsoft.com/office/drawing/2016/5/11/chartex" xmlns:cx6="http://schemas.microsoft.com/office/drawing/2016/5/12/chartex" xmlns:cx7="http://schemas.microsoft.com/office/drawing/2016/5/13/chartex" xmlns:cx8="http://schemas.microsoft.com/office/drawing/2016/5/14/chartex" xmlns:mc="http://schemas.openxmlformats.org/markup-compatibility/2006" xmlns:aink="http://schemas.microsoft.com/office/drawing/2016/ink" xmlns:am3d="http://schemas.microsoft.com/office/drawing/2017/model3d" xmlns:o="urn:schemas-microsoft-com:office:office" xmlns:oel="http://schemas.microsoft.com/office/2019/extlst" xmlns:r="http://schemas.openxmlformats.org/officeDocument/2006/relationships" xmlns:m="http://schemas.openxmlformats.org/officeDocument/2006/math" xmlns:v="urn:schemas-microsoft-com:vml" xmlns:wp14="http://schemas.microsoft.com/office/word/2010/wordprocessingDrawing" xmlns:wp="http://schemas.openxmlformats.org/drawingml/2006/wordprocessingDrawing" xmlns:w10="urn:schemas-microsoft-com:office:word" xmlns:w="http://schemas.openxmlformats.org/wordprocessingml/2006/main" xmlns:w14="http://schemas.microsoft.com/office/word/2010/wordml" xmlns:w15="http://schemas.microsoft.com/office/word/2012/wordml" xmlns:w16cex="http://schemas.microsoft.com/office/word/2018/wordml/cex" xmlns:w16cid="http://schemas.microsoft.com/office/word/2016/wordml/cid" xmlns:w16="http://schemas.microsoft.com/office/word/2018/wordml" xmlns:w16sdtdh="http://schemas.microsoft.com/office/word/2020/wordml/sdtdatahash" xmlns:w16se="http://schemas.microsoft.com/office/word/2015/wordml/symex" xmlns:wpg="http://schemas.microsoft.com/office/word/2010/wordprocessingGroup" xmlns:wpi="http://schemas.microsoft.com/office/word/2010/wordprocessingInk" xmlns:wne="http://schemas.microsoft.com/office/word/2006/wordml" xmlns:wps="http://schemas.microsoft.com/office/word/2010/wordprocessingShape" mc:Ignorable="w14 w15 w16se w16cid w16 w16cex w16sdtdh wp14">
+  <w:abstractNum w:abstractNumId="0" w15:restartNumberingAfterBreak="0">
+    <w:nsid w:val="3B515B51"/>
+    <w:multiLevelType w:val="hybridMultilevel"/>
+    <w:tmpl w:val="2794BAD8"/>
+    <w:lvl w:ilvl="0" w:tplc="4C09000F">
+      <w:start w:val="1"/>
+      <w:numFmt w:val="decimal"/>
+      <w:lvlText w:val="%1."/>
+      <w:lvlJc w:val="left"/>
+      <w:pPr>
+        <w:ind w:left="720" w:hanging="360"/>
+      </w:pPr>
+      <w:rPr>
+        <w:rFonts w:hint="default"/>
+      </w:rPr>
+    </w:lvl>
+    <w:lvl w:ilvl="1" w:tplc="4C090019" w:tentative="1">
+      <w:start w:val="1"/>
+      <w:numFmt w:val="lowerLetter"/>
+      <w:lvlText w:val="%2."/>
+      <w:lvlJc w:val="left"/>
+      <w:pPr>
+        <w:ind w:left="1440" w:hanging="360"/>
+      </w:pPr>
+    </w:lvl>
+    <w:lvl w:ilvl="2" w:tplc="4C09001B" w:tentative="1">
+      <w:start w:val="1"/>
+      <w:numFmt w:val="lowerRoman"/>
+      <w:lvlText w:val="%3."/>
+      <w:lvlJc w:val="right"/>
+      <w:pPr>
+        <w:ind w:left="2160" w:hanging="180"/>
+      </w:pPr>
+    </w:lvl>
+    <w:lvl w:ilvl="3" w:tplc="4C09000F" w:tentative="1">
+      <w:start w:val="1"/>
+      <w:numFmt w:val="decimal"/>
+      <w:lvlText w:val="%4."/>
+      <w:lvlJc w:val="left"/>
+      <w:pPr>
+        <w:ind w:left="2880" w:hanging="360"/>
+      </w:pPr>
+    </w:lvl>
+    <w:lvl w:ilvl="4" w:tplc="4C090019" w:tentative="1">
+      <w:start w:val="1"/>
+      <w:numFmt w:val="lowerLetter"/>
+      <w:lvlText w:val="%5."/>
+      <w:lvlJc w:val="left"/>
+      <w:pPr>
+        <w:ind w:left="3600" w:hanging="360"/>
+      </w:pPr>
+    </w:lvl>
+    <w:lvl w:ilvl="5" w:tplc="4C09001B" w:tentative="1">
+      <w:start w:val="1"/>
+      <w:numFmt w:val="lowerRoman"/>
+      <w:lvlText w:val="%6."/>
+      <w:lvlJc w:val="right"/>
+      <w:pPr>
+        <w:ind w:left="4320" w:hanging="180"/>
+      </w:pPr>
+    </w:lvl>
+    <w:lvl w:ilvl="6" w:tplc="4C09000F" w:tentative="1">
+      <w:start w:val="1"/>
+      <w:numFmt w:val="decimal"/>
+      <w:lvlText w:val="%7."/>
+      <w:lvlJc w:val="left"/>
+      <w:pPr>
+        <w:ind w:left="5040" w:hanging="360"/>
+      </w:pPr>
+    </w:lvl>
+    <w:lvl w:ilvl="7" w:tplc="4C090019" w:tentative="1">
+      <w:start w:val="1"/>
+      <w:numFmt w:val="lowerLetter"/>
+      <w:lvlText w:val="%8."/>
+      <w:lvlJc w:val="left"/>
+      <w:pPr>
+        <w:ind w:left="5760" w:hanging="360"/>
+      </w:pPr>
+    </w:lvl>
+    <w:lvl w:ilvl="8" w:tplc="4C09001B" w:tentative="1">
+      <w:start w:val="1"/>
+      <w:numFmt w:val="lowerRoman"/>
+      <w:lvlText w:val="%9."/>
+      <w:lvlJc w:val="right"/>
+      <w:pPr>
+        <w:ind w:left="6480" w:hanging="180"/>
+      </w:pPr>
+    </w:lvl>
+  </w:abstractNum>
+  <w:abstractNum w:abstractNumId="1" w15:restartNumberingAfterBreak="0">
+    <w:nsid w:val="3D01010B"/>
+    <w:multiLevelType w:val="hybridMultilevel"/>
+    <w:tmpl w:val="3DCAF54E"/>
+    <w:lvl w:ilvl="0" w:tplc="4C090001">
+      <w:start w:val="1"/>
+      <w:numFmt w:val="bullet"/>
+      <w:lvlText w:val=""/>
+      <w:lvlJc w:val="left"/>
+      <w:pPr>
+        <w:ind w:left="720" w:hanging="360"/>
+      </w:pPr>
+      <w:rPr>
+        <w:rFonts w:ascii="Symbol" w:hAnsi="Symbol" w:hint="default"/>
+      </w:rPr>
+    </w:lvl>
+    <w:lvl w:ilvl="1" w:tplc="4C090003" w:tentative="1">
+      <w:start w:val="1"/>
+      <w:numFmt w:val="bullet"/>
+      <w:lvlText w:val="o"/>
+      <w:lvlJc w:val="left"/>
+      <w:pPr>
+        <w:ind w:left="1440" w:hanging="360"/>
+      </w:pPr>
+      <w:rPr>
+        <w:rFonts w:ascii="Courier New" w:hAnsi="Courier New" w:cs="Courier New" w:hint="default"/>
+      </w:rPr>
+    </w:lvl>
+    <w:lvl w:ilvl="2" w:tplc="4C090005" w:tentative="1">
+      <w:start w:val="1"/>
+      <w:numFmt w:val="bullet"/>
+      <w:lvlText w:val=""/>
+      <w:lvlJc w:val="left"/>
+      <w:pPr>
+        <w:ind w:left="2160" w:hanging="360"/>
+      </w:pPr>
+      <w:rPr>
+        <w:rFonts w:ascii="Wingdings" w:hAnsi="Wingdings" w:hint="default"/>
+      </w:rPr>
+    </w:lvl>
+    <w:lvl w:ilvl="3" w:tplc="4C090001" w:tentative="1">
+      <w:start w:val="1"/>
+      <w:numFmt w:val="bullet"/>
+      <w:lvlText w:val=""/>
+      <w:lvlJc w:val="left"/>
+      <w:pPr>
+        <w:ind w:left="2880" w:hanging="360"/>
+      </w:pPr>
+      <w:rPr>
+        <w:rFonts w:ascii="Symbol" w:hAnsi="Symbol" w:hint="default"/>
+      </w:rPr>
+    </w:lvl>
+    <w:lvl w:ilvl="4" w:tplc="4C090003" w:tentative="1">
+      <w:start w:val="1"/>
+      <w:numFmt w:val="bullet"/>
+      <w:lvlText w:val="o"/>
+      <w:lvlJc w:val="left"/>
+      <w:pPr>
+        <w:ind w:left="3600" w:hanging="360"/>
+      </w:pPr>
+      <w:rPr>
+        <w:rFonts w:ascii="Courier New" w:hAnsi="Courier New" w:cs="Courier New" w:hint="default"/>
+      </w:rPr>
+    </w:lvl>
+    <w:lvl w:ilvl="5" w:tplc="4C090005" w:tentative="1">
+      <w:start w:val="1"/>
+      <w:numFmt w:val="bullet"/>
+      <w:lvlText w:val=""/>
+      <w:lvlJc w:val="left"/>
+      <w:pPr>
+        <w:ind w:left="4320" w:hanging="360"/>
+      </w:pPr>
+      <w:rPr>
+        <w:rFonts w:ascii="Wingdings" w:hAnsi="Wingdings" w:hint="default"/>
+      </w:rPr>
+    </w:lvl>
+    <w:lvl w:ilvl="6" w:tplc="4C090001" w:tentative="1">
+      <w:start w:val="1"/>
+      <w:numFmt w:val="bullet"/>
+      <w:lvlText w:val=""/>
+      <w:lvlJc w:val="left"/>
+      <w:pPr>
+        <w:ind w:left="5040" w:hanging="360"/>
+      </w:pPr>
+      <w:rPr>
+        <w:rFonts w:ascii="Symbol" w:hAnsi="Symbol" w:hint="default"/>
+      </w:rPr>
+    </w:lvl>
+    <w:lvl w:ilvl="7" w:tplc="4C090003" w:tentative="1">
+      <w:start w:val="1"/>
+      <w:numFmt w:val="bullet"/>
+      <w:lvlText w:val="o"/>
+      <w:lvlJc w:val="left"/>
+      <w:pPr>
+        <w:ind w:left="5760" w:hanging="360"/>
+      </w:pPr>
+      <w:rPr>
+        <w:rFonts w:ascii="Courier New" w:hAnsi="Courier New" w:cs="Courier New" w:hint="default"/>
+      </w:rPr>
+    </w:lvl>
+    <w:lvl w:ilvl="8" w:tplc="4C090005" w:tentative="1">
+      <w:start w:val="1"/>
+      <w:numFmt w:val="bullet"/>
+      <w:lvlText w:val=""/>
+      <w:lvlJc w:val="left"/>
+      <w:pPr>
+        <w:ind w:left="6480" w:hanging="360"/>
+      </w:pPr>
+      <w:rPr>
+        <w:rFonts w:ascii="Wingdings" w:hAnsi="Wingdings" w:hint="default"/>
+      </w:rPr>
+    </w:lvl>
+  </w:abstractNum>
+  <w:abstractNum w:abstractNumId="2" w15:restartNumberingAfterBreak="0">
+    <w:nsid w:val="3F7817EC"/>
+    <w:multiLevelType w:val="hybridMultilevel"/>
+    <w:tmpl w:val="0C18630A"/>
+    <w:lvl w:ilvl="0" w:tplc="4C09000F">
+      <w:start w:val="1"/>
+      <w:numFmt w:val="decimal"/>
+      <w:lvlText w:val="%1."/>
+      <w:lvlJc w:val="left"/>
+      <w:pPr>
+        <w:ind w:left="720" w:hanging="360"/>
+      </w:pPr>
+      <w:rPr>
+        <w:rFonts w:hint="default"/>
+      </w:rPr>
+    </w:lvl>
+    <w:lvl w:ilvl="1" w:tplc="4C090019" w:tentative="1">
+      <w:start w:val="1"/>
+      <w:numFmt w:val="lowerLetter"/>
+      <w:lvlText w:val="%2."/>
+      <w:lvlJc w:val="left"/>
+      <w:pPr>
+        <w:ind w:left="1440" w:hanging="360"/>
+      </w:pPr>
+    </w:lvl>
+    <w:lvl w:ilvl="2" w:tplc="4C09001B" w:tentative="1">
+      <w:start w:val="1"/>
+      <w:numFmt w:val="lowerRoman"/>
+      <w:lvlText w:val="%3."/>
+      <w:lvlJc w:val="right"/>
+      <w:pPr>
+        <w:ind w:left="2160" w:hanging="180"/>
+      </w:pPr>
+    </w:lvl>
+    <w:lvl w:ilvl="3" w:tplc="4C09000F" w:tentative="1">
+      <w:start w:val="1"/>
+      <w:numFmt w:val="decimal"/>
+      <w:lvlText w:val="%4."/>
+      <w:lvlJc w:val="left"/>
+      <w:pPr>
+        <w:ind w:left="2880" w:hanging="360"/>
+      </w:pPr>
+    </w:lvl>
+    <w:lvl w:ilvl="4" w:tplc="4C090019" w:tentative="1">
+      <w:start w:val="1"/>
+      <w:numFmt w:val="lowerLetter"/>
+      <w:lvlText w:val="%5."/>
+      <w:lvlJc w:val="left"/>
+      <w:pPr>
+        <w:ind w:left="3600" w:hanging="360"/>
+      </w:pPr>
+    </w:lvl>
+    <w:lvl w:ilvl="5" w:tplc="4C09001B" w:tentative="1">
+      <w:start w:val="1"/>
+      <w:numFmt w:val="lowerRoman"/>
+      <w:lvlText w:val="%6."/>
+      <w:lvlJc w:val="right"/>
+      <w:pPr>
+        <w:ind w:left="4320" w:hanging="180"/>
+      </w:pPr>
+    </w:lvl>
+    <w:lvl w:ilvl="6" w:tplc="4C09000F" w:tentative="1">
+      <w:start w:val="1"/>
+      <w:numFmt w:val="decimal"/>
+      <w:lvlText w:val="%7."/>
+      <w:lvlJc w:val="left"/>
+      <w:pPr>
+        <w:ind w:left="5040" w:hanging="360"/>
+      </w:pPr>
+    </w:lvl>
+    <w:lvl w:ilvl="7" w:tplc="4C090019" w:tentative="1">
+      <w:start w:val="1"/>
+      <w:numFmt w:val="lowerLetter"/>
+      <w:lvlText w:val="%8."/>
+      <w:lvlJc w:val="left"/>
+      <w:pPr>
+        <w:ind w:left="5760" w:hanging="360"/>
+      </w:pPr>
+    </w:lvl>
+    <w:lvl w:ilvl="8" w:tplc="4C09001B" w:tentative="1">
+      <w:start w:val="1"/>
+      <w:numFmt w:val="lowerRoman"/>
+      <w:lvlText w:val="%9."/>
+      <w:lvlJc w:val="right"/>
+      <w:pPr>
+        <w:ind w:left="6480" w:hanging="180"/>
+      </w:pPr>
+    </w:lvl>
+  </w:abstractNum>
+  <w:abstractNum w:abstractNumId="3" w15:restartNumberingAfterBreak="0">
+    <w:nsid w:val="4E857D31"/>
+    <w:multiLevelType w:val="hybridMultilevel"/>
+    <w:tmpl w:val="E92833FE"/>
+    <w:lvl w:ilvl="0" w:tplc="4C5CDF2A">
+      <w:start w:val="9"/>
+      <w:numFmt w:val="bullet"/>
+      <w:lvlText w:val="-"/>
+      <w:lvlJc w:val="left"/>
+      <w:pPr>
+        <w:ind w:left="720" w:hanging="360"/>
+      </w:pPr>
+      <w:rPr>
+        <w:rFonts w:ascii="Arial" w:eastAsiaTheme="minorHAnsi" w:hAnsi="Arial" w:cs="Arial" w:hint="default"/>
+      </w:rPr>
+    </w:lvl>
+    <w:lvl w:ilvl="1" w:tplc="4C090003" w:tentative="1">
+      <w:start w:val="1"/>
+      <w:numFmt w:val="bullet"/>
+      <w:lvlText w:val="o"/>
+      <w:lvlJc w:val="left"/>
+      <w:pPr>
+        <w:ind w:left="1440" w:hanging="360"/>
+      </w:pPr>
+      <w:rPr>
+        <w:rFonts w:ascii="Courier New" w:hAnsi="Courier New" w:cs="Courier New" w:hint="default"/>
+      </w:rPr>
+    </w:lvl>
+    <w:lvl w:ilvl="2" w:tplc="4C090005" w:tentative="1">
+      <w:start w:val="1"/>
+      <w:numFmt w:val="bullet"/>
+      <w:lvlText w:val=""/>
+      <w:lvlJc w:val="left"/>
+      <w:pPr>
+        <w:ind w:left="2160" w:hanging="360"/>
+      </w:pPr>
+      <w:rPr>
+        <w:rFonts w:ascii="Wingdings" w:hAnsi="Wingdings" w:hint="default"/>
+      </w:rPr>
+    </w:lvl>
+    <w:lvl w:ilvl="3" w:tplc="4C090001" w:tentative="1">
+      <w:start w:val="1"/>
+      <w:numFmt w:val="bullet"/>
+      <w:lvlText w:val=""/>
+      <w:lvlJc w:val="left"/>
+      <w:pPr>
+        <w:ind w:left="2880" w:hanging="360"/>
+      </w:pPr>
+      <w:rPr>
+        <w:rFonts w:ascii="Symbol" w:hAnsi="Symbol" w:hint="default"/>
+      </w:rPr>
+    </w:lvl>
+    <w:lvl w:ilvl="4" w:tplc="4C090003" w:tentative="1">
+      <w:start w:val="1"/>
+      <w:numFmt w:val="bullet"/>
+      <w:lvlText w:val="o"/>
+      <w:lvlJc w:val="left"/>
+      <w:pPr>
+        <w:ind w:left="3600" w:hanging="360"/>
+      </w:pPr>
+      <w:rPr>
+        <w:rFonts w:ascii="Courier New" w:hAnsi="Courier New" w:cs="Courier New" w:hint="default"/>
+      </w:rPr>
+    </w:lvl>
+    <w:lvl w:ilvl="5" w:tplc="4C090005" w:tentative="1">
+      <w:start w:val="1"/>
+      <w:numFmt w:val="bullet"/>
+      <w:lvlText w:val=""/>
+      <w:lvlJc w:val="left"/>
+      <w:pPr>
+        <w:ind w:left="4320" w:hanging="360"/>
+      </w:pPr>
+      <w:rPr>
+        <w:rFonts w:ascii="Wingdings" w:hAnsi="Wingdings" w:hint="default"/>
+      </w:rPr>
+    </w:lvl>
+    <w:lvl w:ilvl="6" w:tplc="4C090001" w:tentative="1">
+      <w:start w:val="1"/>
+      <w:numFmt w:val="bullet"/>
+      <w:lvlText w:val=""/>
+      <w:lvlJc w:val="left"/>
+      <w:pPr>
+        <w:ind w:left="5040" w:hanging="360"/>
+      </w:pPr>
+      <w:rPr>
+        <w:rFonts w:ascii="Symbol" w:hAnsi="Symbol" w:hint="default"/>
+      </w:rPr>
+    </w:lvl>
+    <w:lvl w:ilvl="7" w:tplc="4C090003" w:tentative="1">
+      <w:start w:val="1"/>
+      <w:numFmt w:val="bullet"/>
+      <w:lvlText w:val="o"/>
+      <w:lvlJc w:val="left"/>
+      <w:pPr>
+        <w:ind w:left="5760" w:hanging="360"/>
+      </w:pPr>
+      <w:rPr>
+        <w:rFonts w:ascii="Courier New" w:hAnsi="Courier New" w:cs="Courier New" w:hint="default"/>
+      </w:rPr>
+    </w:lvl>
+    <w:lvl w:ilvl="8" w:tplc="4C090005" w:tentative="1">
+      <w:start w:val="1"/>
+      <w:numFmt w:val="bullet"/>
+      <w:lvlText w:val=""/>
+      <w:lvlJc w:val="left"/>
+      <w:pPr>
+        <w:ind w:left="6480" w:hanging="360"/>
+      </w:pPr>
+      <w:rPr>
+        <w:rFonts w:ascii="Wingdings" w:hAnsi="Wingdings" w:hint="default"/>
+      </w:rPr>
+    </w:lvl>
+  </w:abstractNum>
+  <w:num w:numId="1" w16cid:durableId="2053767472">
+    <w:abstractNumId w:val="1"/>
+  </w:num>
+  <w:num w:numId="2" w16cid:durableId="927807311">
+    <w:abstractNumId w:val="0"/>
+  </w:num>
+  <w:num w:numId="3" w16cid:durableId="64954533">
+    <w:abstractNumId w:val="2"/>
+  </w:num>
+  <w:num w:numId="4" w16cid:durableId="868761988">
+    <w:abstractNumId w:val="3"/>
+  </w:num>
+</w:numbering>
 </file>
 
 <file path=word/styles.xml><?xml version="1.0" encoding="utf-8"?>
@@ -1642,6 +4484,61 @@
     <w:semiHidden/>
     <w:unhideWhenUsed/>
   </w:style>
+  <w:style w:type="paragraph" w:styleId="Header">
+    <w:name w:val="header"/>
+    <w:basedOn w:val="Normal"/>
+    <w:link w:val="HeaderChar"/>
+    <w:uiPriority w:val="99"/>
+    <w:unhideWhenUsed/>
+    <w:rsid w:val="004D2ABA"/>
+    <w:pPr>
+      <w:tabs>
+        <w:tab w:val="center" w:pos="4513"/>
+        <w:tab w:val="right" w:pos="9026"/>
+      </w:tabs>
+      <w:spacing w:after="0" w:line="240" w:lineRule="auto"/>
+    </w:pPr>
+  </w:style>
+  <w:style w:type="character" w:customStyle="1" w:styleId="HeaderChar">
+    <w:name w:val="Header Char"/>
+    <w:basedOn w:val="DefaultParagraphFont"/>
+    <w:link w:val="Header"/>
+    <w:uiPriority w:val="99"/>
+    <w:rsid w:val="004D2ABA"/>
+  </w:style>
+  <w:style w:type="paragraph" w:styleId="Footer">
+    <w:name w:val="footer"/>
+    <w:basedOn w:val="Normal"/>
+    <w:link w:val="FooterChar"/>
+    <w:uiPriority w:val="99"/>
+    <w:unhideWhenUsed/>
+    <w:rsid w:val="004D2ABA"/>
+    <w:pPr>
+      <w:tabs>
+        <w:tab w:val="center" w:pos="4513"/>
+        <w:tab w:val="right" w:pos="9026"/>
+      </w:tabs>
+      <w:spacing w:after="0" w:line="240" w:lineRule="auto"/>
+    </w:pPr>
+  </w:style>
+  <w:style w:type="character" w:customStyle="1" w:styleId="FooterChar">
+    <w:name w:val="Footer Char"/>
+    <w:basedOn w:val="DefaultParagraphFont"/>
+    <w:link w:val="Footer"/>
+    <w:uiPriority w:val="99"/>
+    <w:rsid w:val="004D2ABA"/>
+  </w:style>
+  <w:style w:type="paragraph" w:styleId="ListParagraph">
+    <w:name w:val="List Paragraph"/>
+    <w:basedOn w:val="Normal"/>
+    <w:uiPriority w:val="34"/>
+    <w:qFormat/>
+    <w:rsid w:val="00DD259D"/>
+    <w:pPr>
+      <w:ind w:left="720"/>
+      <w:contextualSpacing/>
+    </w:pPr>
+  </w:style>
 </w:styles>
 </file>
 

</xml_diff>

<commit_message>
added dhr 14dec22 notes
</commit_message>
<xml_diff>
--- a/dhr/ملاحظات_مادة_الحقوق.docx
+++ b/dhr/ملاحظات_مادة_الحقوق.docx
@@ -1064,7 +1064,15 @@
           <w:rtl/>
           <w:lang w:val="en-US" w:bidi="ar-LB"/>
         </w:rPr>
-        <w:t>أناهم الى ا</w:t>
+        <w:t>أنهم</w:t>
+      </w:r>
+      <w:r>
+        <w:rPr>
+          <w:rFonts w:hint="cs"/>
+          <w:rtl/>
+          <w:lang w:val="en-US" w:bidi="ar-LB"/>
+        </w:rPr>
+        <w:t xml:space="preserve"> الى ا</w:t>
       </w:r>
       <w:r>
         <w:rPr>
@@ -3327,23 +3335,7 @@
           <w:rtl/>
           <w:lang w:val="en-US" w:bidi="ar-LB"/>
         </w:rPr>
-        <w:t xml:space="preserve">، في حين ان </w:t>
-      </w:r>
-      <w:r>
-        <w:rPr>
-          <w:rFonts w:hint="cs"/>
-          <w:rtl/>
-          <w:lang w:val="en-US" w:bidi="ar-LB"/>
-        </w:rPr>
-        <w:t>الحق في التجمع والاجتماع</w:t>
-      </w:r>
-      <w:r>
-        <w:rPr>
-          <w:rFonts w:hint="cs"/>
-          <w:rtl/>
-          <w:lang w:val="en-US" w:bidi="ar-LB"/>
-        </w:rPr>
-        <w:t xml:space="preserve"> يقبل التقييد ضمن ظروف استثنائية ولمدة مؤقتة </w:t>
+        <w:t xml:space="preserve">، في حين ان الحق في التجمع والاجتماع يقبل التقييد ضمن ظروف استثنائية ولمدة مؤقتة </w:t>
       </w:r>
       <w:r>
         <w:rPr>
@@ -3564,7 +3556,7 @@
         </w:numPr>
         <w:bidi/>
         <w:rPr>
-          <w:rtl/>
+          <w:rFonts w:hint="cs"/>
           <w:lang w:val="en-US" w:bidi="ar-LB"/>
         </w:rPr>
       </w:pPr>
@@ -3575,6 +3567,3079 @@
           <w:lang w:val="en-US" w:bidi="ar-LB"/>
         </w:rPr>
         <w:t>مصادر قانونية</w:t>
+      </w:r>
+    </w:p>
+    <w:p>
+      <w:pPr>
+        <w:rPr>
+          <w:rFonts w:hint="cs"/>
+          <w:lang w:val="en-US" w:bidi="ar-LB"/>
+        </w:rPr>
+      </w:pPr>
+    </w:p>
+    <w:p>
+      <w:pPr>
+        <w:rPr>
+          <w:lang w:val="en-US" w:bidi="ar-LB"/>
+        </w:rPr>
+      </w:pPr>
+      <w:r>
+        <w:rPr>
+          <w:lang w:val="en-US" w:bidi="ar-LB"/>
+        </w:rPr>
+        <w:br w:type="page"/>
+      </w:r>
+    </w:p>
+    <w:p>
+      <w:pPr>
+        <w:bidi/>
+        <w:rPr>
+          <w:rtl/>
+          <w:lang w:val="en-US" w:bidi="ar-LB"/>
+        </w:rPr>
+      </w:pPr>
+      <w:r>
+        <w:rPr>
+          <w:rFonts w:hint="cs"/>
+          <w:rtl/>
+          <w:lang w:val="en-US" w:bidi="ar-LB"/>
+        </w:rPr>
+        <w:lastRenderedPageBreak/>
+        <w:t xml:space="preserve">المحاضرة الثالثة </w:t>
+      </w:r>
+      <w:r>
+        <w:rPr>
+          <w:rtl/>
+          <w:lang w:val="en-US" w:bidi="ar-LB"/>
+        </w:rPr>
+        <w:t>–</w:t>
+      </w:r>
+      <w:r>
+        <w:rPr>
+          <w:rFonts w:hint="cs"/>
+          <w:rtl/>
+          <w:lang w:val="en-US" w:bidi="ar-LB"/>
+        </w:rPr>
+        <w:t xml:space="preserve"> 14 كانون الأول 2022</w:t>
+      </w:r>
+    </w:p>
+    <w:p>
+      <w:pPr>
+        <w:bidi/>
+        <w:rPr>
+          <w:rtl/>
+          <w:lang w:val="en-US" w:bidi="ar-LB"/>
+        </w:rPr>
+      </w:pPr>
+      <w:r>
+        <w:rPr>
+          <w:rFonts w:hint="cs"/>
+          <w:b/>
+          <w:bCs/>
+          <w:sz w:val="26"/>
+          <w:szCs w:val="26"/>
+          <w:u w:val="single"/>
+          <w:rtl/>
+          <w:lang w:val="en-US" w:bidi="ar-LB"/>
+        </w:rPr>
+        <w:t>مصادر حقوق الإنسان:</w:t>
+      </w:r>
+    </w:p>
+    <w:p>
+      <w:pPr>
+        <w:bidi/>
+        <w:rPr>
+          <w:rtl/>
+          <w:lang w:val="en-US" w:bidi="ar-LB"/>
+        </w:rPr>
+      </w:pPr>
+      <w:r>
+        <w:rPr>
+          <w:rFonts w:hint="cs"/>
+          <w:rtl/>
+          <w:lang w:val="en-US" w:bidi="ar-LB"/>
+        </w:rPr>
+        <w:t xml:space="preserve">المهم في هذه الفقرة معرفة ان حقوق الإنسان تأسست على الفطرة الإنسانية، الأديان </w:t>
+      </w:r>
+      <w:r>
+        <w:rPr>
+          <w:rFonts w:hint="cs"/>
+          <w:rtl/>
+          <w:lang w:val="en-US" w:bidi="ar-LB"/>
+        </w:rPr>
+        <w:t>المساوية والتطور الفكري للإنسان</w:t>
+      </w:r>
+      <w:r>
+        <w:rPr>
+          <w:rFonts w:hint="cs"/>
+          <w:rtl/>
+          <w:lang w:val="en-US" w:bidi="ar-LB"/>
+        </w:rPr>
+        <w:t xml:space="preserve">. </w:t>
+      </w:r>
+      <w:r>
+        <w:rPr>
+          <w:rFonts w:hint="cs"/>
+          <w:rtl/>
+          <w:lang w:val="en-US" w:bidi="ar-LB"/>
+        </w:rPr>
+        <w:t>حقوق</w:t>
+      </w:r>
+      <w:r>
+        <w:rPr>
+          <w:rFonts w:hint="cs"/>
+          <w:rtl/>
+          <w:lang w:val="en-US" w:bidi="ar-LB"/>
+        </w:rPr>
+        <w:t xml:space="preserve"> </w:t>
+      </w:r>
+      <w:r>
+        <w:rPr>
+          <w:rFonts w:hint="cs"/>
+          <w:rtl/>
+          <w:lang w:val="en-US" w:bidi="ar-LB"/>
+        </w:rPr>
+        <w:t>ال</w:t>
+      </w:r>
+      <w:r>
+        <w:rPr>
+          <w:rFonts w:hint="cs"/>
+          <w:rtl/>
+          <w:lang w:val="en-US" w:bidi="ar-LB"/>
+        </w:rPr>
+        <w:t>إنسان المستنبطة من الفطرة الإنسانية</w:t>
+      </w:r>
+      <w:r>
+        <w:rPr>
+          <w:rFonts w:hint="cs"/>
+          <w:rtl/>
+          <w:lang w:val="en-US" w:bidi="ar-LB"/>
+        </w:rPr>
+        <w:t xml:space="preserve"> (1)</w:t>
+      </w:r>
+      <w:r>
+        <w:rPr>
+          <w:rFonts w:hint="cs"/>
+          <w:rtl/>
+          <w:lang w:val="en-US" w:bidi="ar-LB"/>
+        </w:rPr>
+        <w:t xml:space="preserve"> والتطور الفكري </w:t>
+      </w:r>
+      <w:r>
+        <w:rPr>
+          <w:rFonts w:hint="cs"/>
+          <w:rtl/>
+          <w:lang w:val="en-US" w:bidi="ar-LB"/>
+        </w:rPr>
+        <w:t xml:space="preserve">(2) </w:t>
+      </w:r>
+      <w:r>
+        <w:rPr>
+          <w:rFonts w:hint="cs"/>
+          <w:rtl/>
+          <w:lang w:val="en-US" w:bidi="ar-LB"/>
+        </w:rPr>
+        <w:t xml:space="preserve">تم لحاظها في مجموعة من القوانين </w:t>
+      </w:r>
+      <w:r>
+        <w:rPr>
+          <w:rFonts w:hint="cs"/>
+          <w:rtl/>
+          <w:lang w:val="en-US" w:bidi="ar-LB"/>
+        </w:rPr>
+        <w:t>القديمة والحديثة</w:t>
+      </w:r>
+      <w:r>
+        <w:rPr>
+          <w:rFonts w:hint="cs"/>
+          <w:rtl/>
+          <w:lang w:val="en-US" w:bidi="ar-LB"/>
+        </w:rPr>
+        <w:t>، اما المصادر الدينية</w:t>
+      </w:r>
+      <w:r>
+        <w:rPr>
+          <w:rFonts w:hint="cs"/>
+          <w:rtl/>
+          <w:lang w:val="en-US" w:bidi="ar-LB"/>
+        </w:rPr>
+        <w:t xml:space="preserve"> (3)</w:t>
+      </w:r>
+      <w:r>
+        <w:rPr>
+          <w:rFonts w:hint="cs"/>
+          <w:rtl/>
+          <w:lang w:val="en-US" w:bidi="ar-LB"/>
+        </w:rPr>
+        <w:t xml:space="preserve"> والفلسفية</w:t>
+      </w:r>
+      <w:r>
+        <w:rPr>
+          <w:rFonts w:hint="cs"/>
+          <w:rtl/>
+          <w:lang w:val="en-US" w:bidi="ar-LB"/>
+        </w:rPr>
+        <w:t xml:space="preserve"> (4)</w:t>
+      </w:r>
+      <w:r>
+        <w:rPr>
+          <w:rFonts w:hint="cs"/>
+          <w:rtl/>
+          <w:lang w:val="en-US" w:bidi="ar-LB"/>
+        </w:rPr>
+        <w:t xml:space="preserve"> </w:t>
+      </w:r>
+      <w:r>
+        <w:rPr>
+          <w:rFonts w:hint="cs"/>
+          <w:rtl/>
+          <w:lang w:val="en-US" w:bidi="ar-LB"/>
+        </w:rPr>
+        <w:t xml:space="preserve">اثروا بشكل أساسي على </w:t>
+      </w:r>
+      <w:r>
+        <w:rPr>
+          <w:rFonts w:hint="cs"/>
+          <w:rtl/>
+          <w:lang w:val="en-US" w:bidi="ar-LB"/>
+        </w:rPr>
+        <w:t>ثقافة البشر</w:t>
+      </w:r>
+      <w:r>
+        <w:rPr>
+          <w:rFonts w:hint="cs"/>
+          <w:rtl/>
+          <w:lang w:val="en-US" w:bidi="ar-LB"/>
+        </w:rPr>
+        <w:t xml:space="preserve">، </w:t>
+      </w:r>
+      <w:r>
+        <w:rPr>
+          <w:rFonts w:hint="cs"/>
+          <w:rtl/>
+          <w:lang w:val="en-US" w:bidi="ar-LB"/>
+        </w:rPr>
+        <w:t xml:space="preserve">وأخيرًا </w:t>
+      </w:r>
+      <w:r>
+        <w:rPr>
+          <w:rFonts w:hint="cs"/>
+          <w:rtl/>
+          <w:lang w:val="en-US" w:bidi="ar-LB"/>
+        </w:rPr>
+        <w:t>هناك مصادر دولية</w:t>
+      </w:r>
+      <w:r>
+        <w:rPr>
+          <w:rFonts w:hint="cs"/>
+          <w:rtl/>
+          <w:lang w:val="en-US" w:bidi="ar-LB"/>
+        </w:rPr>
+        <w:t xml:space="preserve"> (5)</w:t>
+      </w:r>
+      <w:r>
+        <w:rPr>
+          <w:rFonts w:hint="cs"/>
+          <w:rtl/>
+          <w:lang w:val="en-US" w:bidi="ar-LB"/>
+        </w:rPr>
+        <w:t xml:space="preserve"> وداخلية</w:t>
+      </w:r>
+      <w:r>
+        <w:rPr>
+          <w:rFonts w:hint="cs"/>
+          <w:rtl/>
+          <w:lang w:val="en-US" w:bidi="ar-LB"/>
+        </w:rPr>
+        <w:t xml:space="preserve"> (6)</w:t>
+      </w:r>
+      <w:r>
+        <w:rPr>
+          <w:rFonts w:hint="cs"/>
+          <w:rtl/>
+          <w:lang w:val="en-US" w:bidi="ar-LB"/>
+        </w:rPr>
+        <w:t>.</w:t>
+      </w:r>
+    </w:p>
+    <w:p>
+      <w:pPr>
+        <w:bidi/>
+        <w:rPr>
+          <w:b/>
+          <w:bCs/>
+          <w:sz w:val="24"/>
+          <w:szCs w:val="24"/>
+          <w:rtl/>
+          <w:lang w:val="en-US" w:bidi="ar-LB"/>
+        </w:rPr>
+      </w:pPr>
+      <w:r>
+        <w:rPr>
+          <w:rFonts w:hint="cs"/>
+          <w:b/>
+          <w:bCs/>
+          <w:sz w:val="24"/>
+          <w:szCs w:val="24"/>
+          <w:rtl/>
+          <w:lang w:val="en-US" w:bidi="ar-LB"/>
+        </w:rPr>
+        <w:t>المصادر القديمة</w:t>
+      </w:r>
+      <w:r>
+        <w:rPr>
+          <w:rFonts w:hint="cs"/>
+          <w:b/>
+          <w:bCs/>
+          <w:sz w:val="24"/>
+          <w:szCs w:val="24"/>
+          <w:rtl/>
+          <w:lang w:val="en-US" w:bidi="ar-LB"/>
+        </w:rPr>
+        <w:t>:</w:t>
+      </w:r>
+      <w:r>
+        <w:rPr>
+          <w:b/>
+          <w:bCs/>
+          <w:sz w:val="24"/>
+          <w:szCs w:val="24"/>
+          <w:rtl/>
+          <w:lang w:val="en-US" w:bidi="ar-LB"/>
+        </w:rPr>
+        <w:br/>
+      </w:r>
+      <w:r>
+        <w:rPr>
+          <w:rFonts w:hint="cs"/>
+          <w:b/>
+          <w:bCs/>
+          <w:rtl/>
+          <w:lang w:val="en-US" w:bidi="ar-LB"/>
+        </w:rPr>
+        <w:t xml:space="preserve">قانون </w:t>
+      </w:r>
+      <w:r>
+        <w:rPr>
+          <w:rFonts w:hint="cs"/>
+          <w:b/>
+          <w:bCs/>
+          <w:rtl/>
+          <w:lang w:val="en-US" w:bidi="ar-LB"/>
+        </w:rPr>
+        <w:t>حمورابي</w:t>
+      </w:r>
+      <w:r>
+        <w:rPr>
+          <w:rFonts w:hint="cs"/>
+          <w:rtl/>
+          <w:lang w:val="en-US" w:bidi="ar-LB"/>
+        </w:rPr>
+        <w:t xml:space="preserve"> (بابل)</w:t>
+      </w:r>
+      <w:r>
+        <w:rPr>
+          <w:rFonts w:hint="cs"/>
+          <w:rtl/>
+          <w:lang w:val="en-US" w:bidi="ar-LB"/>
+        </w:rPr>
+        <w:t xml:space="preserve"> الذي </w:t>
+      </w:r>
+      <w:r>
+        <w:rPr>
+          <w:rFonts w:hint="cs"/>
+          <w:rtl/>
+          <w:lang w:val="en-US" w:bidi="ar-LB"/>
+        </w:rPr>
+        <w:t xml:space="preserve">تناول </w:t>
+      </w:r>
+      <w:r>
+        <w:rPr>
+          <w:rFonts w:hint="cs"/>
+          <w:rtl/>
+          <w:lang w:val="en-US" w:bidi="ar-LB"/>
+        </w:rPr>
+        <w:t>الملكية</w:t>
+      </w:r>
+      <w:r>
+        <w:rPr>
+          <w:rFonts w:hint="cs"/>
+          <w:rtl/>
+          <w:lang w:val="en-US" w:bidi="ar-LB"/>
+        </w:rPr>
+        <w:t xml:space="preserve"> (1)</w:t>
+      </w:r>
+      <w:r>
+        <w:rPr>
+          <w:rFonts w:hint="cs"/>
+          <w:rtl/>
+          <w:lang w:val="en-US" w:bidi="ar-LB"/>
+        </w:rPr>
+        <w:t xml:space="preserve"> والحد الأدنى للأجور </w:t>
+      </w:r>
+      <w:r>
+        <w:rPr>
+          <w:rFonts w:hint="cs"/>
+          <w:rtl/>
+          <w:lang w:val="en-US" w:bidi="ar-LB"/>
+        </w:rPr>
+        <w:t xml:space="preserve">(2) </w:t>
+      </w:r>
+      <w:r>
+        <w:rPr>
+          <w:rFonts w:hint="cs"/>
+          <w:rtl/>
+          <w:lang w:val="en-US" w:bidi="ar-LB"/>
+        </w:rPr>
+        <w:t>بما يحفظ كرامة الأجير من خلال تأمين حاجاته الأساسية</w:t>
+      </w:r>
+      <w:r>
+        <w:rPr>
+          <w:rFonts w:hint="cs"/>
+          <w:rtl/>
+          <w:lang w:val="en-US" w:bidi="ar-LB"/>
+        </w:rPr>
+        <w:t xml:space="preserve">، </w:t>
+      </w:r>
+      <w:r>
+        <w:rPr>
+          <w:rFonts w:hint="cs"/>
+          <w:rtl/>
+          <w:lang w:val="en-US" w:bidi="ar-LB"/>
+        </w:rPr>
+        <w:t>الزواج</w:t>
+      </w:r>
+      <w:r>
+        <w:rPr>
+          <w:rFonts w:hint="cs"/>
+          <w:rtl/>
+          <w:lang w:val="en-US" w:bidi="ar-LB"/>
+        </w:rPr>
+        <w:t xml:space="preserve"> (3)</w:t>
+      </w:r>
+      <w:r>
+        <w:rPr>
+          <w:rFonts w:hint="cs"/>
+          <w:rtl/>
+          <w:lang w:val="en-US" w:bidi="ar-LB"/>
+        </w:rPr>
+        <w:t xml:space="preserve"> و</w:t>
+      </w:r>
+      <w:r>
+        <w:rPr>
+          <w:rFonts w:hint="cs"/>
+          <w:rtl/>
+          <w:lang w:val="en-US" w:bidi="ar-LB"/>
+        </w:rPr>
+        <w:t>أسس لقاعدة المتهم برئ حتى تثبت ادانته</w:t>
+      </w:r>
+      <w:r>
+        <w:rPr>
+          <w:rFonts w:hint="cs"/>
+          <w:rtl/>
+          <w:lang w:val="en-US" w:bidi="ar-LB"/>
+        </w:rPr>
+        <w:t xml:space="preserve"> (4)</w:t>
+      </w:r>
+      <w:r>
+        <w:rPr>
+          <w:rFonts w:hint="cs"/>
+          <w:rtl/>
+          <w:lang w:val="en-US" w:bidi="ar-LB"/>
+        </w:rPr>
+        <w:t xml:space="preserve"> ولكن تجدر الإشارة الى ان القوانين القديمة لا تتناول كافة حقوق الإنسان، </w:t>
+      </w:r>
+      <w:r>
+        <w:rPr>
+          <w:rFonts w:hint="cs"/>
+          <w:rtl/>
+          <w:lang w:val="en-US" w:bidi="ar-LB"/>
+        </w:rPr>
+        <w:t xml:space="preserve">فقانون </w:t>
+      </w:r>
+      <w:r>
+        <w:rPr>
+          <w:rFonts w:hint="cs"/>
+          <w:rtl/>
+          <w:lang w:val="en-US" w:bidi="ar-LB"/>
+        </w:rPr>
+        <w:t>حمورابي</w:t>
+      </w:r>
+      <w:r>
+        <w:rPr>
+          <w:rFonts w:hint="cs"/>
+          <w:rtl/>
+          <w:lang w:val="en-US" w:bidi="ar-LB"/>
+        </w:rPr>
+        <w:t xml:space="preserve"> جعل الأب مالكًا لكامل الأسرة يمكنه بيع أي فرد.</w:t>
+      </w:r>
+    </w:p>
+    <w:p>
+      <w:pPr>
+        <w:bidi/>
+        <w:rPr>
+          <w:rtl/>
+          <w:lang w:val="en-US" w:bidi="ar-LB"/>
+        </w:rPr>
+      </w:pPr>
+      <w:r>
+        <w:rPr>
+          <w:rFonts w:hint="cs"/>
+          <w:b/>
+          <w:bCs/>
+          <w:rtl/>
+          <w:lang w:val="en-US" w:bidi="ar-LB"/>
+        </w:rPr>
+        <w:t xml:space="preserve">أسطوانة </w:t>
+      </w:r>
+      <w:r>
+        <w:rPr>
+          <w:rFonts w:hint="cs"/>
+          <w:b/>
+          <w:bCs/>
+          <w:rtl/>
+          <w:lang w:val="en-US" w:bidi="ar-LB"/>
+        </w:rPr>
+        <w:t>س</w:t>
+      </w:r>
+      <w:r>
+        <w:rPr>
+          <w:rFonts w:hint="cs"/>
+          <w:b/>
+          <w:bCs/>
+          <w:rtl/>
+          <w:lang w:val="en-US" w:bidi="ar-LB"/>
+        </w:rPr>
+        <w:t>ا</w:t>
+      </w:r>
+      <w:r>
+        <w:rPr>
+          <w:rFonts w:hint="cs"/>
+          <w:b/>
+          <w:bCs/>
+          <w:rtl/>
+          <w:lang w:val="en-US" w:bidi="ar-LB"/>
+        </w:rPr>
+        <w:t>يروس</w:t>
+      </w:r>
+      <w:r>
+        <w:rPr>
+          <w:rFonts w:hint="cs"/>
+          <w:rtl/>
+          <w:lang w:val="en-US" w:bidi="ar-LB"/>
+        </w:rPr>
+        <w:t xml:space="preserve"> (بلاد فارس)</w:t>
+      </w:r>
+      <w:r>
+        <w:rPr>
+          <w:rFonts w:hint="cs"/>
+          <w:rtl/>
+          <w:lang w:val="en-US" w:bidi="ar-LB"/>
+        </w:rPr>
+        <w:t xml:space="preserve"> </w:t>
+      </w:r>
+      <w:r>
+        <w:rPr>
+          <w:rFonts w:hint="cs"/>
+          <w:rtl/>
+          <w:lang w:val="en-US" w:bidi="ar-LB"/>
+        </w:rPr>
+        <w:t xml:space="preserve">حرية </w:t>
+      </w:r>
+      <w:r>
+        <w:rPr>
+          <w:rFonts w:hint="cs"/>
+          <w:rtl/>
+          <w:lang w:val="en-US" w:bidi="ar-LB"/>
+        </w:rPr>
+        <w:t xml:space="preserve">التعبير </w:t>
+      </w:r>
+      <w:r>
+        <w:rPr>
+          <w:rFonts w:hint="cs"/>
+          <w:rtl/>
+          <w:lang w:val="en-US" w:bidi="ar-LB"/>
+        </w:rPr>
+        <w:t xml:space="preserve">الديني </w:t>
+      </w:r>
+      <w:r>
+        <w:rPr>
+          <w:rtl/>
+          <w:lang w:val="en-US" w:bidi="ar-LB"/>
+        </w:rPr>
+        <w:t>(</w:t>
+      </w:r>
+      <w:r>
+        <w:rPr>
+          <w:rFonts w:hint="cs"/>
+          <w:rtl/>
+          <w:lang w:val="en-US" w:bidi="ar-LB"/>
+        </w:rPr>
+        <w:t xml:space="preserve">1) </w:t>
+      </w:r>
+      <w:r>
+        <w:rPr>
+          <w:rFonts w:hint="cs"/>
+          <w:rtl/>
+          <w:lang w:val="en-US" w:bidi="ar-LB"/>
+        </w:rPr>
+        <w:t>تنوع الديانات</w:t>
+      </w:r>
+      <w:r>
+        <w:rPr>
+          <w:rFonts w:hint="cs"/>
+          <w:rtl/>
+          <w:lang w:val="en-US" w:bidi="ar-LB"/>
+        </w:rPr>
+        <w:t xml:space="preserve"> (2)</w:t>
+      </w:r>
+      <w:r>
+        <w:rPr>
+          <w:rFonts w:hint="cs"/>
+          <w:rtl/>
+          <w:lang w:val="en-US" w:bidi="ar-LB"/>
+        </w:rPr>
+        <w:t xml:space="preserve"> شجعت المطرودين على العودة الى بابل </w:t>
+      </w:r>
+      <w:r>
+        <w:rPr>
+          <w:rFonts w:hint="cs"/>
+          <w:rtl/>
+          <w:lang w:val="en-US" w:bidi="ar-LB"/>
+        </w:rPr>
+        <w:t xml:space="preserve">(3) </w:t>
+      </w:r>
+      <w:r>
+        <w:rPr>
+          <w:rFonts w:hint="cs"/>
+          <w:rtl/>
+          <w:lang w:val="en-US" w:bidi="ar-LB"/>
+        </w:rPr>
+        <w:t>أعطت حق الحرية للعبيد (4)</w:t>
+      </w:r>
+      <w:r>
+        <w:rPr>
+          <w:rFonts w:hint="cs"/>
+          <w:rtl/>
+          <w:lang w:val="en-US" w:bidi="ar-LB"/>
+        </w:rPr>
+        <w:t xml:space="preserve">، من الجدير ذكره </w:t>
+      </w:r>
+    </w:p>
+    <w:p>
+      <w:pPr>
+        <w:bidi/>
+        <w:rPr>
+          <w:rtl/>
+          <w:lang w:val="en-US" w:bidi="ar-LB"/>
+        </w:rPr>
+      </w:pPr>
+      <w:r>
+        <w:rPr>
+          <w:rFonts w:hint="cs"/>
+          <w:rtl/>
+          <w:lang w:val="en-US" w:bidi="ar-LB"/>
+        </w:rPr>
+        <w:t>الألواح الإثني عشر</w:t>
+      </w:r>
+      <w:r>
+        <w:rPr>
+          <w:rFonts w:hint="cs"/>
+          <w:rtl/>
+          <w:lang w:val="en-US" w:bidi="ar-LB"/>
+        </w:rPr>
+        <w:t xml:space="preserve"> (روما)</w:t>
+      </w:r>
+      <w:r>
+        <w:rPr>
+          <w:rFonts w:hint="cs"/>
+          <w:rtl/>
+          <w:lang w:val="en-US" w:bidi="ar-LB"/>
+        </w:rPr>
+        <w:t xml:space="preserve">، </w:t>
+      </w:r>
+      <w:r>
+        <w:rPr>
+          <w:rFonts w:hint="cs"/>
+          <w:rtl/>
+          <w:lang w:val="en-US" w:bidi="ar-LB"/>
+        </w:rPr>
+        <w:t>كان الكهنة حاكمين في روما، وكانت الأحكام غير مكتوبة</w:t>
+      </w:r>
+      <w:r>
+        <w:rPr>
+          <w:rFonts w:hint="cs"/>
+          <w:rtl/>
+          <w:lang w:val="en-US" w:bidi="ar-LB"/>
+        </w:rPr>
+        <w:t xml:space="preserve">، ولتحقيق العدالة تمت كتابة </w:t>
+      </w:r>
+      <w:r>
+        <w:rPr>
+          <w:rFonts w:hint="cs"/>
+          <w:rtl/>
+          <w:lang w:val="en-US" w:bidi="ar-LB"/>
+        </w:rPr>
+        <w:t>12 لوحًا وتم تعليقها بشكل علني في روما (منصة المتحدث باسم المحكمة)</w:t>
+      </w:r>
+      <w:r>
+        <w:rPr>
+          <w:rFonts w:hint="cs"/>
+          <w:rtl/>
+          <w:lang w:val="en-US" w:bidi="ar-LB"/>
+        </w:rPr>
+        <w:t xml:space="preserve"> ومضمونها: نظام الدعاوى (1) </w:t>
+      </w:r>
+      <w:r>
+        <w:rPr>
+          <w:rFonts w:hint="cs"/>
+          <w:rtl/>
+          <w:lang w:val="en-US" w:bidi="ar-LB"/>
+        </w:rPr>
+        <w:t xml:space="preserve">نظام الأسرة وأحكام رب الأسرة </w:t>
+      </w:r>
+      <w:r>
+        <w:rPr>
+          <w:rFonts w:hint="cs"/>
+          <w:rtl/>
+          <w:lang w:val="en-US" w:bidi="ar-LB"/>
+        </w:rPr>
+        <w:t xml:space="preserve">والزواج والميراث (2) </w:t>
+      </w:r>
+      <w:r>
+        <w:rPr>
+          <w:rFonts w:hint="cs"/>
+          <w:rtl/>
+          <w:lang w:val="en-US" w:bidi="ar-LB"/>
+        </w:rPr>
+        <w:t xml:space="preserve">احكام الأموال والتصرفات القانونية (3) </w:t>
+      </w:r>
+      <w:r>
+        <w:rPr>
+          <w:rFonts w:hint="cs"/>
+          <w:rtl/>
+          <w:lang w:val="en-US" w:bidi="ar-LB"/>
+        </w:rPr>
+        <w:t>نظام الجرائم (4)</w:t>
+      </w:r>
+      <w:r>
+        <w:rPr>
+          <w:rFonts w:hint="cs"/>
+          <w:rtl/>
+          <w:lang w:val="en-US" w:bidi="ar-LB"/>
+        </w:rPr>
+        <w:t>. ولكن اهم ما في هذه الألواح هي الألواح المتعلقة بتنظيم الأسرة وحقوق الزوجة والأبناء.</w:t>
+      </w:r>
+    </w:p>
+    <w:p>
+      <w:pPr>
+        <w:bidi/>
+        <w:rPr>
+          <w:rtl/>
+          <w:lang w:val="en-US" w:bidi="ar-LB"/>
+        </w:rPr>
+      </w:pPr>
+      <w:r>
+        <w:rPr>
+          <w:rFonts w:hint="cs"/>
+          <w:rtl/>
+          <w:lang w:val="en-US" w:bidi="ar-LB"/>
+        </w:rPr>
+        <w:t xml:space="preserve">المهم معرفته من هذه الفقرة ان حقوق </w:t>
+      </w:r>
+      <w:r>
+        <w:rPr>
+          <w:rFonts w:hint="cs"/>
+          <w:rtl/>
+          <w:lang w:val="en-US" w:bidi="ar-LB"/>
+        </w:rPr>
+        <w:t>الإنسان</w:t>
+      </w:r>
+      <w:r>
+        <w:rPr>
+          <w:rFonts w:hint="cs"/>
+          <w:rtl/>
+          <w:lang w:val="en-US" w:bidi="ar-LB"/>
+        </w:rPr>
+        <w:t xml:space="preserve"> موجودة منذ القدم</w:t>
+      </w:r>
+      <w:r>
+        <w:rPr>
+          <w:rFonts w:hint="cs"/>
+          <w:rtl/>
+          <w:lang w:val="en-US" w:bidi="ar-LB"/>
+        </w:rPr>
+        <w:t xml:space="preserve"> </w:t>
+      </w:r>
+      <w:r>
+        <w:rPr>
+          <w:rtl/>
+          <w:lang w:val="en-US" w:bidi="ar-LB"/>
+        </w:rPr>
+        <w:t>–</w:t>
+      </w:r>
+      <w:r>
+        <w:rPr>
+          <w:rFonts w:hint="cs"/>
+          <w:rtl/>
+          <w:lang w:val="en-US" w:bidi="ar-LB"/>
+        </w:rPr>
+        <w:t xml:space="preserve"> وان لم تصنف كما تم تصنيفها اليوم</w:t>
+      </w:r>
+      <w:r>
+        <w:rPr>
+          <w:rFonts w:hint="cs"/>
+          <w:rtl/>
+          <w:lang w:val="en-US" w:bidi="ar-LB"/>
+        </w:rPr>
+        <w:t xml:space="preserve"> (أي الدافع القديم كان المصالح والفطرة أما الدافع الجديد فهو حقوق الإنسان بنفسها)</w:t>
+      </w:r>
+      <w:r>
+        <w:rPr>
+          <w:rFonts w:hint="cs"/>
+          <w:rtl/>
+          <w:lang w:val="en-US" w:bidi="ar-LB"/>
+        </w:rPr>
+        <w:t xml:space="preserve">، اما التصنيف الحالي فلم يتواجد مثله </w:t>
+      </w:r>
+      <w:r>
+        <w:rPr>
+          <w:rFonts w:hint="cs"/>
+          <w:rtl/>
+          <w:lang w:val="en-US" w:bidi="ar-LB"/>
+        </w:rPr>
+        <w:t xml:space="preserve">الا حديثًا بعد سعي الأمم المتحدة </w:t>
+      </w:r>
+      <w:r>
+        <w:rPr>
+          <w:rFonts w:hint="cs"/>
+          <w:rtl/>
+          <w:lang w:val="en-US" w:bidi="ar-LB"/>
+        </w:rPr>
+        <w:t>لجمع الحقوق في الإعلان العالمي لحقوق الإنسان.</w:t>
+      </w:r>
+    </w:p>
+    <w:p>
+      <w:pPr>
+        <w:bidi/>
+        <w:rPr>
+          <w:rtl/>
+          <w:lang w:val="en-US" w:bidi="ar-LB"/>
+        </w:rPr>
+      </w:pPr>
+      <w:r>
+        <w:rPr>
+          <w:rFonts w:hint="cs"/>
+          <w:b/>
+          <w:bCs/>
+          <w:sz w:val="26"/>
+          <w:szCs w:val="26"/>
+          <w:rtl/>
+          <w:lang w:val="en-US" w:bidi="ar-LB"/>
+        </w:rPr>
+        <w:t>المصادر الدينية</w:t>
+      </w:r>
+      <w:r>
+        <w:rPr>
+          <w:rFonts w:hint="cs"/>
+          <w:b/>
+          <w:bCs/>
+          <w:sz w:val="26"/>
+          <w:szCs w:val="26"/>
+          <w:rtl/>
+          <w:lang w:val="en-US" w:bidi="ar-LB"/>
+        </w:rPr>
+        <w:t>:</w:t>
+      </w:r>
+      <w:r>
+        <w:rPr>
+          <w:b/>
+          <w:bCs/>
+          <w:sz w:val="26"/>
+          <w:szCs w:val="26"/>
+          <w:rtl/>
+          <w:lang w:val="en-US" w:bidi="ar-LB"/>
+        </w:rPr>
+        <w:br/>
+      </w:r>
+      <w:r>
+        <w:rPr>
+          <w:rFonts w:hint="cs"/>
+          <w:b/>
+          <w:bCs/>
+          <w:rtl/>
+          <w:lang w:val="en-US" w:bidi="ar-LB"/>
+        </w:rPr>
+        <w:t>ما هو الفرق بين الديانة والتشريع؟</w:t>
+      </w:r>
+      <w:r>
+        <w:rPr>
+          <w:b/>
+          <w:bCs/>
+          <w:rtl/>
+          <w:lang w:val="en-US" w:bidi="ar-LB"/>
+        </w:rPr>
+        <w:br/>
+      </w:r>
+      <w:r>
+        <w:rPr>
+          <w:rFonts w:hint="cs"/>
+          <w:rtl/>
+          <w:lang w:val="en-US" w:bidi="ar-LB"/>
+        </w:rPr>
+        <w:t>الديانة هي مجموعة قواعد عقائدية</w:t>
+      </w:r>
+      <w:r>
+        <w:rPr>
+          <w:rFonts w:hint="cs"/>
+          <w:rtl/>
+          <w:lang w:val="en-US" w:bidi="ar-LB"/>
+        </w:rPr>
+        <w:t xml:space="preserve"> بين الإنسان وربه، اما التشريع هي مجموعة قوانين </w:t>
+      </w:r>
+      <w:r>
+        <w:rPr>
+          <w:rFonts w:hint="cs"/>
+          <w:rtl/>
+          <w:lang w:val="en-US" w:bidi="ar-LB"/>
+        </w:rPr>
+        <w:t xml:space="preserve">تنظم علاقات البشر بغض النظر عن اعتقادهم </w:t>
+      </w:r>
+      <w:r>
+        <w:rPr>
+          <w:rFonts w:hint="cs"/>
+          <w:rtl/>
+          <w:lang w:val="en-US" w:bidi="ar-LB"/>
+        </w:rPr>
+        <w:t xml:space="preserve">(يمكن لاي انسان بغض النظر عن </w:t>
+      </w:r>
+      <w:r>
+        <w:rPr>
+          <w:rFonts w:hint="cs"/>
+          <w:rtl/>
+          <w:lang w:val="en-US" w:bidi="ar-LB"/>
+        </w:rPr>
+        <w:t xml:space="preserve">اعتقاده </w:t>
+      </w:r>
+      <w:r>
+        <w:rPr>
+          <w:rFonts w:hint="cs"/>
+          <w:rtl/>
+          <w:lang w:val="en-US" w:bidi="ar-LB"/>
+        </w:rPr>
+        <w:t>ان يلتزم ب</w:t>
+      </w:r>
+      <w:r>
+        <w:rPr>
+          <w:rFonts w:hint="cs"/>
+          <w:rtl/>
+          <w:lang w:val="en-US" w:bidi="ar-LB"/>
+        </w:rPr>
+        <w:t>أ</w:t>
+      </w:r>
+      <w:r>
+        <w:rPr>
+          <w:rFonts w:hint="cs"/>
+          <w:rtl/>
+          <w:lang w:val="en-US" w:bidi="ar-LB"/>
+        </w:rPr>
+        <w:t>حكام الربا الإسلامية)</w:t>
+      </w:r>
+      <w:r>
+        <w:rPr>
+          <w:rFonts w:hint="cs"/>
+          <w:rtl/>
+          <w:lang w:val="en-US" w:bidi="ar-LB"/>
+        </w:rPr>
+        <w:t>.</w:t>
+      </w:r>
+    </w:p>
+    <w:p>
+      <w:pPr>
+        <w:bidi/>
+        <w:rPr>
+          <w:rtl/>
+          <w:lang w:val="en-US" w:bidi="ar-LB"/>
+        </w:rPr>
+      </w:pPr>
+      <w:r>
+        <w:rPr>
+          <w:rFonts w:hint="cs"/>
+          <w:b/>
+          <w:bCs/>
+          <w:rtl/>
+          <w:lang w:val="en-US" w:bidi="ar-LB"/>
+        </w:rPr>
+        <w:t>الديانة المسيحية:</w:t>
+      </w:r>
+      <w:r>
+        <w:rPr>
+          <w:rFonts w:hint="cs"/>
+          <w:b/>
+          <w:bCs/>
+          <w:rtl/>
+          <w:lang w:val="en-US" w:bidi="ar-LB"/>
+        </w:rPr>
+        <w:t xml:space="preserve"> </w:t>
+      </w:r>
+      <w:r>
+        <w:rPr>
+          <w:rFonts w:hint="cs"/>
+          <w:rtl/>
+          <w:lang w:val="en-US" w:bidi="ar-LB"/>
+        </w:rPr>
+        <w:t>بداية مع ا</w:t>
+      </w:r>
+      <w:r>
+        <w:rPr>
+          <w:rFonts w:hint="cs"/>
+          <w:rtl/>
+          <w:lang w:val="en-US" w:bidi="ar-LB"/>
+        </w:rPr>
+        <w:t>لا</w:t>
+      </w:r>
+      <w:r>
+        <w:rPr>
+          <w:rFonts w:hint="cs"/>
+          <w:rtl/>
+          <w:lang w:val="en-US" w:bidi="ar-LB"/>
+        </w:rPr>
+        <w:t xml:space="preserve">عتقاد </w:t>
+      </w:r>
+      <w:r>
+        <w:rPr>
+          <w:rFonts w:hint="cs"/>
+          <w:rtl/>
+          <w:lang w:val="en-US" w:bidi="ar-LB"/>
+        </w:rPr>
+        <w:t>تنطلق المسيحية من الثالوث</w:t>
+      </w:r>
+      <w:r>
+        <w:rPr>
+          <w:rFonts w:hint="cs"/>
+          <w:rtl/>
+          <w:lang w:val="en-US" w:bidi="ar-LB"/>
+        </w:rPr>
+        <w:t xml:space="preserve">، </w:t>
+      </w:r>
+      <w:r>
+        <w:rPr>
+          <w:rFonts w:hint="cs"/>
+          <w:rtl/>
+          <w:lang w:val="en-US" w:bidi="ar-LB"/>
+        </w:rPr>
+        <w:t xml:space="preserve">حيث يعتبر المسيح </w:t>
+      </w:r>
+      <w:r>
+        <w:rPr>
+          <w:rFonts w:hint="cs"/>
+          <w:rtl/>
+          <w:lang w:val="en-US" w:bidi="ar-LB"/>
+        </w:rPr>
+        <w:t xml:space="preserve">ابن الله، </w:t>
+      </w:r>
+      <w:r>
+        <w:rPr>
+          <w:rFonts w:hint="cs"/>
+          <w:rtl/>
+          <w:lang w:val="en-US" w:bidi="ar-LB"/>
+        </w:rPr>
+        <w:t xml:space="preserve">هذه النسبية </w:t>
+      </w:r>
+      <w:r>
+        <w:rPr>
+          <w:rFonts w:hint="cs"/>
+          <w:rtl/>
+          <w:lang w:val="en-US" w:bidi="ar-LB"/>
+        </w:rPr>
+        <w:t>ترفع من نسبة الإنسان</w:t>
+      </w:r>
+      <w:r>
+        <w:rPr>
+          <w:rFonts w:hint="cs"/>
+          <w:rtl/>
+          <w:lang w:val="en-US" w:bidi="ar-LB"/>
+        </w:rPr>
+        <w:t xml:space="preserve"> (مثلما ان ابن صاحب الشأن </w:t>
+      </w:r>
+      <w:r>
+        <w:rPr>
+          <w:rFonts w:hint="cs"/>
+          <w:rtl/>
+          <w:lang w:val="en-US" w:bidi="ar-LB"/>
+        </w:rPr>
+        <w:t>يحظى باحترام)،</w:t>
+      </w:r>
+      <w:r>
+        <w:rPr>
+          <w:rFonts w:hint="cs"/>
+          <w:rtl/>
+          <w:lang w:val="en-US" w:bidi="ar-LB"/>
+        </w:rPr>
+        <w:t xml:space="preserve"> لان الإنسان متمثل على صورة الإله (المسيح)</w:t>
+      </w:r>
+      <w:r>
+        <w:rPr>
+          <w:rFonts w:hint="cs"/>
+          <w:rtl/>
+          <w:lang w:val="en-US" w:bidi="ar-LB"/>
+        </w:rPr>
+        <w:t xml:space="preserve"> وعليه فان إهانة الإنسان </w:t>
+      </w:r>
+      <w:r>
+        <w:rPr>
+          <w:rFonts w:hint="cs"/>
+          <w:rtl/>
+          <w:lang w:val="en-US" w:bidi="ar-LB"/>
+        </w:rPr>
+        <w:t>هي إهانة لله</w:t>
+      </w:r>
+      <w:r>
+        <w:rPr>
+          <w:rFonts w:hint="cs"/>
+          <w:rtl/>
+          <w:lang w:val="en-US" w:bidi="ar-LB"/>
+        </w:rPr>
+        <w:t xml:space="preserve"> (1)</w:t>
+      </w:r>
+      <w:r>
+        <w:rPr>
+          <w:rFonts w:hint="cs"/>
+          <w:rtl/>
+          <w:lang w:val="en-US" w:bidi="ar-LB"/>
+        </w:rPr>
+        <w:t xml:space="preserve">، القاعدة الثانية هي </w:t>
+      </w:r>
+      <w:r>
+        <w:rPr>
+          <w:rFonts w:hint="cs"/>
+          <w:rtl/>
+          <w:lang w:val="en-US" w:bidi="ar-LB"/>
+        </w:rPr>
+        <w:t>"</w:t>
+      </w:r>
+      <w:r>
+        <w:rPr>
+          <w:rFonts w:hint="cs"/>
+          <w:rtl/>
+          <w:lang w:val="en-US" w:bidi="ar-LB"/>
+        </w:rPr>
+        <w:t>اعطي ما لقيصر</w:t>
+      </w:r>
+      <w:r>
+        <w:rPr>
+          <w:rFonts w:hint="cs"/>
+          <w:rtl/>
+          <w:lang w:val="en-US" w:bidi="ar-LB"/>
+        </w:rPr>
+        <w:t>،</w:t>
+      </w:r>
+      <w:r>
+        <w:rPr>
+          <w:rFonts w:hint="cs"/>
+          <w:rtl/>
+          <w:lang w:val="en-US" w:bidi="ar-LB"/>
+        </w:rPr>
+        <w:t xml:space="preserve"> لقيصر وما لله</w:t>
+      </w:r>
+      <w:r>
+        <w:rPr>
+          <w:rFonts w:hint="cs"/>
+          <w:rtl/>
+          <w:lang w:val="en-US" w:bidi="ar-LB"/>
+        </w:rPr>
+        <w:t>،</w:t>
+      </w:r>
+      <w:r>
+        <w:rPr>
+          <w:rFonts w:hint="cs"/>
+          <w:rtl/>
+          <w:lang w:val="en-US" w:bidi="ar-LB"/>
+        </w:rPr>
+        <w:t xml:space="preserve"> لله</w:t>
+      </w:r>
+      <w:r>
+        <w:rPr>
+          <w:rFonts w:hint="cs"/>
+          <w:rtl/>
+          <w:lang w:val="en-US" w:bidi="ar-LB"/>
+        </w:rPr>
+        <w:t>"</w:t>
+      </w:r>
+      <w:r>
+        <w:rPr>
+          <w:rFonts w:hint="cs"/>
+          <w:rtl/>
+          <w:lang w:val="en-US" w:bidi="ar-LB"/>
+        </w:rPr>
+        <w:t xml:space="preserve"> (2) </w:t>
+      </w:r>
+      <w:r>
+        <w:rPr>
+          <w:rFonts w:hint="cs"/>
+          <w:rtl/>
+          <w:lang w:val="en-US" w:bidi="ar-LB"/>
+        </w:rPr>
+        <w:t xml:space="preserve">هذه القاعدة سعت </w:t>
+      </w:r>
+      <w:r>
+        <w:rPr>
+          <w:rFonts w:hint="cs"/>
+          <w:rtl/>
+          <w:lang w:val="en-US" w:bidi="ar-LB"/>
+        </w:rPr>
+        <w:t xml:space="preserve">للفصل بين سلطة الله وسلطة الحاكم، فاذا اخطئ الحاكم </w:t>
+      </w:r>
+      <w:r>
+        <w:rPr>
+          <w:rFonts w:hint="cs"/>
+          <w:rtl/>
+          <w:lang w:val="en-US" w:bidi="ar-LB"/>
+        </w:rPr>
+        <w:t>فان خطأه محصور بزمانه</w:t>
+      </w:r>
+      <w:r>
+        <w:rPr>
+          <w:rFonts w:hint="cs"/>
+          <w:rtl/>
+          <w:lang w:val="en-US" w:bidi="ar-LB"/>
+        </w:rPr>
+        <w:t xml:space="preserve">، </w:t>
+      </w:r>
+      <w:r>
+        <w:rPr>
+          <w:rFonts w:hint="cs"/>
+          <w:rtl/>
+          <w:lang w:val="en-US" w:bidi="ar-LB"/>
+        </w:rPr>
+        <w:t xml:space="preserve">اما الحكم باسم الله فيكون بنص واضح من الله، </w:t>
+      </w:r>
+      <w:r>
+        <w:rPr>
+          <w:rFonts w:hint="cs"/>
+          <w:rtl/>
+          <w:lang w:val="en-US" w:bidi="ar-LB"/>
+        </w:rPr>
+        <w:t>وهي ترسي قاعدة منع استغلال الناس باسم الله</w:t>
+      </w:r>
+      <w:r>
+        <w:rPr>
+          <w:rFonts w:hint="cs"/>
+          <w:rtl/>
+          <w:lang w:val="en-US" w:bidi="ar-LB"/>
+        </w:rPr>
+        <w:t xml:space="preserve"> (</w:t>
+      </w:r>
+      <w:r>
+        <w:rPr>
+          <w:rFonts w:hint="cs"/>
+          <w:rtl/>
+          <w:lang w:val="en-US" w:bidi="ar-LB"/>
+        </w:rPr>
+        <w:t>3)</w:t>
+      </w:r>
+      <w:r>
+        <w:rPr>
+          <w:rFonts w:hint="cs"/>
+          <w:rtl/>
+          <w:lang w:val="en-US" w:bidi="ar-LB"/>
+        </w:rPr>
+        <w:t xml:space="preserve"> </w:t>
+      </w:r>
+      <w:r>
+        <w:rPr>
+          <w:rFonts w:hint="cs"/>
+          <w:rtl/>
+          <w:lang w:val="en-US" w:bidi="ar-LB"/>
+        </w:rPr>
+        <w:t xml:space="preserve">وليس </w:t>
+      </w:r>
+      <w:r>
+        <w:rPr>
+          <w:rFonts w:hint="cs"/>
+          <w:rtl/>
+          <w:lang w:val="en-US" w:bidi="ar-LB"/>
+        </w:rPr>
+        <w:t>تشجيع التدخل بالسياسة</w:t>
+      </w:r>
+      <w:r>
+        <w:rPr>
+          <w:rFonts w:hint="cs"/>
+          <w:rtl/>
+          <w:lang w:val="en-US" w:bidi="ar-LB"/>
+        </w:rPr>
+        <w:t xml:space="preserve">. "من ضربك على خدك الأيمن </w:t>
+      </w:r>
+      <w:r>
+        <w:rPr>
+          <w:rFonts w:hint="cs"/>
+          <w:rtl/>
+          <w:lang w:val="en-US" w:bidi="ar-LB"/>
+        </w:rPr>
+        <w:t>فأدر</w:t>
+      </w:r>
+      <w:r>
+        <w:rPr>
+          <w:rFonts w:hint="cs"/>
+          <w:rtl/>
+          <w:lang w:val="en-US" w:bidi="ar-LB"/>
+        </w:rPr>
+        <w:t xml:space="preserve"> له خدك الأيسر" (</w:t>
+      </w:r>
+      <w:r>
+        <w:rPr>
+          <w:rFonts w:hint="cs"/>
+          <w:rtl/>
+          <w:lang w:val="en-US" w:bidi="ar-LB"/>
+        </w:rPr>
+        <w:t>4</w:t>
+      </w:r>
+      <w:r>
+        <w:rPr>
+          <w:rFonts w:hint="cs"/>
+          <w:rtl/>
+          <w:lang w:val="en-US" w:bidi="ar-LB"/>
+        </w:rPr>
+        <w:t xml:space="preserve">) </w:t>
+      </w:r>
+      <w:r>
+        <w:rPr>
+          <w:rFonts w:hint="cs"/>
+          <w:rtl/>
+          <w:lang w:val="en-US" w:bidi="ar-LB"/>
+        </w:rPr>
+        <w:t xml:space="preserve">وهي ترسي التسامح كقاعدة </w:t>
+      </w:r>
+      <w:r>
+        <w:rPr>
+          <w:rFonts w:hint="cs"/>
+          <w:rtl/>
+          <w:lang w:val="en-US" w:bidi="ar-LB"/>
+        </w:rPr>
+        <w:t>لحل الخلافات</w:t>
+      </w:r>
+      <w:r>
+        <w:rPr>
+          <w:rFonts w:hint="cs"/>
+          <w:rtl/>
+          <w:lang w:val="en-US" w:bidi="ar-LB"/>
+        </w:rPr>
+        <w:t>.</w:t>
+      </w:r>
+      <w:r>
+        <w:rPr>
+          <w:rFonts w:hint="cs"/>
+          <w:rtl/>
+          <w:lang w:val="en-US" w:bidi="ar-LB"/>
+        </w:rPr>
+        <w:t xml:space="preserve"> الزواج رابطة مقدسة (</w:t>
+      </w:r>
+      <w:r>
+        <w:rPr>
+          <w:rFonts w:hint="cs"/>
+          <w:rtl/>
+          <w:lang w:val="en-US" w:bidi="ar-LB"/>
+        </w:rPr>
+        <w:t>5</w:t>
+      </w:r>
+      <w:r>
+        <w:rPr>
+          <w:rFonts w:hint="cs"/>
+          <w:rtl/>
+          <w:lang w:val="en-US" w:bidi="ar-LB"/>
+        </w:rPr>
+        <w:t xml:space="preserve">) </w:t>
+      </w:r>
+      <w:r>
+        <w:rPr>
+          <w:rFonts w:hint="cs"/>
+          <w:rtl/>
+          <w:lang w:val="en-US" w:bidi="ar-LB"/>
+        </w:rPr>
+        <w:t>وعليه ليس هناك طلاق</w:t>
+      </w:r>
+      <w:r>
+        <w:rPr>
+          <w:rFonts w:hint="cs"/>
+          <w:rtl/>
+          <w:lang w:val="en-US" w:bidi="ar-LB"/>
+        </w:rPr>
+        <w:t xml:space="preserve">، </w:t>
+      </w:r>
+      <w:r>
+        <w:rPr>
+          <w:rFonts w:hint="cs"/>
+          <w:rtl/>
+          <w:lang w:val="en-US" w:bidi="ar-LB"/>
+        </w:rPr>
+        <w:t xml:space="preserve">وفي حالات </w:t>
+      </w:r>
+      <w:r>
+        <w:rPr>
+          <w:rFonts w:hint="cs"/>
+          <w:rtl/>
+          <w:lang w:val="en-US" w:bidi="ar-LB"/>
+        </w:rPr>
+        <w:t>الانفصال</w:t>
+      </w:r>
+      <w:r>
+        <w:rPr>
+          <w:rFonts w:hint="cs"/>
+          <w:rtl/>
+          <w:lang w:val="en-US" w:bidi="ar-LB"/>
+        </w:rPr>
+        <w:t xml:space="preserve"> </w:t>
+      </w:r>
+      <w:r>
+        <w:rPr>
+          <w:rFonts w:hint="cs"/>
+          <w:rtl/>
+          <w:lang w:val="en-US" w:bidi="ar-LB"/>
+        </w:rPr>
+        <w:t>لا يقال هناك طلاق، بل هناك ابطال زواج، أي انه لم ينعقد من الأصل،</w:t>
+      </w:r>
+      <w:r>
+        <w:rPr>
+          <w:rFonts w:hint="cs"/>
+          <w:rtl/>
+          <w:lang w:val="en-US" w:bidi="ar-LB"/>
+        </w:rPr>
+        <w:t xml:space="preserve"> </w:t>
+      </w:r>
+      <w:r>
+        <w:rPr>
+          <w:rFonts w:hint="cs"/>
+          <w:rtl/>
+          <w:lang w:val="en-US" w:bidi="ar-LB"/>
+        </w:rPr>
+        <w:t xml:space="preserve">على قاعدة ان ما يعقده الرب لا يفصله الا الرب، </w:t>
+      </w:r>
+      <w:r>
+        <w:rPr>
+          <w:rFonts w:hint="cs"/>
+          <w:rtl/>
+          <w:lang w:val="en-US" w:bidi="ar-LB"/>
+        </w:rPr>
+        <w:t>وهذا يعكس مجموعة من الحقوق للزوجة</w:t>
+      </w:r>
+      <w:r>
+        <w:rPr>
+          <w:rFonts w:hint="cs"/>
+          <w:rtl/>
+          <w:lang w:val="en-US" w:bidi="ar-LB"/>
+        </w:rPr>
+        <w:t xml:space="preserve"> ونظرة جديدة (نسبيًا) للمرأة.</w:t>
+      </w:r>
+    </w:p>
+    <w:p>
+      <w:pPr>
+        <w:bidi/>
+        <w:rPr>
+          <w:rtl/>
+          <w:lang w:val="en-US" w:bidi="ar-LB"/>
+        </w:rPr>
+      </w:pPr>
+      <w:r>
+        <w:rPr>
+          <w:rFonts w:hint="cs"/>
+          <w:b/>
+          <w:bCs/>
+          <w:rtl/>
+          <w:lang w:val="en-US" w:bidi="ar-LB"/>
+        </w:rPr>
+        <w:t>التشريع الإسلامي:</w:t>
+      </w:r>
+      <w:r>
+        <w:rPr>
+          <w:rFonts w:hint="cs"/>
+          <w:b/>
+          <w:bCs/>
+          <w:rtl/>
+          <w:lang w:val="en-US" w:bidi="ar-LB"/>
+        </w:rPr>
+        <w:t xml:space="preserve"> </w:t>
+      </w:r>
+      <w:r>
+        <w:rPr>
+          <w:rFonts w:hint="cs"/>
+          <w:rtl/>
+          <w:lang w:val="en-US" w:bidi="ar-LB"/>
+        </w:rPr>
+        <w:t xml:space="preserve">ينظر الإسلام الى الإنسان على انه خليفة الله في الأرض مما يرفع </w:t>
+      </w:r>
+      <w:r>
+        <w:rPr>
+          <w:rFonts w:hint="cs"/>
+          <w:rtl/>
+          <w:lang w:val="en-US" w:bidi="ar-LB"/>
+        </w:rPr>
+        <w:t xml:space="preserve">من </w:t>
+      </w:r>
+      <w:r>
+        <w:rPr>
+          <w:rFonts w:hint="cs"/>
+          <w:rtl/>
+          <w:lang w:val="en-US" w:bidi="ar-LB"/>
+        </w:rPr>
+        <w:t>شأنه</w:t>
+      </w:r>
+      <w:r>
+        <w:rPr>
+          <w:rFonts w:hint="cs"/>
+          <w:rtl/>
+          <w:lang w:val="en-US" w:bidi="ar-LB"/>
+        </w:rPr>
+        <w:t xml:space="preserve">، </w:t>
+      </w:r>
+      <w:r>
+        <w:rPr>
+          <w:rFonts w:hint="cs"/>
+          <w:rtl/>
+          <w:lang w:val="en-US" w:bidi="ar-LB"/>
+        </w:rPr>
+        <w:t>من الملاحظ ان التشريع الإسلامي سعى لتغطية مجمل قضايا الإسلام وعليه يشكل ثورة حقيقة على م</w:t>
+      </w:r>
+      <w:r>
+        <w:rPr>
+          <w:rFonts w:hint="cs"/>
+          <w:rtl/>
+          <w:lang w:val="en-US" w:bidi="ar-LB"/>
+        </w:rPr>
+        <w:t>ست</w:t>
+      </w:r>
+      <w:r>
+        <w:rPr>
+          <w:rFonts w:hint="cs"/>
+          <w:rtl/>
+          <w:lang w:val="en-US" w:bidi="ar-LB"/>
+        </w:rPr>
+        <w:t>وى حقوق الإنسان. الحق في الحياة (1) "ولا تقتلوا النفس التي حرم الله الا بالحق" ومن قتل مظلومًا فقد جعلنا لوليه ...". حرية الإنسان (2) "ما من مولود يولد على الفطرة" "لا تكن عبد غيرك وقد خلقك الله حرًا"</w:t>
+      </w:r>
+      <w:r>
+        <w:rPr>
+          <w:rFonts w:hint="cs"/>
+          <w:rtl/>
+          <w:lang w:val="en-US" w:bidi="ar-LB"/>
+        </w:rPr>
+        <w:t xml:space="preserve">، </w:t>
+      </w:r>
+      <w:r>
+        <w:rPr>
+          <w:rFonts w:hint="cs"/>
+          <w:rtl/>
+          <w:lang w:val="en-US" w:bidi="ar-LB"/>
+        </w:rPr>
+        <w:t xml:space="preserve">وفيما خص التضارب بين دعوة الإنسان للحرية </w:t>
+      </w:r>
+      <w:r>
+        <w:rPr>
+          <w:rFonts w:hint="cs"/>
+          <w:rtl/>
+          <w:lang w:val="en-US" w:bidi="ar-LB"/>
+        </w:rPr>
+        <w:t xml:space="preserve">ووجود تشريعات العبودية </w:t>
+      </w:r>
+      <w:r>
+        <w:rPr>
+          <w:rFonts w:hint="cs"/>
+          <w:rtl/>
+          <w:lang w:val="en-US" w:bidi="ar-LB"/>
+        </w:rPr>
+        <w:t xml:space="preserve">تجب الإشارة </w:t>
+      </w:r>
+      <w:r>
+        <w:rPr>
+          <w:rFonts w:hint="cs"/>
+          <w:rtl/>
+          <w:lang w:val="en-US" w:bidi="ar-LB"/>
+        </w:rPr>
+        <w:t>الى ان الإسلام لا يمكنه الغاء العبودية دفعة واحدة ... المساواة</w:t>
+      </w:r>
+      <w:r>
+        <w:rPr>
+          <w:rFonts w:hint="cs"/>
+          <w:rtl/>
+          <w:lang w:val="en-US" w:bidi="ar-LB"/>
+        </w:rPr>
+        <w:t xml:space="preserve"> بين الرجل والمرأة</w:t>
+      </w:r>
+      <w:r>
+        <w:rPr>
+          <w:rFonts w:hint="cs"/>
+          <w:rtl/>
+          <w:lang w:val="en-US" w:bidi="ar-LB"/>
+        </w:rPr>
+        <w:t xml:space="preserve"> (3) "يا أيها الناس ان خلقناكم من ..." "</w:t>
+      </w:r>
+      <w:r>
+        <w:rPr>
+          <w:rFonts w:hint="cs"/>
+          <w:rtl/>
+          <w:lang w:val="en-US" w:bidi="ar-LB"/>
+        </w:rPr>
+        <w:t xml:space="preserve"> ... الا بالتقوى"</w:t>
+      </w:r>
+      <w:r>
+        <w:rPr>
+          <w:rFonts w:hint="cs"/>
+          <w:rtl/>
+          <w:lang w:val="en-US" w:bidi="ar-LB"/>
+        </w:rPr>
+        <w:t>. الحق بالمساواة اما القانون (4)</w:t>
+      </w:r>
+      <w:r>
+        <w:rPr>
+          <w:rFonts w:hint="cs"/>
+          <w:rtl/>
+          <w:lang w:val="en-US" w:bidi="ar-LB"/>
+        </w:rPr>
+        <w:t xml:space="preserve"> "لو ان فاطمة بنت محمد سرقت لقطعت يدها"</w:t>
+      </w:r>
+      <w:r>
+        <w:rPr>
+          <w:rFonts w:hint="cs"/>
+          <w:rtl/>
+          <w:lang w:val="en-US" w:bidi="ar-LB"/>
+        </w:rPr>
+        <w:t xml:space="preserve"> مما يدل على غياب أي دور للنسبية اما القانون. </w:t>
+      </w:r>
+      <w:r>
+        <w:rPr>
+          <w:rFonts w:hint="cs"/>
+          <w:rtl/>
+          <w:lang w:val="en-US" w:bidi="ar-LB"/>
+        </w:rPr>
+        <w:t>"اتقو ربكم الذي خلقكم من نفس واحدة"</w:t>
+      </w:r>
+      <w:r>
+        <w:rPr>
+          <w:rFonts w:hint="cs"/>
+          <w:rtl/>
+          <w:lang w:val="en-US" w:bidi="ar-LB"/>
+        </w:rPr>
+        <w:t xml:space="preserve"> بغض النظر عن اختلاف الجنس، اللون، ... العدالة (5) </w:t>
+      </w:r>
+      <w:r>
+        <w:rPr>
+          <w:rFonts w:hint="cs"/>
+          <w:rtl/>
+          <w:lang w:val="en-US" w:bidi="ar-LB"/>
+        </w:rPr>
+        <w:t xml:space="preserve">"ان الله يأمر بالعدل والإحسان وان عوقبتم ..." حق الفرد في محاكمة عادلة (6) </w:t>
+      </w:r>
+      <w:r>
+        <w:rPr>
+          <w:rFonts w:hint="cs"/>
+          <w:rtl/>
+          <w:lang w:val="en-US" w:bidi="ar-LB"/>
+        </w:rPr>
+        <w:t xml:space="preserve">"ان الظن لا يغني من الحق شيئًا" </w:t>
+      </w:r>
+      <w:r>
+        <w:rPr>
+          <w:rFonts w:hint="cs"/>
+          <w:rtl/>
+          <w:lang w:val="en-US" w:bidi="ar-LB"/>
+        </w:rPr>
+        <w:t xml:space="preserve">أي لا يمكن التصرف على أساس الظن. حق الحماية من تعسف السلطة (7) </w:t>
+      </w:r>
+      <w:r>
+        <w:rPr>
+          <w:rFonts w:hint="cs"/>
+          <w:rtl/>
+          <w:lang w:val="en-US" w:bidi="ar-LB"/>
+        </w:rPr>
+        <w:t xml:space="preserve">حيث ان السلطة قد تظلم الناس </w:t>
+      </w:r>
+      <w:r>
+        <w:rPr>
+          <w:rFonts w:hint="cs"/>
+          <w:rtl/>
+          <w:lang w:val="en-US" w:bidi="ar-LB"/>
+        </w:rPr>
+        <w:t>"</w:t>
+      </w:r>
+      <w:r>
+        <w:rPr>
+          <w:rFonts w:hint="cs"/>
+          <w:rtl/>
+          <w:lang w:val="en-US" w:bidi="ar-LB"/>
+        </w:rPr>
+        <w:t xml:space="preserve">من يظلم المؤمنين والمؤمنات بغير ما ...." </w:t>
+      </w:r>
+      <w:r>
+        <w:rPr>
+          <w:rFonts w:hint="cs"/>
+          <w:rtl/>
+          <w:lang w:val="en-US" w:bidi="ar-LB"/>
+        </w:rPr>
+        <w:t>الحق في الحماية من التعذيب</w:t>
+      </w:r>
+      <w:r>
+        <w:rPr>
+          <w:rFonts w:hint="cs"/>
+          <w:rtl/>
+          <w:lang w:val="en-US" w:bidi="ar-LB"/>
+        </w:rPr>
+        <w:t xml:space="preserve"> (8) وصية الإمام علي بن ابي طالب بحق ابن ملجم</w:t>
+      </w:r>
+      <w:r>
+        <w:rPr>
+          <w:rFonts w:hint="cs"/>
+          <w:rtl/>
+          <w:lang w:val="en-US" w:bidi="ar-LB"/>
+        </w:rPr>
+        <w:t xml:space="preserve"> ... </w:t>
+      </w:r>
+      <w:r>
+        <w:rPr>
+          <w:rFonts w:hint="cs"/>
+          <w:rtl/>
+          <w:lang w:val="en-US" w:bidi="ar-LB"/>
+        </w:rPr>
+        <w:t>الحق بالكرامة (9) "ان دمائكم و</w:t>
+      </w:r>
+      <w:r>
+        <w:rPr>
+          <w:rFonts w:hint="cs"/>
+          <w:rtl/>
+          <w:lang w:val="en-US" w:bidi="ar-LB"/>
+        </w:rPr>
+        <w:t xml:space="preserve"> </w:t>
+      </w:r>
+      <w:r>
+        <w:rPr>
+          <w:rFonts w:hint="cs"/>
+          <w:rtl/>
+          <w:lang w:val="en-US" w:bidi="ar-LB"/>
+        </w:rPr>
+        <w:t xml:space="preserve">..." حق اللجوء (10) </w:t>
+      </w:r>
+      <w:r>
+        <w:rPr>
+          <w:rFonts w:hint="cs"/>
+          <w:rtl/>
+          <w:lang w:val="en-US" w:bidi="ar-LB"/>
+        </w:rPr>
+        <w:t xml:space="preserve">"وان </w:t>
+      </w:r>
+      <w:r>
+        <w:rPr>
+          <w:rFonts w:hint="cs"/>
+          <w:rtl/>
+          <w:lang w:val="en-US" w:bidi="ar-LB"/>
+        </w:rPr>
+        <w:t>أحد</w:t>
+      </w:r>
+      <w:r>
+        <w:rPr>
+          <w:rFonts w:hint="cs"/>
+          <w:rtl/>
+          <w:lang w:val="en-US" w:bidi="ar-LB"/>
+        </w:rPr>
+        <w:t xml:space="preserve"> من المشركين استجارك</w:t>
+      </w:r>
+      <w:r>
+        <w:rPr>
+          <w:rFonts w:hint="cs"/>
+          <w:rtl/>
+          <w:lang w:val="en-US" w:bidi="ar-LB"/>
+        </w:rPr>
+        <w:t>، فاجره</w:t>
+      </w:r>
+      <w:r>
+        <w:rPr>
+          <w:rFonts w:hint="cs"/>
+          <w:rtl/>
+          <w:lang w:val="en-US" w:bidi="ar-LB"/>
+        </w:rPr>
+        <w:t>" الحقوق الاجتماعية (11) انشاء الأسرة، حقوق الزوجة</w:t>
+      </w:r>
+      <w:r>
+        <w:rPr>
+          <w:rFonts w:hint="cs"/>
+          <w:rtl/>
+          <w:lang w:val="en-US" w:bidi="ar-LB"/>
+        </w:rPr>
+        <w:t>، حقوق البنت</w:t>
+      </w:r>
+      <w:r>
+        <w:rPr>
+          <w:rFonts w:hint="cs"/>
+          <w:rtl/>
+          <w:lang w:val="en-US" w:bidi="ar-LB"/>
+        </w:rPr>
+        <w:t xml:space="preserve"> والرفع من م</w:t>
+      </w:r>
+      <w:r>
+        <w:rPr>
+          <w:rFonts w:hint="cs"/>
+          <w:rtl/>
+          <w:lang w:val="en-US" w:bidi="ar-LB"/>
+        </w:rPr>
+        <w:t>ست</w:t>
+      </w:r>
+      <w:r>
+        <w:rPr>
+          <w:rFonts w:hint="cs"/>
+          <w:rtl/>
+          <w:lang w:val="en-US" w:bidi="ar-LB"/>
+        </w:rPr>
+        <w:t xml:space="preserve">وى المرأة </w:t>
+      </w:r>
+      <w:r>
+        <w:rPr>
+          <w:rFonts w:hint="cs"/>
+          <w:rtl/>
+          <w:lang w:val="en-US" w:bidi="ar-LB"/>
+        </w:rPr>
+        <w:t xml:space="preserve">"الجنة تحت اقدام الأمهات" </w:t>
+      </w:r>
+      <w:r>
+        <w:rPr>
+          <w:rFonts w:hint="cs"/>
+          <w:rtl/>
+          <w:lang w:val="en-US" w:bidi="ar-LB"/>
+        </w:rPr>
+        <w:t>وليس هناك حديث مقابل للأب</w:t>
+      </w:r>
+      <w:r>
+        <w:rPr>
+          <w:rFonts w:hint="cs"/>
+          <w:rtl/>
+          <w:lang w:val="en-US" w:bidi="ar-LB"/>
+        </w:rPr>
+        <w:t xml:space="preserve">، بالكاد هناك </w:t>
+      </w:r>
+      <w:r>
+        <w:rPr>
+          <w:rFonts w:hint="cs"/>
+          <w:rtl/>
+          <w:lang w:val="en-US" w:bidi="ar-LB"/>
+        </w:rPr>
+        <w:t>أحاديث</w:t>
+      </w:r>
+      <w:r>
+        <w:rPr>
+          <w:rFonts w:hint="cs"/>
+          <w:rtl/>
+          <w:lang w:val="en-US" w:bidi="ar-LB"/>
+        </w:rPr>
+        <w:t xml:space="preserve"> </w:t>
+      </w:r>
+      <w:r>
+        <w:rPr>
+          <w:rFonts w:hint="cs"/>
+          <w:rtl/>
+          <w:lang w:val="en-US" w:bidi="ar-LB"/>
+        </w:rPr>
+        <w:t>بحق الذكر</w:t>
+      </w:r>
+      <w:r>
+        <w:rPr>
+          <w:rFonts w:hint="cs"/>
+          <w:rtl/>
+          <w:lang w:val="en-US" w:bidi="ar-LB"/>
+        </w:rPr>
+        <w:t>. الحرية الدينية (12) لا اكراه بالدين. الملكية الاقتصادية (12)</w:t>
+      </w:r>
+      <w:r>
+        <w:rPr>
+          <w:rFonts w:hint="cs"/>
+          <w:rtl/>
+          <w:lang w:val="en-US" w:bidi="ar-LB"/>
+        </w:rPr>
+        <w:t xml:space="preserve">، الحق </w:t>
+      </w:r>
+      <w:r>
+        <w:rPr>
+          <w:rFonts w:hint="cs"/>
+          <w:rtl/>
+          <w:lang w:val="en-US" w:bidi="ar-LB"/>
+        </w:rPr>
+        <w:t xml:space="preserve">بالعمل (13) "وقل اعملوا ..." حماية حقوق الأجير، </w:t>
+      </w:r>
+      <w:r>
+        <w:rPr>
+          <w:rFonts w:hint="cs"/>
+          <w:rtl/>
+          <w:lang w:val="en-US" w:bidi="ar-LB"/>
+        </w:rPr>
+        <w:t>الحق بالعلم (14) اطلبوا العلم ولو في الصين.</w:t>
+      </w:r>
+    </w:p>
+    <w:p>
+      <w:pPr>
+        <w:bidi/>
+        <w:rPr>
+          <w:rtl/>
+          <w:lang w:val="en-US" w:bidi="ar-LB"/>
+        </w:rPr>
+      </w:pPr>
+      <w:r>
+        <w:rPr>
+          <w:rFonts w:hint="cs"/>
+          <w:b/>
+          <w:bCs/>
+          <w:sz w:val="26"/>
+          <w:szCs w:val="26"/>
+          <w:rtl/>
+          <w:lang w:val="en-US" w:bidi="ar-LB"/>
+        </w:rPr>
+        <w:lastRenderedPageBreak/>
+        <w:t>المصادر</w:t>
+      </w:r>
+      <w:r>
+        <w:rPr>
+          <w:rFonts w:hint="cs"/>
+          <w:b/>
+          <w:bCs/>
+          <w:sz w:val="26"/>
+          <w:szCs w:val="26"/>
+          <w:rtl/>
+          <w:lang w:val="en-US" w:bidi="ar-LB"/>
+        </w:rPr>
+        <w:t xml:space="preserve"> الفلسفية</w:t>
+      </w:r>
+      <w:r>
+        <w:rPr>
+          <w:rFonts w:hint="cs"/>
+          <w:b/>
+          <w:bCs/>
+          <w:sz w:val="26"/>
+          <w:szCs w:val="26"/>
+          <w:rtl/>
+          <w:lang w:val="en-US" w:bidi="ar-LB"/>
+        </w:rPr>
+        <w:t>:</w:t>
+      </w:r>
+      <w:r>
+        <w:rPr>
+          <w:b/>
+          <w:bCs/>
+          <w:sz w:val="26"/>
+          <w:szCs w:val="26"/>
+          <w:rtl/>
+          <w:lang w:val="en-US" w:bidi="ar-LB"/>
+        </w:rPr>
+        <w:br/>
+      </w:r>
+      <w:r>
+        <w:rPr>
+          <w:rFonts w:hint="cs"/>
+          <w:rtl/>
+          <w:lang w:val="en-US" w:bidi="ar-LB"/>
+        </w:rPr>
+        <w:t>اول ما يصدر عن الفلاسفة هو التنظير للعلاقة بين السلطة والشعب</w:t>
+      </w:r>
+      <w:r>
+        <w:rPr>
+          <w:rFonts w:hint="cs"/>
+          <w:rtl/>
+          <w:lang w:val="en-US" w:bidi="ar-LB"/>
+        </w:rPr>
+        <w:t xml:space="preserve"> (الشعب مصدر السلطات)</w:t>
+      </w:r>
+      <w:r>
+        <w:rPr>
+          <w:rFonts w:hint="cs"/>
+          <w:rtl/>
+          <w:lang w:val="en-US" w:bidi="ar-LB"/>
+        </w:rPr>
+        <w:t xml:space="preserve">، </w:t>
+      </w:r>
+      <w:r>
+        <w:rPr>
+          <w:rFonts w:hint="cs"/>
+          <w:rtl/>
+          <w:lang w:val="en-US" w:bidi="ar-LB"/>
+        </w:rPr>
+        <w:t>وتحديد وظائف الدولة</w:t>
+      </w:r>
+      <w:r>
+        <w:rPr>
+          <w:rFonts w:hint="cs"/>
+          <w:rtl/>
+          <w:lang w:val="en-US" w:bidi="ar-LB"/>
+        </w:rPr>
+        <w:t>، العقد الاجتماعي الغير مباشر بين الناس والدولة.</w:t>
+      </w:r>
+      <w:r>
+        <w:rPr>
+          <w:rFonts w:hint="cs"/>
+          <w:rtl/>
+          <w:lang w:val="en-US" w:bidi="ar-LB"/>
+        </w:rPr>
+        <w:t xml:space="preserve"> احدى </w:t>
+      </w:r>
+      <w:r>
+        <w:rPr>
+          <w:rFonts w:hint="cs"/>
+          <w:rtl/>
+          <w:lang w:val="en-US" w:bidi="ar-LB"/>
+        </w:rPr>
+        <w:t>أ</w:t>
+      </w:r>
+      <w:r>
+        <w:rPr>
+          <w:rFonts w:hint="cs"/>
+          <w:rtl/>
+          <w:lang w:val="en-US" w:bidi="ar-LB"/>
+        </w:rPr>
+        <w:t>برز محطات الفلسفة هي عصر التنوير.</w:t>
+      </w:r>
+    </w:p>
+    <w:p>
+      <w:pPr>
+        <w:bidi/>
+        <w:rPr>
+          <w:rtl/>
+          <w:lang w:val="en-US" w:bidi="ar-LB"/>
+        </w:rPr>
+      </w:pPr>
+      <w:r>
+        <w:rPr>
+          <w:rFonts w:hint="cs"/>
+          <w:rtl/>
+          <w:lang w:val="en-US" w:bidi="ar-LB"/>
+        </w:rPr>
+        <w:t xml:space="preserve">عصر التنوير هو العصر الذي برز فيه مجموعة كبيرة من الفلاسفة، هذا التنوير هو في مقابل الظلمة، </w:t>
+      </w:r>
+      <w:r>
+        <w:rPr>
+          <w:rFonts w:hint="cs"/>
+          <w:rtl/>
+          <w:lang w:val="en-US" w:bidi="ar-LB"/>
+        </w:rPr>
+        <w:t xml:space="preserve">حيث ادخل الفلاسفة </w:t>
+      </w:r>
+      <w:r>
+        <w:rPr>
+          <w:rFonts w:hint="cs"/>
+          <w:rtl/>
+          <w:lang w:val="en-US" w:bidi="ar-LB"/>
+        </w:rPr>
+        <w:t xml:space="preserve">نور العلم الى اذهان الناس، عصر الظلمة هو الفترة التي كانت الكنسية مسيطرة بشكل أساسي في </w:t>
+      </w:r>
+      <w:r>
+        <w:rPr>
+          <w:rFonts w:hint="cs"/>
+          <w:rtl/>
+          <w:lang w:val="en-US" w:bidi="ar-LB"/>
+        </w:rPr>
+        <w:t>أوروبا</w:t>
+      </w:r>
+      <w:r>
+        <w:rPr>
+          <w:rFonts w:hint="cs"/>
+          <w:rtl/>
+          <w:lang w:val="en-US" w:bidi="ar-LB"/>
+        </w:rPr>
+        <w:t xml:space="preserve">، وكان اضطهاد الشعوب </w:t>
+      </w:r>
+      <w:r>
+        <w:rPr>
+          <w:rFonts w:hint="cs"/>
+          <w:rtl/>
+          <w:lang w:val="en-US" w:bidi="ar-LB"/>
+        </w:rPr>
+        <w:t xml:space="preserve">يتم </w:t>
+      </w:r>
+      <w:r>
+        <w:rPr>
+          <w:rFonts w:hint="cs"/>
+          <w:rtl/>
+          <w:lang w:val="en-US" w:bidi="ar-LB"/>
+        </w:rPr>
+        <w:t>تحت راية الدين</w:t>
+      </w:r>
+      <w:r>
+        <w:rPr>
+          <w:rFonts w:hint="cs"/>
+          <w:rtl/>
+          <w:lang w:val="en-US" w:bidi="ar-LB"/>
+        </w:rPr>
+        <w:t xml:space="preserve">. وعليه حاول الفلاسفة نقل الناس </w:t>
+      </w:r>
+      <w:r>
+        <w:rPr>
+          <w:rFonts w:hint="cs"/>
+          <w:rtl/>
+          <w:lang w:val="en-US" w:bidi="ar-LB"/>
+        </w:rPr>
+        <w:t xml:space="preserve">من </w:t>
+      </w:r>
+      <w:r>
+        <w:rPr>
+          <w:rFonts w:hint="cs"/>
+          <w:rtl/>
+          <w:lang w:val="en-US" w:bidi="ar-LB"/>
+        </w:rPr>
+        <w:t xml:space="preserve">هذا التسليم </w:t>
+      </w:r>
+      <w:r>
+        <w:rPr>
+          <w:rFonts w:hint="cs"/>
+          <w:rtl/>
+          <w:lang w:val="en-US" w:bidi="ar-LB"/>
+        </w:rPr>
+        <w:t xml:space="preserve">المطلق الى </w:t>
+      </w:r>
+      <w:r>
+        <w:rPr>
+          <w:rFonts w:hint="cs"/>
+          <w:rtl/>
+          <w:lang w:val="en-US" w:bidi="ar-LB"/>
+        </w:rPr>
+        <w:t xml:space="preserve">التسليم للتجربة لما تراه العين ويدركه العقل. </w:t>
+      </w:r>
+      <w:r>
+        <w:rPr>
+          <w:rFonts w:hint="cs"/>
+          <w:rtl/>
+          <w:lang w:val="en-US" w:bidi="ar-LB"/>
+        </w:rPr>
+        <w:t>من المهم الإشارة الى ان النظريات الفلسفة قد تخضع لتأثير المتمولين</w:t>
+      </w:r>
+      <w:r>
+        <w:rPr>
+          <w:rFonts w:hint="cs"/>
+          <w:rtl/>
+          <w:lang w:val="en-US" w:bidi="ar-LB"/>
+        </w:rPr>
+        <w:t xml:space="preserve"> او لتأثير السلطة نفسها</w:t>
+      </w:r>
+      <w:r>
+        <w:rPr>
+          <w:rFonts w:hint="cs"/>
+          <w:rtl/>
+          <w:lang w:val="en-US" w:bidi="ar-LB"/>
+        </w:rPr>
+        <w:t xml:space="preserve">، حيث يسعى </w:t>
+      </w:r>
+      <w:r>
+        <w:rPr>
+          <w:rFonts w:hint="cs"/>
+          <w:rtl/>
+          <w:lang w:val="en-US" w:bidi="ar-LB"/>
+        </w:rPr>
+        <w:t>الفيلسوف او الشعار الى تأمين مصالحه الفردية.</w:t>
+      </w:r>
+    </w:p>
+    <w:p>
+      <w:pPr>
+        <w:bidi/>
+        <w:rPr>
+          <w:rtl/>
+          <w:lang w:val="en-US" w:bidi="ar-LB"/>
+        </w:rPr>
+      </w:pPr>
+      <w:r>
+        <w:rPr>
+          <w:rFonts w:hint="cs"/>
+          <w:rtl/>
+          <w:lang w:val="en-US" w:bidi="ar-LB"/>
+        </w:rPr>
+        <w:t>المهم من هذه الفقرة هي معرفة ان عصر التنوير هي حركة سياسية فكرية واسعة ظهرت في القرن الثامن عشر في أوروبا بهدف تنوير الناس بال</w:t>
+      </w:r>
+      <w:r>
+        <w:rPr>
+          <w:rFonts w:hint="cs"/>
+          <w:rtl/>
+          <w:lang w:val="en-US" w:bidi="ar-LB"/>
+        </w:rPr>
+        <w:t>ا</w:t>
+      </w:r>
+      <w:r>
+        <w:rPr>
+          <w:rFonts w:hint="cs"/>
+          <w:rtl/>
+          <w:lang w:val="en-US" w:bidi="ar-LB"/>
+        </w:rPr>
+        <w:t>ستفادة من قدرة العقل</w:t>
+      </w:r>
+      <w:r>
+        <w:rPr>
+          <w:rFonts w:hint="cs"/>
+          <w:rtl/>
+          <w:lang w:val="en-US" w:bidi="ar-LB"/>
+        </w:rPr>
+        <w:t>.</w:t>
+      </w:r>
+      <w:r>
+        <w:rPr>
+          <w:rFonts w:hint="cs"/>
+          <w:rtl/>
+          <w:lang w:val="en-US" w:bidi="ar-LB"/>
+        </w:rPr>
+        <w:t xml:space="preserve"> هناك فلسفتان أساسيتان حاليًا، الفلسفة الليبرالية والفلسفة الماركسية.</w:t>
+      </w:r>
+    </w:p>
+    <w:p>
+      <w:pPr>
+        <w:bidi/>
+        <w:rPr>
+          <w:rtl/>
+          <w:lang w:val="en-US" w:bidi="ar-LB"/>
+        </w:rPr>
+      </w:pPr>
+      <w:r>
+        <w:rPr>
+          <w:rFonts w:hint="cs"/>
+          <w:b/>
+          <w:bCs/>
+          <w:rtl/>
+          <w:lang w:val="en-US" w:bidi="ar-LB"/>
+        </w:rPr>
+        <w:t xml:space="preserve">الفلسفة </w:t>
+      </w:r>
+      <w:r>
+        <w:rPr>
+          <w:rFonts w:hint="cs"/>
+          <w:b/>
+          <w:bCs/>
+          <w:rtl/>
+          <w:lang w:val="en-US" w:bidi="ar-LB"/>
+        </w:rPr>
+        <w:t>الليبرالية:</w:t>
+      </w:r>
+      <w:r>
+        <w:rPr>
+          <w:rFonts w:hint="cs"/>
+          <w:rtl/>
+          <w:lang w:val="en-US" w:bidi="ar-LB"/>
+        </w:rPr>
+        <w:t xml:space="preserve"> أي نظام الفرد</w:t>
+      </w:r>
+      <w:r>
+        <w:rPr>
+          <w:rFonts w:hint="cs"/>
+          <w:rtl/>
+          <w:lang w:val="en-US" w:bidi="ar-LB"/>
+        </w:rPr>
+        <w:t xml:space="preserve">، يعتبر وجود الفرد سابق على المجتمع، حيث ان المجتمع يتكون من افراد وعليه تكون حقوق الأفراد </w:t>
+      </w:r>
+      <w:r>
+        <w:rPr>
+          <w:rFonts w:hint="cs"/>
+          <w:rtl/>
+          <w:lang w:val="en-US" w:bidi="ar-LB"/>
+        </w:rPr>
+        <w:t>أولى من حقوق المجتمع</w:t>
+      </w:r>
+    </w:p>
+    <w:p>
+      <w:pPr>
+        <w:bidi/>
+        <w:rPr>
+          <w:rtl/>
+          <w:lang w:val="en-US" w:bidi="ar-LB"/>
+        </w:rPr>
+      </w:pPr>
+      <w:r>
+        <w:rPr>
+          <w:rFonts w:hint="cs"/>
+          <w:b/>
+          <w:bCs/>
+          <w:rtl/>
+          <w:lang w:val="en-US" w:bidi="ar-LB"/>
+        </w:rPr>
+        <w:t>الفلسفة الماركسية:</w:t>
+      </w:r>
+      <w:r>
+        <w:rPr>
+          <w:rFonts w:hint="cs"/>
+          <w:rtl/>
+          <w:lang w:val="en-US" w:bidi="ar-LB"/>
+        </w:rPr>
+        <w:t xml:space="preserve"> نسبة الى مؤسسها كارل ماركس، </w:t>
+      </w:r>
+      <w:r>
+        <w:rPr>
+          <w:rFonts w:hint="cs"/>
+          <w:rtl/>
+          <w:lang w:val="en-US" w:bidi="ar-LB"/>
+        </w:rPr>
+        <w:t xml:space="preserve">وهي الفلسفة المؤسسة </w:t>
+      </w:r>
+      <w:r>
+        <w:rPr>
+          <w:rFonts w:hint="cs"/>
+          <w:rtl/>
+          <w:lang w:val="en-US" w:bidi="ar-LB"/>
+        </w:rPr>
+        <w:t>للاشتراكية</w:t>
+      </w:r>
+      <w:r>
+        <w:rPr>
+          <w:rFonts w:hint="cs"/>
+          <w:rtl/>
+          <w:lang w:val="en-US" w:bidi="ar-LB"/>
+        </w:rPr>
+        <w:t>/الشيوعية</w:t>
+      </w:r>
+      <w:r>
+        <w:rPr>
+          <w:rFonts w:hint="cs"/>
+          <w:rtl/>
+          <w:lang w:val="en-US" w:bidi="ar-LB"/>
+        </w:rPr>
+        <w:t>، وهي تنطلق من فكرة الصراع</w:t>
+      </w:r>
+      <w:r>
+        <w:rPr>
+          <w:rFonts w:hint="cs"/>
+          <w:rtl/>
+          <w:lang w:val="en-US" w:bidi="ar-LB"/>
+        </w:rPr>
+        <w:t>، كل شيء يحمل بزور الفناء والحياة</w:t>
+      </w:r>
+      <w:r>
+        <w:rPr>
+          <w:rFonts w:hint="cs"/>
+          <w:rtl/>
+          <w:lang w:val="en-US" w:bidi="ar-LB"/>
+        </w:rPr>
+        <w:t>، ليس هناك فناء كامل</w:t>
+      </w:r>
+      <w:r>
+        <w:rPr>
+          <w:rFonts w:hint="cs"/>
+          <w:rtl/>
+          <w:lang w:val="en-US" w:bidi="ar-LB"/>
+        </w:rPr>
+        <w:t xml:space="preserve">، بل هناك صراع بين الكيان الواحد </w:t>
+      </w:r>
+      <w:r>
+        <w:rPr>
+          <w:rFonts w:hint="cs"/>
+          <w:rtl/>
+          <w:lang w:val="en-US" w:bidi="ar-LB"/>
+        </w:rPr>
+        <w:t xml:space="preserve">كالخلية التي تنقسم </w:t>
+      </w:r>
+      <w:r>
+        <w:rPr>
+          <w:rFonts w:hint="cs"/>
+          <w:rtl/>
+          <w:lang w:val="en-US" w:bidi="ar-LB"/>
+        </w:rPr>
+        <w:t>قبل ان تموت</w:t>
+      </w:r>
+      <w:r>
+        <w:rPr>
+          <w:rFonts w:hint="cs"/>
+          <w:rtl/>
+          <w:lang w:val="en-US" w:bidi="ar-LB"/>
+        </w:rPr>
+        <w:t xml:space="preserve">، </w:t>
+      </w:r>
+      <w:r>
+        <w:rPr>
+          <w:rFonts w:hint="cs"/>
+          <w:rtl/>
+          <w:lang w:val="en-US" w:bidi="ar-LB"/>
+        </w:rPr>
+        <w:t xml:space="preserve">والجديد </w:t>
+      </w:r>
+      <w:r>
+        <w:rPr>
+          <w:rFonts w:hint="cs"/>
+          <w:rtl/>
+          <w:lang w:val="en-US" w:bidi="ar-LB"/>
+        </w:rPr>
+        <w:t>يكون متطورًا عنما قبله.</w:t>
+      </w:r>
+      <w:r>
+        <w:rPr>
+          <w:rFonts w:hint="cs"/>
+          <w:rtl/>
+          <w:lang w:val="en-US" w:bidi="ar-LB"/>
+        </w:rPr>
+        <w:t xml:space="preserve"> الصراع بين الفلاحين والإقطاعين </w:t>
+      </w:r>
+      <w:r>
+        <w:rPr>
+          <w:rFonts w:hint="cs"/>
+          <w:rtl/>
+          <w:lang w:val="en-US" w:bidi="ar-LB"/>
+        </w:rPr>
+        <w:t xml:space="preserve">سينتهي بزوال هذه الطبقية، </w:t>
+      </w:r>
+      <w:r>
+        <w:rPr>
+          <w:rFonts w:hint="cs"/>
+          <w:rtl/>
+          <w:lang w:val="en-US" w:bidi="ar-LB"/>
+        </w:rPr>
+        <w:t xml:space="preserve">ثم ستنشأ مشكلة جديدة، وتستمر </w:t>
+      </w:r>
+      <w:r>
+        <w:rPr>
+          <w:rFonts w:hint="cs"/>
+          <w:rtl/>
+          <w:lang w:val="en-US" w:bidi="ar-LB"/>
+        </w:rPr>
+        <w:t>سلسلة الموت والحياة هذه الى ان نصل الى المجتمع الشيوعي</w:t>
+      </w:r>
+      <w:r>
+        <w:rPr>
+          <w:rFonts w:hint="cs"/>
+          <w:rtl/>
+          <w:lang w:val="en-US" w:bidi="ar-LB"/>
+        </w:rPr>
+        <w:t xml:space="preserve"> حيث تذوب مصلحة الفرد في مصلحة المجتمع</w:t>
+      </w:r>
+      <w:r>
+        <w:rPr>
+          <w:rFonts w:hint="cs"/>
+          <w:rtl/>
+          <w:lang w:val="en-US" w:bidi="ar-LB"/>
+        </w:rPr>
+        <w:t xml:space="preserve">. </w:t>
+      </w:r>
+      <w:r>
+        <w:rPr>
+          <w:rFonts w:hint="cs"/>
+          <w:rtl/>
+          <w:lang w:val="en-US" w:bidi="ar-LB"/>
+        </w:rPr>
+        <w:t>أساس هذه النظرية هو مصلحة المجتمع.</w:t>
+      </w:r>
+    </w:p>
+    <w:p>
+      <w:pPr>
+        <w:bidi/>
+        <w:rPr>
+          <w:rtl/>
+          <w:lang w:val="en-US" w:bidi="ar-LB"/>
+        </w:rPr>
+      </w:pPr>
+      <w:r>
+        <w:rPr>
+          <w:rFonts w:hint="cs"/>
+          <w:b/>
+          <w:bCs/>
+          <w:rtl/>
+          <w:lang w:val="en-US" w:bidi="ar-LB"/>
+        </w:rPr>
+        <w:t>مبدأ فصل السلطات:</w:t>
+      </w:r>
+      <w:r>
+        <w:rPr>
+          <w:rFonts w:hint="cs"/>
+          <w:rtl/>
+          <w:lang w:val="en-US" w:bidi="ar-LB"/>
+        </w:rPr>
+        <w:t xml:space="preserve"> الهدف هو ضمان حرية الإنسان وحقوقه، ولا يمكن ضمانها في ظل تمركز السلطات.</w:t>
+      </w:r>
+    </w:p>
+    <w:p>
+      <w:pPr>
+        <w:bidi/>
+        <w:rPr>
+          <w:sz w:val="20"/>
+          <w:szCs w:val="20"/>
+          <w:rtl/>
+          <w:lang w:val="en-US" w:bidi="ar-LB"/>
+        </w:rPr>
+      </w:pPr>
+      <w:r>
+        <w:rPr>
+          <w:rFonts w:hint="cs"/>
+          <w:b/>
+          <w:bCs/>
+          <w:sz w:val="24"/>
+          <w:szCs w:val="24"/>
+          <w:rtl/>
+          <w:lang w:val="en-US" w:bidi="ar-LB"/>
+        </w:rPr>
+        <w:t>المصادر ال</w:t>
+      </w:r>
+      <w:r>
+        <w:rPr>
+          <w:rFonts w:hint="cs"/>
+          <w:b/>
+          <w:bCs/>
+          <w:sz w:val="24"/>
+          <w:szCs w:val="24"/>
+          <w:rtl/>
+          <w:lang w:val="en-US" w:bidi="ar-LB"/>
+        </w:rPr>
+        <w:t>حديثة</w:t>
+      </w:r>
+      <w:r>
+        <w:rPr>
+          <w:rFonts w:hint="cs"/>
+          <w:b/>
+          <w:bCs/>
+          <w:sz w:val="24"/>
+          <w:szCs w:val="24"/>
+          <w:rtl/>
+          <w:lang w:val="en-US" w:bidi="ar-LB"/>
+        </w:rPr>
+        <w:t>:</w:t>
+      </w:r>
+      <w:r>
+        <w:rPr>
+          <w:b/>
+          <w:bCs/>
+          <w:sz w:val="24"/>
+          <w:szCs w:val="24"/>
+          <w:rtl/>
+          <w:lang w:val="en-US" w:bidi="ar-LB"/>
+        </w:rPr>
+        <w:br/>
+      </w:r>
+      <w:r>
+        <w:rPr>
+          <w:rFonts w:hint="cs"/>
+          <w:sz w:val="20"/>
+          <w:szCs w:val="20"/>
+          <w:rtl/>
+          <w:lang w:val="en-US" w:bidi="ar-LB"/>
+        </w:rPr>
+        <w:t>المقصود هو المصادر الحديثة نسبة للمصادر القديمة، وليست حصرًا المصادر المعاصرة.</w:t>
+      </w:r>
+      <w:r>
+        <w:rPr>
+          <w:rFonts w:hint="cs"/>
+          <w:sz w:val="20"/>
+          <w:szCs w:val="20"/>
+          <w:rtl/>
+          <w:lang w:val="en-US" w:bidi="ar-LB"/>
+        </w:rPr>
+        <w:t xml:space="preserve"> اغلب هذه المصادر تنطلق من العلاقة بين السلطة والناس</w:t>
+      </w:r>
+      <w:r>
+        <w:rPr>
+          <w:rFonts w:hint="cs"/>
+          <w:sz w:val="20"/>
+          <w:szCs w:val="20"/>
+          <w:rtl/>
+          <w:lang w:val="en-US" w:bidi="ar-LB"/>
+        </w:rPr>
+        <w:t>.</w:t>
+      </w:r>
+      <w:r>
+        <w:rPr>
+          <w:rFonts w:hint="cs"/>
+          <w:sz w:val="20"/>
+          <w:szCs w:val="20"/>
+          <w:rtl/>
+          <w:lang w:val="en-US" w:bidi="ar-LB"/>
+        </w:rPr>
+        <w:t xml:space="preserve"> المصادر الحديثة </w:t>
+      </w:r>
+      <w:r>
+        <w:rPr>
+          <w:rFonts w:hint="cs"/>
+          <w:sz w:val="20"/>
+          <w:szCs w:val="20"/>
+          <w:rtl/>
+          <w:lang w:val="en-US" w:bidi="ar-LB"/>
+        </w:rPr>
+        <w:t>هي من بريطانيا، أميركا وفرنسا.</w:t>
+      </w:r>
+    </w:p>
+    <w:p>
+      <w:pPr>
+        <w:bidi/>
+        <w:rPr>
+          <w:sz w:val="20"/>
+          <w:szCs w:val="20"/>
+          <w:rtl/>
+          <w:lang w:val="en-US" w:bidi="ar-LB"/>
+        </w:rPr>
+      </w:pPr>
+      <w:r>
+        <w:rPr>
+          <w:rFonts w:hint="cs"/>
+          <w:b/>
+          <w:bCs/>
+          <w:sz w:val="20"/>
+          <w:szCs w:val="20"/>
+          <w:rtl/>
+          <w:lang w:val="en-US" w:bidi="ar-LB"/>
+        </w:rPr>
+        <w:t>بريطانيا:</w:t>
+      </w:r>
+      <w:r>
+        <w:rPr>
+          <w:rFonts w:hint="cs"/>
+          <w:sz w:val="20"/>
+          <w:szCs w:val="20"/>
+          <w:rtl/>
+          <w:lang w:val="en-US" w:bidi="ar-LB"/>
+        </w:rPr>
+        <w:t xml:space="preserve"> </w:t>
+      </w:r>
+      <w:r>
+        <w:rPr>
+          <w:rFonts w:hint="cs"/>
+          <w:sz w:val="20"/>
+          <w:szCs w:val="20"/>
+          <w:rtl/>
+          <w:lang w:val="en-US" w:bidi="ar-LB"/>
+        </w:rPr>
+        <w:t>الشرعة العظمى (1) أصدرها ملك إنكلترا "جون الثاني"</w:t>
+      </w:r>
+      <w:r>
+        <w:rPr>
+          <w:rFonts w:hint="cs"/>
+          <w:sz w:val="20"/>
+          <w:szCs w:val="20"/>
+          <w:rtl/>
+          <w:lang w:val="en-US" w:bidi="ar-LB"/>
+        </w:rPr>
+        <w:t xml:space="preserve"> (المعروف بجون بلا ارض وهو لقب للدلالة على انه حصل على الملك من ابيه ولكن حصل اخوته على كل الأراضي)</w:t>
+      </w:r>
+      <w:r>
+        <w:rPr>
+          <w:rFonts w:hint="cs"/>
+          <w:sz w:val="20"/>
+          <w:szCs w:val="20"/>
+          <w:rtl/>
+          <w:lang w:val="en-US" w:bidi="ar-LB"/>
+        </w:rPr>
+        <w:t xml:space="preserve">، </w:t>
+      </w:r>
+      <w:r>
+        <w:rPr>
+          <w:rFonts w:hint="cs"/>
+          <w:sz w:val="20"/>
+          <w:szCs w:val="20"/>
+          <w:rtl/>
+          <w:lang w:val="en-US" w:bidi="ar-LB"/>
+        </w:rPr>
+        <w:t>في عصره جفت مصادر الدولة ولذلك فرض ضرائب على الإقطاعيين</w:t>
+      </w:r>
+      <w:r>
+        <w:rPr>
+          <w:rFonts w:hint="cs"/>
+          <w:sz w:val="20"/>
+          <w:szCs w:val="20"/>
+          <w:rtl/>
+          <w:lang w:val="en-US" w:bidi="ar-LB"/>
+        </w:rPr>
+        <w:t xml:space="preserve">، </w:t>
+      </w:r>
+      <w:r>
+        <w:rPr>
+          <w:rFonts w:hint="cs"/>
+          <w:sz w:val="20"/>
+          <w:szCs w:val="20"/>
+          <w:rtl/>
+          <w:lang w:val="en-US" w:bidi="ar-LB"/>
+        </w:rPr>
+        <w:t xml:space="preserve">وكونهم كانوا </w:t>
+      </w:r>
+      <w:r>
+        <w:rPr>
+          <w:rFonts w:hint="cs"/>
+          <w:sz w:val="20"/>
+          <w:szCs w:val="20"/>
+          <w:rtl/>
+          <w:lang w:val="en-US" w:bidi="ar-LB"/>
+        </w:rPr>
+        <w:t>هم الواسطة بين الشعب والملك</w:t>
+      </w:r>
+      <w:r>
+        <w:rPr>
+          <w:rFonts w:hint="cs"/>
+          <w:sz w:val="20"/>
+          <w:szCs w:val="20"/>
+          <w:rtl/>
+          <w:lang w:val="en-US" w:bidi="ar-LB"/>
+        </w:rPr>
+        <w:t xml:space="preserve">، حركوا الشعب، ونتيجة هذه التحركات </w:t>
+      </w:r>
+      <w:r>
+        <w:rPr>
+          <w:rFonts w:hint="cs"/>
+          <w:sz w:val="20"/>
+          <w:szCs w:val="20"/>
+          <w:rtl/>
+          <w:lang w:val="en-US" w:bidi="ar-LB"/>
+        </w:rPr>
+        <w:t xml:space="preserve">هي الشرعة </w:t>
+      </w:r>
+      <w:r>
+        <w:rPr>
+          <w:rFonts w:hint="cs"/>
+          <w:sz w:val="20"/>
+          <w:szCs w:val="20"/>
+          <w:rtl/>
+          <w:lang w:val="en-US" w:bidi="ar-LB"/>
+        </w:rPr>
+        <w:t xml:space="preserve">العظمى وجوهرها هو تقييد سلطة الملك </w:t>
+      </w:r>
+      <w:r>
+        <w:rPr>
+          <w:rFonts w:hint="cs"/>
+          <w:sz w:val="20"/>
+          <w:szCs w:val="20"/>
+          <w:rtl/>
+          <w:lang w:val="en-US" w:bidi="ar-LB"/>
+        </w:rPr>
+        <w:t>من خلال مجلس العموم</w:t>
+      </w:r>
+      <w:r>
+        <w:rPr>
+          <w:rFonts w:hint="cs"/>
+          <w:sz w:val="20"/>
+          <w:szCs w:val="20"/>
+          <w:rtl/>
+          <w:lang w:val="en-US" w:bidi="ar-LB"/>
+        </w:rPr>
+        <w:t xml:space="preserve">. مذكرة </w:t>
+      </w:r>
+      <w:r>
+        <w:rPr>
+          <w:rFonts w:hint="cs"/>
+          <w:sz w:val="20"/>
+          <w:szCs w:val="20"/>
+          <w:rtl/>
+          <w:lang w:val="en-US" w:bidi="ar-LB"/>
+        </w:rPr>
+        <w:t>هابيا</w:t>
+      </w:r>
+      <w:r>
+        <w:rPr>
+          <w:rFonts w:hint="eastAsia"/>
+          <w:sz w:val="20"/>
+          <w:szCs w:val="20"/>
+          <w:rtl/>
+          <w:lang w:val="en-US" w:bidi="ar-LB"/>
+        </w:rPr>
+        <w:t>س</w:t>
+      </w:r>
+      <w:r>
+        <w:rPr>
+          <w:rFonts w:hint="cs"/>
+          <w:sz w:val="20"/>
+          <w:szCs w:val="20"/>
+          <w:rtl/>
+          <w:lang w:val="en-US" w:bidi="ar-LB"/>
+        </w:rPr>
+        <w:t xml:space="preserve"> </w:t>
+      </w:r>
+      <w:r>
+        <w:rPr>
+          <w:rFonts w:hint="cs"/>
+          <w:sz w:val="20"/>
+          <w:szCs w:val="20"/>
+          <w:rtl/>
+          <w:lang w:val="en-US" w:bidi="ar-LB"/>
+        </w:rPr>
+        <w:t>كوريوس</w:t>
+      </w:r>
+      <w:r>
+        <w:rPr>
+          <w:rFonts w:hint="cs"/>
+          <w:sz w:val="20"/>
+          <w:szCs w:val="20"/>
+          <w:rtl/>
+          <w:lang w:val="en-US" w:bidi="ar-LB"/>
+        </w:rPr>
+        <w:t xml:space="preserve"> (2) </w:t>
+      </w:r>
+      <w:r>
+        <w:rPr>
+          <w:rFonts w:hint="cs"/>
+          <w:sz w:val="20"/>
+          <w:szCs w:val="20"/>
+          <w:rtl/>
+          <w:lang w:val="en-US" w:bidi="ar-LB"/>
+        </w:rPr>
+        <w:t xml:space="preserve">سعت لتحقيق سلامة الجسد، </w:t>
+      </w:r>
+      <w:r>
+        <w:rPr>
+          <w:rFonts w:hint="cs"/>
+          <w:sz w:val="20"/>
+          <w:szCs w:val="20"/>
+          <w:rtl/>
+          <w:lang w:val="en-US" w:bidi="ar-LB"/>
+        </w:rPr>
+        <w:t xml:space="preserve">حيث ان السلطة قد تعتقل الناس تعسفًا </w:t>
+      </w:r>
+      <w:r>
+        <w:rPr>
+          <w:rFonts w:hint="cs"/>
+          <w:sz w:val="20"/>
+          <w:szCs w:val="20"/>
+          <w:rtl/>
+          <w:lang w:val="en-US" w:bidi="ar-LB"/>
+        </w:rPr>
+        <w:t>وتعذبهم</w:t>
+      </w:r>
+      <w:r>
+        <w:rPr>
+          <w:rFonts w:hint="cs"/>
+          <w:sz w:val="20"/>
+          <w:szCs w:val="20"/>
+          <w:rtl/>
+          <w:lang w:val="en-US" w:bidi="ar-LB"/>
+        </w:rPr>
+        <w:t>، ويحق لل</w:t>
+      </w:r>
+      <w:r>
+        <w:rPr>
+          <w:rFonts w:hint="cs"/>
+          <w:sz w:val="20"/>
+          <w:szCs w:val="20"/>
+          <w:rtl/>
+          <w:lang w:val="en-US" w:bidi="ar-LB"/>
+        </w:rPr>
+        <w:t xml:space="preserve">معتقل </w:t>
+      </w:r>
+      <w:r>
+        <w:rPr>
+          <w:rFonts w:hint="cs"/>
+          <w:sz w:val="20"/>
+          <w:szCs w:val="20"/>
+          <w:rtl/>
+          <w:lang w:val="en-US" w:bidi="ar-LB"/>
+        </w:rPr>
+        <w:t xml:space="preserve">تقديم مذكرة الى القضاء، ولها الأولوية المطلقة، وفي حال تبين ان </w:t>
+      </w:r>
+      <w:r>
+        <w:rPr>
+          <w:rFonts w:hint="cs"/>
+          <w:sz w:val="20"/>
+          <w:szCs w:val="20"/>
+          <w:rtl/>
+          <w:lang w:val="en-US" w:bidi="ar-LB"/>
+        </w:rPr>
+        <w:t>الاعتقال</w:t>
+      </w:r>
+      <w:r>
+        <w:rPr>
+          <w:rFonts w:hint="cs"/>
+          <w:sz w:val="20"/>
+          <w:szCs w:val="20"/>
+          <w:rtl/>
+          <w:lang w:val="en-US" w:bidi="ar-LB"/>
+        </w:rPr>
+        <w:t xml:space="preserve"> كان تعسفًا، يطلق القضاء صراحه دون الرجوع الى السلطة.</w:t>
+      </w:r>
+    </w:p>
+    <w:p>
+      <w:pPr>
+        <w:bidi/>
+        <w:rPr>
+          <w:sz w:val="20"/>
+          <w:szCs w:val="20"/>
+          <w:rtl/>
+          <w:lang w:val="en-US" w:bidi="ar-LB"/>
+        </w:rPr>
+      </w:pPr>
+      <w:r>
+        <w:rPr>
+          <w:rFonts w:hint="cs"/>
+          <w:b/>
+          <w:bCs/>
+          <w:sz w:val="20"/>
+          <w:szCs w:val="20"/>
+          <w:rtl/>
+          <w:lang w:val="en-US" w:bidi="ar-LB"/>
+        </w:rPr>
+        <w:t>الولايات المتحدة الأميركية:</w:t>
+      </w:r>
+      <w:r>
+        <w:rPr>
+          <w:rFonts w:hint="cs"/>
+          <w:sz w:val="20"/>
+          <w:szCs w:val="20"/>
+          <w:rtl/>
+          <w:lang w:val="en-US" w:bidi="ar-LB"/>
+        </w:rPr>
+        <w:t xml:space="preserve"> </w:t>
+      </w:r>
+      <w:r>
+        <w:rPr>
+          <w:rFonts w:hint="cs"/>
+          <w:sz w:val="20"/>
+          <w:szCs w:val="20"/>
+          <w:rtl/>
+          <w:lang w:val="en-US" w:bidi="ar-LB"/>
+        </w:rPr>
+        <w:t>مع استقلال اميركا صدرت وثيقة فيرجينا</w:t>
+      </w:r>
+      <w:r>
+        <w:rPr>
+          <w:rFonts w:hint="cs"/>
+          <w:sz w:val="20"/>
+          <w:szCs w:val="20"/>
+          <w:rtl/>
+          <w:lang w:val="en-US" w:bidi="ar-LB"/>
+        </w:rPr>
+        <w:t xml:space="preserve"> وفيها "خلق جميع الناس متساويين</w:t>
+      </w:r>
+      <w:r>
+        <w:rPr>
+          <w:rFonts w:hint="cs"/>
+          <w:sz w:val="20"/>
+          <w:szCs w:val="20"/>
+          <w:rtl/>
+          <w:lang w:val="en-US" w:bidi="ar-LB"/>
+        </w:rPr>
+        <w:t xml:space="preserve"> ..."</w:t>
+      </w:r>
+      <w:r>
+        <w:rPr>
+          <w:rFonts w:hint="cs"/>
+          <w:sz w:val="20"/>
+          <w:szCs w:val="20"/>
+          <w:rtl/>
+          <w:lang w:val="en-US" w:bidi="ar-LB"/>
+        </w:rPr>
+        <w:t xml:space="preserve"> </w:t>
+      </w:r>
+    </w:p>
+    <w:p>
+      <w:pPr>
+        <w:bidi/>
+        <w:rPr>
+          <w:rFonts w:hint="cs"/>
+          <w:sz w:val="20"/>
+          <w:szCs w:val="20"/>
+          <w:rtl/>
+          <w:lang w:val="en-US" w:bidi="ar-LB"/>
+        </w:rPr>
+      </w:pPr>
+      <w:r>
+        <w:rPr>
+          <w:rFonts w:hint="cs"/>
+          <w:b/>
+          <w:bCs/>
+          <w:sz w:val="20"/>
+          <w:szCs w:val="20"/>
+          <w:rtl/>
+          <w:lang w:val="en-US" w:bidi="ar-LB"/>
+        </w:rPr>
+        <w:t xml:space="preserve">فرنسا: </w:t>
+      </w:r>
+      <w:r>
+        <w:rPr>
+          <w:rFonts w:hint="cs"/>
+          <w:sz w:val="20"/>
+          <w:szCs w:val="20"/>
+          <w:rtl/>
+          <w:lang w:val="en-US" w:bidi="ar-LB"/>
+        </w:rPr>
+        <w:t>فرنسا كانت خاضعة للحكم الكنسي</w:t>
+      </w:r>
+      <w:r>
+        <w:rPr>
+          <w:rFonts w:hint="cs"/>
+          <w:sz w:val="20"/>
+          <w:szCs w:val="20"/>
+          <w:rtl/>
+          <w:lang w:val="en-US" w:bidi="ar-LB"/>
+        </w:rPr>
+        <w:t xml:space="preserve"> حتى الثورة الفرنسية وقد تركت اثرًا كبيرًا في حقوق الإنسان</w:t>
+      </w:r>
+      <w:r>
+        <w:rPr>
+          <w:rFonts w:hint="cs"/>
+          <w:sz w:val="20"/>
+          <w:szCs w:val="20"/>
+          <w:rtl/>
+          <w:lang w:val="en-US" w:bidi="ar-LB"/>
+        </w:rPr>
+        <w:t xml:space="preserve"> على الصعيد العالمي</w:t>
+      </w:r>
+      <w:r>
+        <w:rPr>
+          <w:rFonts w:hint="cs"/>
+          <w:sz w:val="20"/>
+          <w:szCs w:val="20"/>
+          <w:rtl/>
+          <w:lang w:val="en-US" w:bidi="ar-LB"/>
+        </w:rPr>
+        <w:t xml:space="preserve">، </w:t>
+      </w:r>
+      <w:r>
+        <w:rPr>
+          <w:rFonts w:hint="cs"/>
+          <w:sz w:val="20"/>
+          <w:szCs w:val="20"/>
+          <w:rtl/>
+          <w:lang w:val="en-US" w:bidi="ar-LB"/>
+        </w:rPr>
+        <w:t xml:space="preserve">حيث انه في عقد </w:t>
+      </w:r>
+      <w:r>
+        <w:rPr>
+          <w:rFonts w:hint="cs"/>
+          <w:sz w:val="20"/>
+          <w:szCs w:val="20"/>
+          <w:rtl/>
+          <w:lang w:val="en-US" w:bidi="ar-LB"/>
+        </w:rPr>
+        <w:t xml:space="preserve">الثورة هناك اعلان عن حقوق </w:t>
+      </w:r>
+      <w:r>
+        <w:rPr>
+          <w:rFonts w:hint="cs"/>
+          <w:sz w:val="20"/>
+          <w:szCs w:val="20"/>
+          <w:rtl/>
+          <w:lang w:val="en-US" w:bidi="ar-LB"/>
+        </w:rPr>
+        <w:t>الإنسان،</w:t>
+      </w:r>
+      <w:r>
+        <w:rPr>
+          <w:rFonts w:hint="cs"/>
+          <w:sz w:val="20"/>
+          <w:szCs w:val="20"/>
+          <w:rtl/>
+          <w:lang w:val="en-US" w:bidi="ar-LB"/>
+        </w:rPr>
+        <w:t xml:space="preserve"> هذا الإعلان رسم مسارًا للسلطة في علاقتها مع الناس، </w:t>
+      </w:r>
+      <w:r>
+        <w:rPr>
+          <w:rFonts w:hint="cs"/>
+          <w:sz w:val="20"/>
+          <w:szCs w:val="20"/>
+          <w:rtl/>
+          <w:lang w:val="en-US" w:bidi="ar-LB"/>
+        </w:rPr>
+        <w:t xml:space="preserve">المبادئ الأربعة الأساسية للوثيقة: </w:t>
+      </w:r>
+      <w:r>
+        <w:rPr>
+          <w:rFonts w:hint="cs"/>
+          <w:sz w:val="20"/>
+          <w:szCs w:val="20"/>
+          <w:rtl/>
+          <w:lang w:val="en-US" w:bidi="ar-LB"/>
+        </w:rPr>
+        <w:t xml:space="preserve">المساواة (1) حرية الرأي والتعبير (2) </w:t>
+      </w:r>
+      <w:r>
+        <w:rPr>
+          <w:rFonts w:hint="cs"/>
+          <w:sz w:val="20"/>
+          <w:szCs w:val="20"/>
+          <w:rtl/>
+          <w:lang w:val="en-US" w:bidi="ar-LB"/>
+        </w:rPr>
+        <w:t>الناس مصدر السلطة ولهم الحق في إدارة بلادهم (3) التوازن بين حقوق الأفراد ومصلحة المجتمع (4).</w:t>
+      </w:r>
+      <w:r>
+        <w:rPr>
+          <w:rFonts w:hint="cs"/>
+          <w:sz w:val="20"/>
+          <w:szCs w:val="20"/>
+          <w:rtl/>
+          <w:lang w:val="en-US" w:bidi="ar-LB"/>
+        </w:rPr>
+        <w:t xml:space="preserve"> من الملاحظ التشابه بين هذا الإعلان والإعلان العالمي لحقوق الإنسان مما يدل على حجم التأثير</w:t>
       </w:r>
     </w:p>
     <w:sectPr>

</xml_diff>